<commit_message>
Updated documentation revisions, Separated Visio Drawings to Ht_Drawings.vsdx, Fixed make release
</commit_message>
<xml_diff>
--- a/doc/HT_QuickStartGuide.docx
+++ b/doc/HT_QuickStartGuide.docx
@@ -1,6 +1,6 @@
 
 <file path=word/document.xml><?xml version="1.0" encoding="utf-8"?>
-<w:document xmlns:wpc="http://schemas.microsoft.com/office/word/2010/wordprocessingCanvas" xmlns:mc="http://schemas.openxmlformats.org/markup-compatibility/2006" xmlns:o="urn:schemas-microsoft-com:office:office" xmlns:r="http://schemas.openxmlformats.org/officeDocument/2006/relationships" xmlns:m="http://schemas.openxmlformats.org/officeDocument/2006/math" xmlns:v="urn:schemas-microsoft-com:vml" xmlns:wp14="http://schemas.microsoft.com/office/word/2010/wordprocessingDrawing" xmlns:wp="http://schemas.openxmlformats.org/drawingml/2006/wordprocessingDrawing" xmlns:w10="urn:schemas-microsoft-com:office:word" xmlns:w="http://schemas.openxmlformats.org/wordprocessingml/2006/main" xmlns:w14="http://schemas.microsoft.com/office/word/2010/wordml" xmlns:wpg="http://schemas.microsoft.com/office/word/2010/wordprocessingGroup" xmlns:wpi="http://schemas.microsoft.com/office/word/2010/wordprocessingInk" xmlns:wne="http://schemas.microsoft.com/office/word/2006/wordml" xmlns:wps="http://schemas.microsoft.com/office/word/2010/wordprocessingShape" mc:Ignorable="w14 wp14">
+<w:document xmlns:wpc="http://schemas.microsoft.com/office/word/2010/wordprocessingCanvas" xmlns:cx="http://schemas.microsoft.com/office/drawing/2014/chartex" xmlns:cx1="http://schemas.microsoft.com/office/drawing/2015/9/8/chartex" xmlns:cx2="http://schemas.microsoft.com/office/drawing/2015/10/21/chartex" xmlns:mc="http://schemas.openxmlformats.org/markup-compatibility/2006" xmlns:o="urn:schemas-microsoft-com:office:office" xmlns:r="http://schemas.openxmlformats.org/officeDocument/2006/relationships" xmlns:m="http://schemas.openxmlformats.org/officeDocument/2006/math" xmlns:v="urn:schemas-microsoft-com:vml" xmlns:wp14="http://schemas.microsoft.com/office/word/2010/wordprocessingDrawing" xmlns:wp="http://schemas.openxmlformats.org/drawingml/2006/wordprocessingDrawing" xmlns:w10="urn:schemas-microsoft-com:office:word" xmlns:w="http://schemas.openxmlformats.org/wordprocessingml/2006/main" xmlns:w14="http://schemas.microsoft.com/office/word/2010/wordml" xmlns:w15="http://schemas.microsoft.com/office/word/2012/wordml" xmlns:w16se="http://schemas.microsoft.com/office/word/2015/wordml/symex" xmlns:wpg="http://schemas.microsoft.com/office/word/2010/wordprocessingGroup" xmlns:wpi="http://schemas.microsoft.com/office/word/2010/wordprocessingInk" xmlns:wne="http://schemas.microsoft.com/office/word/2006/wordml" xmlns:wps="http://schemas.microsoft.com/office/word/2010/wordprocessingShape" mc:Ignorable="w14 w15 w16se wp14">
   <w:body>
     <w:p>
       <w:pPr>
@@ -26,7 +26,7 @@
                     <pic:cNvPicPr/>
                   </pic:nvPicPr>
                   <pic:blipFill>
-                    <a:blip r:embed="rId10" cstate="print"/>
+                    <a:blip r:embed="rId9" cstate="print"/>
                     <a:stretch>
                       <a:fillRect/>
                     </a:stretch>
@@ -106,10 +106,7 @@
         <w:t xml:space="preserve">February </w:t>
       </w:r>
       <w:r>
-        <w:t>16</w:t>
-      </w:r>
-      <w:r>
-        <w:t>, 2015</w:t>
+        <w:t>20, 2017</w:t>
       </w:r>
     </w:p>
     <w:p>
@@ -132,7 +129,10 @@
         <w:sdtEndPr/>
         <w:sdtContent>
           <w:r>
-            <w:t>1.</w:t>
+            <w:t>2.0</w:t>
+          </w:r>
+          <w:r>
+            <w:t>.</w:t>
           </w:r>
           <w:r>
             <w:t>0</w:t>
@@ -184,7 +184,7 @@
         </w:rPr>
         <w:t xml:space="preserve"> </w:t>
       </w:r>
-      <w:hyperlink r:id="rId11" w:tgtFrame="_blank" w:history="1">
+      <w:hyperlink r:id="rId10" w:tgtFrame="_blank" w:history="1">
         <w:r>
           <w:rPr>
             <w:rFonts w:cs="Arial"/>
@@ -218,7 +218,7 @@
         <w:pStyle w:val="BodyText"/>
         <w:ind w:left="0"/>
         <w:sectPr>
-          <w:footerReference w:type="first" r:id="rId12"/>
+          <w:footerReference w:type="first" r:id="rId11"/>
           <w:pgSz w:w="12240" w:h="15840" w:code="1"/>
           <w:pgMar w:top="1440" w:right="1800" w:bottom="1728" w:left="1800" w:header="720" w:footer="720" w:gutter="0"/>
           <w:pgNumType w:fmt="lowerRoman" w:start="1"/>
@@ -297,7 +297,7 @@
                     <pic:cNvPicPr/>
                   </pic:nvPicPr>
                   <pic:blipFill>
-                    <a:blip r:embed="rId10" cstate="print"/>
+                    <a:blip r:embed="rId9" cstate="print"/>
                     <a:stretch>
                       <a:fillRect/>
                     </a:stretch>
@@ -450,8 +450,8 @@
         <w:tblLook w:val="04A0" w:firstRow="1" w:lastRow="0" w:firstColumn="1" w:lastColumn="0" w:noHBand="0" w:noVBand="1"/>
       </w:tblPr>
       <w:tblGrid>
-        <w:gridCol w:w="1142"/>
-        <w:gridCol w:w="7066"/>
+        <w:gridCol w:w="1133"/>
+        <w:gridCol w:w="6859"/>
       </w:tblGrid>
       <w:tr>
         <w:trPr>
@@ -460,7 +460,7 @@
         </w:trPr>
         <w:tc>
           <w:tcPr>
-            <w:tcW w:w="1142" w:type="dxa"/>
+            <w:tcW w:w="1133" w:type="dxa"/>
           </w:tcPr>
           <w:p>
             <w:pPr>
@@ -473,7 +473,7 @@
         </w:tc>
         <w:tc>
           <w:tcPr>
-            <w:tcW w:w="7066" w:type="dxa"/>
+            <w:tcW w:w="6859" w:type="dxa"/>
           </w:tcPr>
           <w:p>
             <w:pPr>
@@ -492,30 +492,66 @@
         </w:trPr>
         <w:tc>
           <w:tcPr>
-            <w:tcW w:w="1142" w:type="dxa"/>
+            <w:tcW w:w="1133" w:type="dxa"/>
           </w:tcPr>
           <w:p>
-            <w:pPr>
-              <w:keepNext/>
-            </w:pPr>
-            <w:r>
-              <w:t>1.0</w:t>
+            <w:r>
+              <w:t>1</w:t>
+            </w:r>
+            <w:r>
+              <w:t>.0</w:t>
             </w:r>
           </w:p>
         </w:tc>
         <w:tc>
           <w:tcPr>
-            <w:tcW w:w="7066" w:type="dxa"/>
+            <w:tcW w:w="6859" w:type="dxa"/>
           </w:tcPr>
           <w:p>
-            <w:pPr>
-              <w:keepNext/>
-            </w:pPr>
-            <w:r>
-              <w:t>February 16</w:t>
-            </w:r>
-            <w:r>
-              <w:t>, 2015.  Initial Release</w:t>
+            <w:r>
+              <w:t>February 16, 2015.  Initial Release</w:t>
+            </w:r>
+          </w:p>
+        </w:tc>
+      </w:tr>
+      <w:tr>
+        <w:trPr>
+          <w:cantSplit/>
+          <w:tblHeader/>
+        </w:trPr>
+        <w:tc>
+          <w:tcPr>
+            <w:tcW w:w="1133" w:type="dxa"/>
+          </w:tcPr>
+          <w:p>
+            <w:r>
+              <w:t>2.0.</w:t>
+            </w:r>
+            <w:r>
+              <w:t>0</w:t>
+            </w:r>
+            <w:bookmarkStart w:id="0" w:name="_GoBack"/>
+            <w:bookmarkEnd w:id="0"/>
+          </w:p>
+        </w:tc>
+        <w:tc>
+          <w:tcPr>
+            <w:tcW w:w="6859" w:type="dxa"/>
+          </w:tcPr>
+          <w:p>
+            <w:r>
+              <w:t xml:space="preserve">February 20, 2017.  Change </w:t>
+            </w:r>
+            <w:proofErr w:type="spellStart"/>
+            <w:r>
+              <w:t>revisioning</w:t>
+            </w:r>
+            <w:proofErr w:type="spellEnd"/>
+            <w:r>
+              <w:t xml:space="preserve"> scheme to reflect HT software version</w:t>
+            </w:r>
+            <w:r>
+              <w:t>.</w:t>
             </w:r>
           </w:p>
         </w:tc>
@@ -525,8 +561,6 @@
       <w:pPr>
         <w:pStyle w:val="Non-TOCHeading1"/>
       </w:pPr>
-      <w:bookmarkStart w:id="0" w:name="_GoBack"/>
-      <w:bookmarkEnd w:id="0"/>
       <w:r>
         <w:lastRenderedPageBreak/>
         <w:t>Table of Contents</w:t>
@@ -3115,10 +3149,10 @@
       <w:pPr>
         <w:pStyle w:val="Heading1"/>
         <w:sectPr>
-          <w:headerReference w:type="even" r:id="rId13"/>
-          <w:headerReference w:type="default" r:id="rId14"/>
-          <w:footerReference w:type="default" r:id="rId15"/>
-          <w:headerReference w:type="first" r:id="rId16"/>
+          <w:headerReference w:type="even" r:id="rId12"/>
+          <w:headerReference w:type="default" r:id="rId13"/>
+          <w:footerReference w:type="default" r:id="rId14"/>
+          <w:headerReference w:type="first" r:id="rId15"/>
           <w:pgSz w:w="12240" w:h="15840" w:code="1"/>
           <w:pgMar w:top="1440" w:right="1800" w:bottom="1728" w:left="1800" w:header="720" w:footer="720" w:gutter="0"/>
           <w:pgNumType w:fmt="lowerRoman" w:start="1"/>
@@ -3408,7 +3442,7 @@
         <w:tblLook w:val="04A0" w:firstRow="1" w:lastRow="0" w:firstColumn="1" w:lastColumn="0" w:noHBand="0" w:noVBand="1"/>
       </w:tblPr>
       <w:tblGrid>
-        <w:gridCol w:w="8136"/>
+        <w:gridCol w:w="7910"/>
       </w:tblGrid>
       <w:tr>
         <w:trPr>
@@ -3576,7 +3610,7 @@
         <w:tblLook w:val="04A0" w:firstRow="1" w:lastRow="0" w:firstColumn="1" w:lastColumn="0" w:noHBand="0" w:noVBand="1"/>
       </w:tblPr>
       <w:tblGrid>
-        <w:gridCol w:w="8136"/>
+        <w:gridCol w:w="7910"/>
       </w:tblGrid>
       <w:tr>
         <w:trPr>
@@ -4954,8 +4988,8 @@
         <w:tblLook w:val="04A0" w:firstRow="1" w:lastRow="0" w:firstColumn="1" w:lastColumn="0" w:noHBand="0" w:noVBand="1"/>
       </w:tblPr>
       <w:tblGrid>
-        <w:gridCol w:w="2898"/>
-        <w:gridCol w:w="5220"/>
+        <w:gridCol w:w="2828"/>
+        <w:gridCol w:w="5092"/>
       </w:tblGrid>
       <w:tr>
         <w:trPr>
@@ -6189,7 +6223,7 @@
         <w:tblLook w:val="04A0" w:firstRow="1" w:lastRow="0" w:firstColumn="1" w:lastColumn="0" w:noHBand="0" w:noVBand="1"/>
       </w:tblPr>
       <w:tblGrid>
-        <w:gridCol w:w="8136"/>
+        <w:gridCol w:w="7910"/>
       </w:tblGrid>
       <w:tr>
         <w:trPr>
@@ -7000,7 +7034,7 @@
         <w:tblLook w:val="04A0" w:firstRow="1" w:lastRow="0" w:firstColumn="1" w:lastColumn="0" w:noHBand="0" w:noVBand="1"/>
       </w:tblPr>
       <w:tblGrid>
-        <w:gridCol w:w="8136"/>
+        <w:gridCol w:w="7910"/>
       </w:tblGrid>
       <w:tr>
         <w:trPr>
@@ -8050,8 +8084,8 @@
         <w:tblLook w:val="04A0" w:firstRow="1" w:lastRow="0" w:firstColumn="1" w:lastColumn="0" w:noHBand="0" w:noVBand="1"/>
       </w:tblPr>
       <w:tblGrid>
-        <w:gridCol w:w="2966"/>
-        <w:gridCol w:w="5184"/>
+        <w:gridCol w:w="2847"/>
+        <w:gridCol w:w="5073"/>
       </w:tblGrid>
       <w:tr>
         <w:tc>
@@ -8075,7 +8109,7 @@
             <w:tcW w:w="5184" w:type="dxa"/>
           </w:tcPr>
           <w:p>
-            <w:hyperlink r:id="rId17" w:history="1">
+            <w:hyperlink r:id="rId16" w:history="1">
               <w:r>
                 <w:rPr>
                   <w:rStyle w:val="Hyperlink"/>
@@ -8105,7 +8139,7 @@
             <w:r>
               <w:t xml:space="preserve">Go to Customer Support at </w:t>
             </w:r>
-            <w:hyperlink r:id="rId18" w:history="1">
+            <w:hyperlink r:id="rId17" w:history="1">
               <w:r>
                 <w:rPr>
                   <w:rStyle w:val="Hyperlink"/>
@@ -8140,7 +8174,7 @@
 </file>
 
 <file path=word/endnotes.xml><?xml version="1.0" encoding="utf-8"?>
-<w:endnotes xmlns:wpc="http://schemas.microsoft.com/office/word/2010/wordprocessingCanvas" xmlns:mc="http://schemas.openxmlformats.org/markup-compatibility/2006" xmlns:o="urn:schemas-microsoft-com:office:office" xmlns:r="http://schemas.openxmlformats.org/officeDocument/2006/relationships" xmlns:m="http://schemas.openxmlformats.org/officeDocument/2006/math" xmlns:v="urn:schemas-microsoft-com:vml" xmlns:wp14="http://schemas.microsoft.com/office/word/2010/wordprocessingDrawing" xmlns:wp="http://schemas.openxmlformats.org/drawingml/2006/wordprocessingDrawing" xmlns:w10="urn:schemas-microsoft-com:office:word" xmlns:w="http://schemas.openxmlformats.org/wordprocessingml/2006/main" xmlns:w14="http://schemas.microsoft.com/office/word/2010/wordml" xmlns:wpg="http://schemas.microsoft.com/office/word/2010/wordprocessingGroup" xmlns:wpi="http://schemas.microsoft.com/office/word/2010/wordprocessingInk" xmlns:wne="http://schemas.microsoft.com/office/word/2006/wordml" xmlns:wps="http://schemas.microsoft.com/office/word/2010/wordprocessingShape" mc:Ignorable="w14 wp14">
+<w:endnotes xmlns:wpc="http://schemas.microsoft.com/office/word/2010/wordprocessingCanvas" xmlns:cx="http://schemas.microsoft.com/office/drawing/2014/chartex" xmlns:cx1="http://schemas.microsoft.com/office/drawing/2015/9/8/chartex" xmlns:cx2="http://schemas.microsoft.com/office/drawing/2015/10/21/chartex" xmlns:mc="http://schemas.openxmlformats.org/markup-compatibility/2006" xmlns:o="urn:schemas-microsoft-com:office:office" xmlns:r="http://schemas.openxmlformats.org/officeDocument/2006/relationships" xmlns:m="http://schemas.openxmlformats.org/officeDocument/2006/math" xmlns:v="urn:schemas-microsoft-com:vml" xmlns:wp14="http://schemas.microsoft.com/office/word/2010/wordprocessingDrawing" xmlns:wp="http://schemas.openxmlformats.org/drawingml/2006/wordprocessingDrawing" xmlns:w10="urn:schemas-microsoft-com:office:word" xmlns:w="http://schemas.openxmlformats.org/wordprocessingml/2006/main" xmlns:w14="http://schemas.microsoft.com/office/word/2010/wordml" xmlns:w15="http://schemas.microsoft.com/office/word/2012/wordml" xmlns:w16se="http://schemas.microsoft.com/office/word/2015/wordml/symex" xmlns:wpg="http://schemas.microsoft.com/office/word/2010/wordprocessingGroup" xmlns:wpi="http://schemas.microsoft.com/office/word/2010/wordprocessingInk" xmlns:wne="http://schemas.microsoft.com/office/word/2006/wordml" xmlns:wps="http://schemas.microsoft.com/office/word/2010/wordprocessingShape" mc:Ignorable="w14 w15 w16se wp14">
   <w:endnote w:type="separator" w:id="-1">
     <w:p>
       <w:r>
@@ -8179,7 +8213,7 @@
 </file>
 
 <file path=word/footer1.xml><?xml version="1.0" encoding="utf-8"?>
-<w:ftr xmlns:wpc="http://schemas.microsoft.com/office/word/2010/wordprocessingCanvas" xmlns:mc="http://schemas.openxmlformats.org/markup-compatibility/2006" xmlns:o="urn:schemas-microsoft-com:office:office" xmlns:r="http://schemas.openxmlformats.org/officeDocument/2006/relationships" xmlns:m="http://schemas.openxmlformats.org/officeDocument/2006/math" xmlns:v="urn:schemas-microsoft-com:vml" xmlns:wp14="http://schemas.microsoft.com/office/word/2010/wordprocessingDrawing" xmlns:wp="http://schemas.openxmlformats.org/drawingml/2006/wordprocessingDrawing" xmlns:w10="urn:schemas-microsoft-com:office:word" xmlns:w="http://schemas.openxmlformats.org/wordprocessingml/2006/main" xmlns:w14="http://schemas.microsoft.com/office/word/2010/wordml" xmlns:wpg="http://schemas.microsoft.com/office/word/2010/wordprocessingGroup" xmlns:wpi="http://schemas.microsoft.com/office/word/2010/wordprocessingInk" xmlns:wne="http://schemas.microsoft.com/office/word/2006/wordml" xmlns:wps="http://schemas.microsoft.com/office/word/2010/wordprocessingShape" mc:Ignorable="w14 wp14">
+<w:ftr xmlns:wpc="http://schemas.microsoft.com/office/word/2010/wordprocessingCanvas" xmlns:cx="http://schemas.microsoft.com/office/drawing/2014/chartex" xmlns:cx1="http://schemas.microsoft.com/office/drawing/2015/9/8/chartex" xmlns:cx2="http://schemas.microsoft.com/office/drawing/2015/10/21/chartex" xmlns:mc="http://schemas.openxmlformats.org/markup-compatibility/2006" xmlns:o="urn:schemas-microsoft-com:office:office" xmlns:r="http://schemas.openxmlformats.org/officeDocument/2006/relationships" xmlns:m="http://schemas.openxmlformats.org/officeDocument/2006/math" xmlns:v="urn:schemas-microsoft-com:vml" xmlns:wp14="http://schemas.microsoft.com/office/word/2010/wordprocessingDrawing" xmlns:wp="http://schemas.openxmlformats.org/drawingml/2006/wordprocessingDrawing" xmlns:w10="urn:schemas-microsoft-com:office:word" xmlns:w="http://schemas.openxmlformats.org/wordprocessingml/2006/main" xmlns:w14="http://schemas.microsoft.com/office/word/2010/wordml" xmlns:w15="http://schemas.microsoft.com/office/word/2012/wordml" xmlns:w16se="http://schemas.microsoft.com/office/word/2015/wordml/symex" xmlns:wpg="http://schemas.microsoft.com/office/word/2010/wordprocessingGroup" xmlns:wpi="http://schemas.microsoft.com/office/word/2010/wordprocessingInk" xmlns:wne="http://schemas.microsoft.com/office/word/2006/wordml" xmlns:wps="http://schemas.microsoft.com/office/word/2010/wordprocessingShape" mc:Ignorable="w14 w15 w16se wp14">
   <w:p>
     <w:pPr>
       <w:pStyle w:val="Footer"/>
@@ -8219,7 +8253,7 @@
 </file>
 
 <file path=word/footer2.xml><?xml version="1.0" encoding="utf-8"?>
-<w:ftr xmlns:wpc="http://schemas.microsoft.com/office/word/2010/wordprocessingCanvas" xmlns:mc="http://schemas.openxmlformats.org/markup-compatibility/2006" xmlns:o="urn:schemas-microsoft-com:office:office" xmlns:r="http://schemas.openxmlformats.org/officeDocument/2006/relationships" xmlns:m="http://schemas.openxmlformats.org/officeDocument/2006/math" xmlns:v="urn:schemas-microsoft-com:vml" xmlns:wp14="http://schemas.microsoft.com/office/word/2010/wordprocessingDrawing" xmlns:wp="http://schemas.openxmlformats.org/drawingml/2006/wordprocessingDrawing" xmlns:w10="urn:schemas-microsoft-com:office:word" xmlns:w="http://schemas.openxmlformats.org/wordprocessingml/2006/main" xmlns:w14="http://schemas.microsoft.com/office/word/2010/wordml" xmlns:wpg="http://schemas.microsoft.com/office/word/2010/wordprocessingGroup" xmlns:wpi="http://schemas.microsoft.com/office/word/2010/wordprocessingInk" xmlns:wne="http://schemas.microsoft.com/office/word/2006/wordml" xmlns:wps="http://schemas.microsoft.com/office/word/2010/wordprocessingShape" mc:Ignorable="w14 wp14">
+<w:ftr xmlns:wpc="http://schemas.microsoft.com/office/word/2010/wordprocessingCanvas" xmlns:cx="http://schemas.microsoft.com/office/drawing/2014/chartex" xmlns:cx1="http://schemas.microsoft.com/office/drawing/2015/9/8/chartex" xmlns:cx2="http://schemas.microsoft.com/office/drawing/2015/10/21/chartex" xmlns:mc="http://schemas.openxmlformats.org/markup-compatibility/2006" xmlns:o="urn:schemas-microsoft-com:office:office" xmlns:r="http://schemas.openxmlformats.org/officeDocument/2006/relationships" xmlns:m="http://schemas.openxmlformats.org/officeDocument/2006/math" xmlns:v="urn:schemas-microsoft-com:vml" xmlns:wp14="http://schemas.microsoft.com/office/word/2010/wordprocessingDrawing" xmlns:wp="http://schemas.openxmlformats.org/drawingml/2006/wordprocessingDrawing" xmlns:w10="urn:schemas-microsoft-com:office:word" xmlns:w="http://schemas.openxmlformats.org/wordprocessingml/2006/main" xmlns:w14="http://schemas.microsoft.com/office/word/2010/wordml" xmlns:w15="http://schemas.microsoft.com/office/word/2012/wordml" xmlns:w16se="http://schemas.microsoft.com/office/word/2015/wordml/symex" xmlns:wpg="http://schemas.microsoft.com/office/word/2010/wordprocessingGroup" xmlns:wpi="http://schemas.microsoft.com/office/word/2010/wordprocessingInk" xmlns:wne="http://schemas.microsoft.com/office/word/2006/wordml" xmlns:wps="http://schemas.microsoft.com/office/word/2010/wordprocessingShape" mc:Ignorable="w14 w15 w16se wp14">
   <w:p>
     <w:pPr>
       <w:pStyle w:val="Footer"/>
@@ -8257,7 +8291,7 @@
       <w:sdtEndPr/>
       <w:sdtContent>
         <w:r>
-          <w:t>1.0</w:t>
+          <w:t>2.0.0</w:t>
         </w:r>
       </w:sdtContent>
     </w:sdt>
@@ -8277,7 +8311,7 @@
       <w:rPr>
         <w:noProof/>
       </w:rPr>
-      <w:t>9</w:t>
+      <w:t>17</w:t>
     </w:r>
     <w:r>
       <w:fldChar w:fldCharType="end"/>
@@ -8290,7 +8324,7 @@
 </file>
 
 <file path=word/footnotes.xml><?xml version="1.0" encoding="utf-8"?>
-<w:footnotes xmlns:wpc="http://schemas.microsoft.com/office/word/2010/wordprocessingCanvas" xmlns:mc="http://schemas.openxmlformats.org/markup-compatibility/2006" xmlns:o="urn:schemas-microsoft-com:office:office" xmlns:r="http://schemas.openxmlformats.org/officeDocument/2006/relationships" xmlns:m="http://schemas.openxmlformats.org/officeDocument/2006/math" xmlns:v="urn:schemas-microsoft-com:vml" xmlns:wp14="http://schemas.microsoft.com/office/word/2010/wordprocessingDrawing" xmlns:wp="http://schemas.openxmlformats.org/drawingml/2006/wordprocessingDrawing" xmlns:w10="urn:schemas-microsoft-com:office:word" xmlns:w="http://schemas.openxmlformats.org/wordprocessingml/2006/main" xmlns:w14="http://schemas.microsoft.com/office/word/2010/wordml" xmlns:wpg="http://schemas.microsoft.com/office/word/2010/wordprocessingGroup" xmlns:wpi="http://schemas.microsoft.com/office/word/2010/wordprocessingInk" xmlns:wne="http://schemas.microsoft.com/office/word/2006/wordml" xmlns:wps="http://schemas.microsoft.com/office/word/2010/wordprocessingShape" mc:Ignorable="w14 wp14">
+<w:footnotes xmlns:wpc="http://schemas.microsoft.com/office/word/2010/wordprocessingCanvas" xmlns:cx="http://schemas.microsoft.com/office/drawing/2014/chartex" xmlns:cx1="http://schemas.microsoft.com/office/drawing/2015/9/8/chartex" xmlns:cx2="http://schemas.microsoft.com/office/drawing/2015/10/21/chartex" xmlns:mc="http://schemas.openxmlformats.org/markup-compatibility/2006" xmlns:o="urn:schemas-microsoft-com:office:office" xmlns:r="http://schemas.openxmlformats.org/officeDocument/2006/relationships" xmlns:m="http://schemas.openxmlformats.org/officeDocument/2006/math" xmlns:v="urn:schemas-microsoft-com:vml" xmlns:wp14="http://schemas.microsoft.com/office/word/2010/wordprocessingDrawing" xmlns:wp="http://schemas.openxmlformats.org/drawingml/2006/wordprocessingDrawing" xmlns:w10="urn:schemas-microsoft-com:office:word" xmlns:w="http://schemas.openxmlformats.org/wordprocessingml/2006/main" xmlns:w14="http://schemas.microsoft.com/office/word/2010/wordml" xmlns:w15="http://schemas.microsoft.com/office/word/2012/wordml" xmlns:w16se="http://schemas.microsoft.com/office/word/2015/wordml/symex" xmlns:wpg="http://schemas.microsoft.com/office/word/2010/wordprocessingGroup" xmlns:wpi="http://schemas.microsoft.com/office/word/2010/wordprocessingInk" xmlns:wne="http://schemas.microsoft.com/office/word/2006/wordml" xmlns:wps="http://schemas.microsoft.com/office/word/2010/wordprocessingShape" mc:Ignorable="w14 w15 w16se wp14">
   <w:footnote w:type="separator" w:id="-1">
     <w:p/>
   </w:footnote>
@@ -8315,7 +8349,7 @@
 </file>
 
 <file path=word/header1.xml><?xml version="1.0" encoding="utf-8"?>
-<w:hdr xmlns:wpc="http://schemas.microsoft.com/office/word/2010/wordprocessingCanvas" xmlns:mc="http://schemas.openxmlformats.org/markup-compatibility/2006" xmlns:o="urn:schemas-microsoft-com:office:office" xmlns:r="http://schemas.openxmlformats.org/officeDocument/2006/relationships" xmlns:m="http://schemas.openxmlformats.org/officeDocument/2006/math" xmlns:v="urn:schemas-microsoft-com:vml" xmlns:wp14="http://schemas.microsoft.com/office/word/2010/wordprocessingDrawing" xmlns:wp="http://schemas.openxmlformats.org/drawingml/2006/wordprocessingDrawing" xmlns:w10="urn:schemas-microsoft-com:office:word" xmlns:w="http://schemas.openxmlformats.org/wordprocessingml/2006/main" xmlns:w14="http://schemas.microsoft.com/office/word/2010/wordml" xmlns:wpg="http://schemas.microsoft.com/office/word/2010/wordprocessingGroup" xmlns:wpi="http://schemas.microsoft.com/office/word/2010/wordprocessingInk" xmlns:wne="http://schemas.microsoft.com/office/word/2006/wordml" xmlns:wps="http://schemas.microsoft.com/office/word/2010/wordprocessingShape" mc:Ignorable="w14 wp14">
+<w:hdr xmlns:wpc="http://schemas.microsoft.com/office/word/2010/wordprocessingCanvas" xmlns:cx="http://schemas.microsoft.com/office/drawing/2014/chartex" xmlns:cx1="http://schemas.microsoft.com/office/drawing/2015/9/8/chartex" xmlns:cx2="http://schemas.microsoft.com/office/drawing/2015/10/21/chartex" xmlns:mc="http://schemas.openxmlformats.org/markup-compatibility/2006" xmlns:o="urn:schemas-microsoft-com:office:office" xmlns:r="http://schemas.openxmlformats.org/officeDocument/2006/relationships" xmlns:m="http://schemas.openxmlformats.org/officeDocument/2006/math" xmlns:v="urn:schemas-microsoft-com:vml" xmlns:wp14="http://schemas.microsoft.com/office/word/2010/wordprocessingDrawing" xmlns:wp="http://schemas.openxmlformats.org/drawingml/2006/wordprocessingDrawing" xmlns:w10="urn:schemas-microsoft-com:office:word" xmlns:w="http://schemas.openxmlformats.org/wordprocessingml/2006/main" xmlns:w14="http://schemas.microsoft.com/office/word/2010/wordml" xmlns:w15="http://schemas.microsoft.com/office/word/2012/wordml" xmlns:w16se="http://schemas.microsoft.com/office/word/2015/wordml/symex" xmlns:wpg="http://schemas.microsoft.com/office/word/2010/wordprocessingGroup" xmlns:wpi="http://schemas.microsoft.com/office/word/2010/wordprocessingInk" xmlns:wne="http://schemas.microsoft.com/office/word/2006/wordml" xmlns:wps="http://schemas.microsoft.com/office/word/2010/wordprocessingShape" mc:Ignorable="w14 w15 w16se wp14">
   <w:p>
     <w:pPr>
       <w:pStyle w:val="Header"/>
@@ -8325,7 +8359,7 @@
 </file>
 
 <file path=word/header2.xml><?xml version="1.0" encoding="utf-8"?>
-<w:hdr xmlns:wpc="http://schemas.microsoft.com/office/word/2010/wordprocessingCanvas" xmlns:mc="http://schemas.openxmlformats.org/markup-compatibility/2006" xmlns:o="urn:schemas-microsoft-com:office:office" xmlns:r="http://schemas.openxmlformats.org/officeDocument/2006/relationships" xmlns:m="http://schemas.openxmlformats.org/officeDocument/2006/math" xmlns:v="urn:schemas-microsoft-com:vml" xmlns:wp14="http://schemas.microsoft.com/office/word/2010/wordprocessingDrawing" xmlns:wp="http://schemas.openxmlformats.org/drawingml/2006/wordprocessingDrawing" xmlns:w10="urn:schemas-microsoft-com:office:word" xmlns:w="http://schemas.openxmlformats.org/wordprocessingml/2006/main" xmlns:w14="http://schemas.microsoft.com/office/word/2010/wordml" xmlns:wpg="http://schemas.microsoft.com/office/word/2010/wordprocessingGroup" xmlns:wpi="http://schemas.microsoft.com/office/word/2010/wordprocessingInk" xmlns:wne="http://schemas.microsoft.com/office/word/2006/wordml" xmlns:wps="http://schemas.microsoft.com/office/word/2010/wordprocessingShape" mc:Ignorable="w14 wp14">
+<w:hdr xmlns:wpc="http://schemas.microsoft.com/office/word/2010/wordprocessingCanvas" xmlns:cx="http://schemas.microsoft.com/office/drawing/2014/chartex" xmlns:cx1="http://schemas.microsoft.com/office/drawing/2015/9/8/chartex" xmlns:cx2="http://schemas.microsoft.com/office/drawing/2015/10/21/chartex" xmlns:mc="http://schemas.openxmlformats.org/markup-compatibility/2006" xmlns:o="urn:schemas-microsoft-com:office:office" xmlns:r="http://schemas.openxmlformats.org/officeDocument/2006/relationships" xmlns:m="http://schemas.openxmlformats.org/officeDocument/2006/math" xmlns:v="urn:schemas-microsoft-com:vml" xmlns:wp14="http://schemas.microsoft.com/office/word/2010/wordprocessingDrawing" xmlns:wp="http://schemas.openxmlformats.org/drawingml/2006/wordprocessingDrawing" xmlns:w10="urn:schemas-microsoft-com:office:word" xmlns:w="http://schemas.openxmlformats.org/wordprocessingml/2006/main" xmlns:w14="http://schemas.microsoft.com/office/word/2010/wordml" xmlns:w15="http://schemas.microsoft.com/office/word/2012/wordml" xmlns:w16se="http://schemas.microsoft.com/office/word/2015/wordml/symex" xmlns:wpg="http://schemas.microsoft.com/office/word/2010/wordprocessingGroup" xmlns:wpi="http://schemas.microsoft.com/office/word/2010/wordprocessingInk" xmlns:wne="http://schemas.microsoft.com/office/word/2006/wordml" xmlns:wps="http://schemas.microsoft.com/office/word/2010/wordprocessingShape" mc:Ignorable="w14 w15 w16se wp14">
   <w:p>
     <w:pPr>
       <w:pStyle w:val="Header"/>
@@ -8335,7 +8369,7 @@
 </file>
 
 <file path=word/header3.xml><?xml version="1.0" encoding="utf-8"?>
-<w:hdr xmlns:wpc="http://schemas.microsoft.com/office/word/2010/wordprocessingCanvas" xmlns:mc="http://schemas.openxmlformats.org/markup-compatibility/2006" xmlns:o="urn:schemas-microsoft-com:office:office" xmlns:r="http://schemas.openxmlformats.org/officeDocument/2006/relationships" xmlns:m="http://schemas.openxmlformats.org/officeDocument/2006/math" xmlns:v="urn:schemas-microsoft-com:vml" xmlns:wp14="http://schemas.microsoft.com/office/word/2010/wordprocessingDrawing" xmlns:wp="http://schemas.openxmlformats.org/drawingml/2006/wordprocessingDrawing" xmlns:w10="urn:schemas-microsoft-com:office:word" xmlns:w="http://schemas.openxmlformats.org/wordprocessingml/2006/main" xmlns:w14="http://schemas.microsoft.com/office/word/2010/wordml" xmlns:wpg="http://schemas.microsoft.com/office/word/2010/wordprocessingGroup" xmlns:wpi="http://schemas.microsoft.com/office/word/2010/wordprocessingInk" xmlns:wne="http://schemas.microsoft.com/office/word/2006/wordml" xmlns:wps="http://schemas.microsoft.com/office/word/2010/wordprocessingShape" mc:Ignorable="w14 wp14">
+<w:hdr xmlns:wpc="http://schemas.microsoft.com/office/word/2010/wordprocessingCanvas" xmlns:cx="http://schemas.microsoft.com/office/drawing/2014/chartex" xmlns:cx1="http://schemas.microsoft.com/office/drawing/2015/9/8/chartex" xmlns:cx2="http://schemas.microsoft.com/office/drawing/2015/10/21/chartex" xmlns:mc="http://schemas.openxmlformats.org/markup-compatibility/2006" xmlns:o="urn:schemas-microsoft-com:office:office" xmlns:r="http://schemas.openxmlformats.org/officeDocument/2006/relationships" xmlns:m="http://schemas.openxmlformats.org/officeDocument/2006/math" xmlns:v="urn:schemas-microsoft-com:vml" xmlns:wp14="http://schemas.microsoft.com/office/word/2010/wordprocessingDrawing" xmlns:wp="http://schemas.openxmlformats.org/drawingml/2006/wordprocessingDrawing" xmlns:w10="urn:schemas-microsoft-com:office:word" xmlns:w="http://schemas.openxmlformats.org/wordprocessingml/2006/main" xmlns:w14="http://schemas.microsoft.com/office/word/2010/wordml" xmlns:w15="http://schemas.microsoft.com/office/word/2012/wordml" xmlns:w16se="http://schemas.microsoft.com/office/word/2015/wordml/symex" xmlns:wpg="http://schemas.microsoft.com/office/word/2010/wordprocessingGroup" xmlns:wpi="http://schemas.microsoft.com/office/word/2010/wordprocessingInk" xmlns:wne="http://schemas.microsoft.com/office/word/2006/wordml" xmlns:wps="http://schemas.microsoft.com/office/word/2010/wordprocessingShape" mc:Ignorable="w14 w15 w16se wp14">
   <w:p>
     <w:pPr>
       <w:pStyle w:val="Header"/>
@@ -8345,8 +8379,8 @@
 </file>
 
 <file path=word/numbering.xml><?xml version="1.0" encoding="utf-8"?>
-<w:numbering xmlns:wpc="http://schemas.microsoft.com/office/word/2010/wordprocessingCanvas" xmlns:mc="http://schemas.openxmlformats.org/markup-compatibility/2006" xmlns:o="urn:schemas-microsoft-com:office:office" xmlns:r="http://schemas.openxmlformats.org/officeDocument/2006/relationships" xmlns:m="http://schemas.openxmlformats.org/officeDocument/2006/math" xmlns:v="urn:schemas-microsoft-com:vml" xmlns:wp14="http://schemas.microsoft.com/office/word/2010/wordprocessingDrawing" xmlns:wp="http://schemas.openxmlformats.org/drawingml/2006/wordprocessingDrawing" xmlns:w10="urn:schemas-microsoft-com:office:word" xmlns:w="http://schemas.openxmlformats.org/wordprocessingml/2006/main" xmlns:w14="http://schemas.microsoft.com/office/word/2010/wordml" xmlns:wpg="http://schemas.microsoft.com/office/word/2010/wordprocessingGroup" xmlns:wpi="http://schemas.microsoft.com/office/word/2010/wordprocessingInk" xmlns:wne="http://schemas.microsoft.com/office/word/2006/wordml" xmlns:wps="http://schemas.microsoft.com/office/word/2010/wordprocessingShape" mc:Ignorable="w14 wp14">
-  <w:abstractNum w:abstractNumId="0">
+<w:numbering xmlns:wpc="http://schemas.microsoft.com/office/word/2010/wordprocessingCanvas" xmlns:cx="http://schemas.microsoft.com/office/drawing/2014/chartex" xmlns:cx1="http://schemas.microsoft.com/office/drawing/2015/9/8/chartex" xmlns:cx2="http://schemas.microsoft.com/office/drawing/2015/10/21/chartex" xmlns:mc="http://schemas.openxmlformats.org/markup-compatibility/2006" xmlns:o="urn:schemas-microsoft-com:office:office" xmlns:r="http://schemas.openxmlformats.org/officeDocument/2006/relationships" xmlns:m="http://schemas.openxmlformats.org/officeDocument/2006/math" xmlns:v="urn:schemas-microsoft-com:vml" xmlns:wp14="http://schemas.microsoft.com/office/word/2010/wordprocessingDrawing" xmlns:wp="http://schemas.openxmlformats.org/drawingml/2006/wordprocessingDrawing" xmlns:w10="urn:schemas-microsoft-com:office:word" xmlns:w="http://schemas.openxmlformats.org/wordprocessingml/2006/main" xmlns:w14="http://schemas.microsoft.com/office/word/2010/wordml" xmlns:w15="http://schemas.microsoft.com/office/word/2012/wordml" xmlns:w16se="http://schemas.microsoft.com/office/word/2015/wordml/symex" xmlns:wpg="http://schemas.microsoft.com/office/word/2010/wordprocessingGroup" xmlns:wpi="http://schemas.microsoft.com/office/word/2010/wordprocessingInk" xmlns:wne="http://schemas.microsoft.com/office/word/2006/wordml" xmlns:wps="http://schemas.microsoft.com/office/word/2010/wordprocessingShape" mc:Ignorable="w14 w15 w16se wp14">
+  <w:abstractNum w:abstractNumId="0" w15:restartNumberingAfterBreak="0">
     <w:nsid w:val="FFFFFF7C"/>
     <w:multiLevelType w:val="singleLevel"/>
     <w:tmpl w:val="C9009E86"/>
@@ -8363,7 +8397,7 @@
       </w:pPr>
     </w:lvl>
   </w:abstractNum>
-  <w:abstractNum w:abstractNumId="1">
+  <w:abstractNum w:abstractNumId="1" w15:restartNumberingAfterBreak="0">
     <w:nsid w:val="FFFFFF7D"/>
     <w:multiLevelType w:val="singleLevel"/>
     <w:tmpl w:val="AB52F184"/>
@@ -8380,7 +8414,7 @@
       </w:pPr>
     </w:lvl>
   </w:abstractNum>
-  <w:abstractNum w:abstractNumId="2">
+  <w:abstractNum w:abstractNumId="2" w15:restartNumberingAfterBreak="0">
     <w:nsid w:val="FFFFFF7E"/>
     <w:multiLevelType w:val="singleLevel"/>
     <w:tmpl w:val="98E88C58"/>
@@ -8397,7 +8431,7 @@
       </w:pPr>
     </w:lvl>
   </w:abstractNum>
-  <w:abstractNum w:abstractNumId="3">
+  <w:abstractNum w:abstractNumId="3" w15:restartNumberingAfterBreak="0">
     <w:nsid w:val="FFFFFF7F"/>
     <w:multiLevelType w:val="singleLevel"/>
     <w:tmpl w:val="20CECCBE"/>
@@ -8414,7 +8448,7 @@
       </w:pPr>
     </w:lvl>
   </w:abstractNum>
-  <w:abstractNum w:abstractNumId="4">
+  <w:abstractNum w:abstractNumId="4" w15:restartNumberingAfterBreak="0">
     <w:nsid w:val="FFFFFF83"/>
     <w:multiLevelType w:val="singleLevel"/>
     <w:tmpl w:val="68F8832C"/>
@@ -8434,7 +8468,7 @@
       </w:rPr>
     </w:lvl>
   </w:abstractNum>
-  <w:abstractNum w:abstractNumId="5">
+  <w:abstractNum w:abstractNumId="5" w15:restartNumberingAfterBreak="0">
     <w:nsid w:val="FFFFFF89"/>
     <w:multiLevelType w:val="singleLevel"/>
     <w:tmpl w:val="49BAFA02"/>
@@ -8456,7 +8490,7 @@
       </w:rPr>
     </w:lvl>
   </w:abstractNum>
-  <w:abstractNum w:abstractNumId="6">
+  <w:abstractNum w:abstractNumId="6" w15:restartNumberingAfterBreak="0">
     <w:nsid w:val="07C7044B"/>
     <w:multiLevelType w:val="hybridMultilevel"/>
     <w:tmpl w:val="61BC013E"/>
@@ -8570,7 +8604,7 @@
       </w:rPr>
     </w:lvl>
   </w:abstractNum>
-  <w:abstractNum w:abstractNumId="7">
+  <w:abstractNum w:abstractNumId="7" w15:restartNumberingAfterBreak="0">
     <w:nsid w:val="095F2224"/>
     <w:multiLevelType w:val="hybridMultilevel"/>
     <w:tmpl w:val="A240EE06"/>
@@ -8660,7 +8694,7 @@
       </w:pPr>
     </w:lvl>
   </w:abstractNum>
-  <w:abstractNum w:abstractNumId="8">
+  <w:abstractNum w:abstractNumId="8" w15:restartNumberingAfterBreak="0">
     <w:nsid w:val="0CC6450B"/>
     <w:multiLevelType w:val="hybridMultilevel"/>
     <w:tmpl w:val="F34E85CA"/>
@@ -8773,7 +8807,7 @@
       </w:rPr>
     </w:lvl>
   </w:abstractNum>
-  <w:abstractNum w:abstractNumId="9">
+  <w:abstractNum w:abstractNumId="9" w15:restartNumberingAfterBreak="0">
     <w:nsid w:val="1151037E"/>
     <w:multiLevelType w:val="hybridMultilevel"/>
     <w:tmpl w:val="32962586"/>
@@ -8860,7 +8894,7 @@
       </w:pPr>
     </w:lvl>
   </w:abstractNum>
-  <w:abstractNum w:abstractNumId="10">
+  <w:abstractNum w:abstractNumId="10" w15:restartNumberingAfterBreak="0">
     <w:nsid w:val="122F59DE"/>
     <w:multiLevelType w:val="hybridMultilevel"/>
     <w:tmpl w:val="E54AF7F2"/>
@@ -8973,7 +9007,7 @@
       </w:rPr>
     </w:lvl>
   </w:abstractNum>
-  <w:abstractNum w:abstractNumId="11">
+  <w:abstractNum w:abstractNumId="11" w15:restartNumberingAfterBreak="0">
     <w:nsid w:val="1925437D"/>
     <w:multiLevelType w:val="multilevel"/>
     <w:tmpl w:val="7518B7EA"/>
@@ -9089,7 +9123,7 @@
       </w:rPr>
     </w:lvl>
   </w:abstractNum>
-  <w:abstractNum w:abstractNumId="12">
+  <w:abstractNum w:abstractNumId="12" w15:restartNumberingAfterBreak="0">
     <w:nsid w:val="1F7F6FDF"/>
     <w:multiLevelType w:val="hybridMultilevel"/>
     <w:tmpl w:val="E6783DCC"/>
@@ -9175,7 +9209,7 @@
       </w:pPr>
     </w:lvl>
   </w:abstractNum>
-  <w:abstractNum w:abstractNumId="13">
+  <w:abstractNum w:abstractNumId="13" w15:restartNumberingAfterBreak="0">
     <w:nsid w:val="28520FB9"/>
     <w:multiLevelType w:val="hybridMultilevel"/>
     <w:tmpl w:val="986620D0"/>
@@ -9288,7 +9322,7 @@
       </w:rPr>
     </w:lvl>
   </w:abstractNum>
-  <w:abstractNum w:abstractNumId="14">
+  <w:abstractNum w:abstractNumId="14" w15:restartNumberingAfterBreak="0">
     <w:nsid w:val="296C5277"/>
     <w:multiLevelType w:val="hybridMultilevel"/>
     <w:tmpl w:val="C93CAD72"/>
@@ -9374,7 +9408,7 @@
       </w:pPr>
     </w:lvl>
   </w:abstractNum>
-  <w:abstractNum w:abstractNumId="15">
+  <w:abstractNum w:abstractNumId="15" w15:restartNumberingAfterBreak="0">
     <w:nsid w:val="2A886CF1"/>
     <w:multiLevelType w:val="hybridMultilevel"/>
     <w:tmpl w:val="5BE6E7E0"/>
@@ -9487,7 +9521,7 @@
       </w:rPr>
     </w:lvl>
   </w:abstractNum>
-  <w:abstractNum w:abstractNumId="16">
+  <w:abstractNum w:abstractNumId="16" w15:restartNumberingAfterBreak="0">
     <w:nsid w:val="2B5E702C"/>
     <w:multiLevelType w:val="multilevel"/>
     <w:tmpl w:val="A69E9E90"/>
@@ -9523,18 +9557,23 @@
         <w:smallCaps w:val="0"/>
         <w:strike w:val="0"/>
         <w:dstrike w:val="0"/>
-        <w:outline w:val="0"/>
-        <w:shadow w:val="0"/>
-        <w:emboss w:val="0"/>
-        <w:imprint w:val="0"/>
         <w:noProof w:val="0"/>
         <w:vanish w:val="0"/>
+        <w:color w:val="000000"/>
         <w:spacing w:val="0"/>
         <w:kern w:val="0"/>
         <w:position w:val="0"/>
         <w:u w:val="none"/>
         <w:vertAlign w:val="baseline"/>
         <w:em w:val="none"/>
+        <w14:shadow w14:blurRad="0" w14:dist="0" w14:dir="0" w14:sx="0" w14:sy="0" w14:kx="0" w14:ky="0" w14:algn="none">
+          <w14:srgbClr w14:val="000000"/>
+        </w14:shadow>
+        <w14:textOutline w14:w="0" w14:cap="rnd" w14:cmpd="sng" w14:algn="ctr">
+          <w14:noFill/>
+          <w14:prstDash w14:val="solid"/>
+          <w14:bevel/>
+        </w14:textOutline>
       </w:rPr>
     </w:lvl>
     <w:lvl w:ilvl="2">
@@ -9556,18 +9595,23 @@
         <w:smallCaps w:val="0"/>
         <w:strike w:val="0"/>
         <w:dstrike w:val="0"/>
-        <w:outline w:val="0"/>
-        <w:shadow w:val="0"/>
-        <w:emboss w:val="0"/>
-        <w:imprint w:val="0"/>
         <w:noProof w:val="0"/>
         <w:vanish w:val="0"/>
+        <w:color w:val="000000"/>
         <w:spacing w:val="0"/>
         <w:kern w:val="0"/>
         <w:position w:val="0"/>
         <w:u w:val="none"/>
         <w:vertAlign w:val="baseline"/>
         <w:em w:val="none"/>
+        <w14:shadow w14:blurRad="0" w14:dist="0" w14:dir="0" w14:sx="0" w14:sy="0" w14:kx="0" w14:ky="0" w14:algn="none">
+          <w14:srgbClr w14:val="000000"/>
+        </w14:shadow>
+        <w14:textOutline w14:w="0" w14:cap="rnd" w14:cmpd="sng" w14:algn="ctr">
+          <w14:noFill/>
+          <w14:prstDash w14:val="solid"/>
+          <w14:bevel/>
+        </w14:textOutline>
       </w:rPr>
     </w:lvl>
     <w:lvl w:ilvl="3">
@@ -9634,7 +9678,7 @@
       </w:pPr>
     </w:lvl>
   </w:abstractNum>
-  <w:abstractNum w:abstractNumId="17">
+  <w:abstractNum w:abstractNumId="17" w15:restartNumberingAfterBreak="0">
     <w:nsid w:val="2CF86206"/>
     <w:multiLevelType w:val="hybridMultilevel"/>
     <w:tmpl w:val="AA8C303E"/>
@@ -9747,7 +9791,7 @@
       </w:rPr>
     </w:lvl>
   </w:abstractNum>
-  <w:abstractNum w:abstractNumId="18">
+  <w:abstractNum w:abstractNumId="18" w15:restartNumberingAfterBreak="0">
     <w:nsid w:val="399703EE"/>
     <w:multiLevelType w:val="hybridMultilevel"/>
     <w:tmpl w:val="2012BAB8"/>
@@ -9861,7 +9905,7 @@
       </w:rPr>
     </w:lvl>
   </w:abstractNum>
-  <w:abstractNum w:abstractNumId="19">
+  <w:abstractNum w:abstractNumId="19" w15:restartNumberingAfterBreak="0">
     <w:nsid w:val="3EC42AA4"/>
     <w:multiLevelType w:val="hybridMultilevel"/>
     <w:tmpl w:val="D6F63622"/>
@@ -9950,7 +9994,7 @@
       </w:pPr>
     </w:lvl>
   </w:abstractNum>
-  <w:abstractNum w:abstractNumId="20">
+  <w:abstractNum w:abstractNumId="20" w15:restartNumberingAfterBreak="0">
     <w:nsid w:val="3F392968"/>
     <w:multiLevelType w:val="hybridMultilevel"/>
     <w:tmpl w:val="83EEEB46"/>
@@ -10063,7 +10107,7 @@
       </w:rPr>
     </w:lvl>
   </w:abstractNum>
-  <w:abstractNum w:abstractNumId="21">
+  <w:abstractNum w:abstractNumId="21" w15:restartNumberingAfterBreak="0">
     <w:nsid w:val="3FC357A9"/>
     <w:multiLevelType w:val="hybridMultilevel"/>
     <w:tmpl w:val="6EAC4304"/>
@@ -10176,7 +10220,7 @@
       </w:rPr>
     </w:lvl>
   </w:abstractNum>
-  <w:abstractNum w:abstractNumId="22">
+  <w:abstractNum w:abstractNumId="22" w15:restartNumberingAfterBreak="0">
     <w:nsid w:val="412749AC"/>
     <w:multiLevelType w:val="hybridMultilevel"/>
     <w:tmpl w:val="1A1C0F42"/>
@@ -10289,7 +10333,7 @@
       </w:rPr>
     </w:lvl>
   </w:abstractNum>
-  <w:abstractNum w:abstractNumId="23">
+  <w:abstractNum w:abstractNumId="23" w15:restartNumberingAfterBreak="0">
     <w:nsid w:val="45D67817"/>
     <w:multiLevelType w:val="hybridMultilevel"/>
     <w:tmpl w:val="A3660BC4"/>
@@ -10402,7 +10446,7 @@
       </w:rPr>
     </w:lvl>
   </w:abstractNum>
-  <w:abstractNum w:abstractNumId="24">
+  <w:abstractNum w:abstractNumId="24" w15:restartNumberingAfterBreak="0">
     <w:nsid w:val="4646378A"/>
     <w:multiLevelType w:val="hybridMultilevel"/>
     <w:tmpl w:val="ED5EC094"/>
@@ -10515,7 +10559,7 @@
       </w:rPr>
     </w:lvl>
   </w:abstractNum>
-  <w:abstractNum w:abstractNumId="25">
+  <w:abstractNum w:abstractNumId="25" w15:restartNumberingAfterBreak="0">
     <w:nsid w:val="476704D6"/>
     <w:multiLevelType w:val="hybridMultilevel"/>
     <w:tmpl w:val="76146AA6"/>
@@ -10628,7 +10672,7 @@
       </w:rPr>
     </w:lvl>
   </w:abstractNum>
-  <w:abstractNum w:abstractNumId="26">
+  <w:abstractNum w:abstractNumId="26" w15:restartNumberingAfterBreak="0">
     <w:nsid w:val="49DD5F44"/>
     <w:multiLevelType w:val="hybridMultilevel"/>
     <w:tmpl w:val="F4865540"/>
@@ -10718,7 +10762,7 @@
       </w:pPr>
     </w:lvl>
   </w:abstractNum>
-  <w:abstractNum w:abstractNumId="27">
+  <w:abstractNum w:abstractNumId="27" w15:restartNumberingAfterBreak="0">
     <w:nsid w:val="4ABD6713"/>
     <w:multiLevelType w:val="hybridMultilevel"/>
     <w:tmpl w:val="1C3804D6"/>
@@ -10831,7 +10875,7 @@
       </w:rPr>
     </w:lvl>
   </w:abstractNum>
-  <w:abstractNum w:abstractNumId="28">
+  <w:abstractNum w:abstractNumId="28" w15:restartNumberingAfterBreak="0">
     <w:nsid w:val="512838F2"/>
     <w:multiLevelType w:val="hybridMultilevel"/>
     <w:tmpl w:val="E6783DCC"/>
@@ -10917,7 +10961,7 @@
       </w:pPr>
     </w:lvl>
   </w:abstractNum>
-  <w:abstractNum w:abstractNumId="29">
+  <w:abstractNum w:abstractNumId="29" w15:restartNumberingAfterBreak="0">
     <w:nsid w:val="51F27C58"/>
     <w:multiLevelType w:val="hybridMultilevel"/>
     <w:tmpl w:val="FD822A06"/>
@@ -11057,7 +11101,7 @@
       </w:rPr>
     </w:lvl>
   </w:abstractNum>
-  <w:abstractNum w:abstractNumId="30">
+  <w:abstractNum w:abstractNumId="30" w15:restartNumberingAfterBreak="0">
     <w:nsid w:val="54157106"/>
     <w:multiLevelType w:val="hybridMultilevel"/>
     <w:tmpl w:val="9058F9BC"/>
@@ -11170,7 +11214,7 @@
       </w:rPr>
     </w:lvl>
   </w:abstractNum>
-  <w:abstractNum w:abstractNumId="31">
+  <w:abstractNum w:abstractNumId="31" w15:restartNumberingAfterBreak="0">
     <w:nsid w:val="55B378B6"/>
     <w:multiLevelType w:val="hybridMultilevel"/>
     <w:tmpl w:val="6538B492"/>
@@ -11283,7 +11327,7 @@
       </w:rPr>
     </w:lvl>
   </w:abstractNum>
-  <w:abstractNum w:abstractNumId="32">
+  <w:abstractNum w:abstractNumId="32" w15:restartNumberingAfterBreak="0">
     <w:nsid w:val="5C8524B9"/>
     <w:multiLevelType w:val="hybridMultilevel"/>
     <w:tmpl w:val="EAFEDA34"/>
@@ -11396,7 +11440,7 @@
       </w:rPr>
     </w:lvl>
   </w:abstractNum>
-  <w:abstractNum w:abstractNumId="33">
+  <w:abstractNum w:abstractNumId="33" w15:restartNumberingAfterBreak="0">
     <w:nsid w:val="5CCB1921"/>
     <w:multiLevelType w:val="hybridMultilevel"/>
     <w:tmpl w:val="7B1A0888"/>
@@ -11509,7 +11553,7 @@
       </w:rPr>
     </w:lvl>
   </w:abstractNum>
-  <w:abstractNum w:abstractNumId="34">
+  <w:abstractNum w:abstractNumId="34" w15:restartNumberingAfterBreak="0">
     <w:nsid w:val="624A75B1"/>
     <w:multiLevelType w:val="hybridMultilevel"/>
     <w:tmpl w:val="9F761F5A"/>
@@ -11622,7 +11666,7 @@
       </w:rPr>
     </w:lvl>
   </w:abstractNum>
-  <w:abstractNum w:abstractNumId="35">
+  <w:abstractNum w:abstractNumId="35" w15:restartNumberingAfterBreak="0">
     <w:nsid w:val="635D282D"/>
     <w:multiLevelType w:val="hybridMultilevel"/>
     <w:tmpl w:val="0CFEF2E6"/>
@@ -11735,7 +11779,7 @@
       </w:rPr>
     </w:lvl>
   </w:abstractNum>
-  <w:abstractNum w:abstractNumId="36">
+  <w:abstractNum w:abstractNumId="36" w15:restartNumberingAfterBreak="0">
     <w:nsid w:val="63A56A22"/>
     <w:multiLevelType w:val="multilevel"/>
     <w:tmpl w:val="7F1E2D00"/>
@@ -11881,7 +11925,7 @@
       </w:rPr>
     </w:lvl>
   </w:abstractNum>
-  <w:abstractNum w:abstractNumId="37">
+  <w:abstractNum w:abstractNumId="37" w15:restartNumberingAfterBreak="0">
     <w:nsid w:val="65287C05"/>
     <w:multiLevelType w:val="hybridMultilevel"/>
     <w:tmpl w:val="30D27974"/>
@@ -11995,7 +12039,7 @@
       </w:rPr>
     </w:lvl>
   </w:abstractNum>
-  <w:abstractNum w:abstractNumId="38">
+  <w:abstractNum w:abstractNumId="38" w15:restartNumberingAfterBreak="0">
     <w:nsid w:val="6FF714E6"/>
     <w:multiLevelType w:val="hybridMultilevel"/>
     <w:tmpl w:val="ECBEDD1E"/>
@@ -12108,7 +12152,7 @@
       </w:rPr>
     </w:lvl>
   </w:abstractNum>
-  <w:abstractNum w:abstractNumId="39">
+  <w:abstractNum w:abstractNumId="39" w15:restartNumberingAfterBreak="0">
     <w:nsid w:val="740C3BF2"/>
     <w:multiLevelType w:val="hybridMultilevel"/>
     <w:tmpl w:val="CEC01CE2"/>
@@ -12221,7 +12265,7 @@
       </w:rPr>
     </w:lvl>
   </w:abstractNum>
-  <w:abstractNum w:abstractNumId="40">
+  <w:abstractNum w:abstractNumId="40" w15:restartNumberingAfterBreak="0">
     <w:nsid w:val="77D50713"/>
     <w:multiLevelType w:val="multilevel"/>
     <w:tmpl w:val="85E296EA"/>
@@ -12338,7 +12382,7 @@
       </w:rPr>
     </w:lvl>
   </w:abstractNum>
-  <w:abstractNum w:abstractNumId="41">
+  <w:abstractNum w:abstractNumId="41" w15:restartNumberingAfterBreak="0">
     <w:nsid w:val="7A001FBB"/>
     <w:multiLevelType w:val="hybridMultilevel"/>
     <w:tmpl w:val="1278FEBC"/>
@@ -12451,7 +12495,7 @@
       </w:rPr>
     </w:lvl>
   </w:abstractNum>
-  <w:abstractNum w:abstractNumId="42">
+  <w:abstractNum w:abstractNumId="42" w15:restartNumberingAfterBreak="0">
     <w:nsid w:val="7A8F017E"/>
     <w:multiLevelType w:val="hybridMultilevel"/>
     <w:tmpl w:val="4DF8A3E6"/>
@@ -12541,7 +12585,7 @@
       </w:pPr>
     </w:lvl>
   </w:abstractNum>
-  <w:abstractNum w:abstractNumId="43">
+  <w:abstractNum w:abstractNumId="43" w15:restartNumberingAfterBreak="0">
     <w:nsid w:val="7D0755B6"/>
     <w:multiLevelType w:val="hybridMultilevel"/>
     <w:tmpl w:val="B7C20C18"/>
@@ -12654,7 +12698,7 @@
       </w:rPr>
     </w:lvl>
   </w:abstractNum>
-  <w:abstractNum w:abstractNumId="44">
+  <w:abstractNum w:abstractNumId="44" w15:restartNumberingAfterBreak="0">
     <w:nsid w:val="7EA847EA"/>
     <w:multiLevelType w:val="hybridMultilevel"/>
     <w:tmpl w:val="59DE35AC"/>
@@ -12940,7 +12984,7 @@
 </file>
 
 <file path=word/styles.xml><?xml version="1.0" encoding="utf-8"?>
-<w:styles xmlns:mc="http://schemas.openxmlformats.org/markup-compatibility/2006" xmlns:r="http://schemas.openxmlformats.org/officeDocument/2006/relationships" xmlns:w="http://schemas.openxmlformats.org/wordprocessingml/2006/main" xmlns:w14="http://schemas.microsoft.com/office/word/2010/wordml" mc:Ignorable="w14">
+<w:styles xmlns:mc="http://schemas.openxmlformats.org/markup-compatibility/2006" xmlns:r="http://schemas.openxmlformats.org/officeDocument/2006/relationships" xmlns:w="http://schemas.openxmlformats.org/wordprocessingml/2006/main" xmlns:w14="http://schemas.microsoft.com/office/word/2010/wordml" xmlns:w15="http://schemas.microsoft.com/office/word/2012/wordml" xmlns:w16se="http://schemas.microsoft.com/office/word/2015/wordml/symex" mc:Ignorable="w14 w15 w16se">
   <w:docDefaults>
     <w:rPrDefault>
       <w:rPr>
@@ -12950,39 +12994,154 @@
     </w:rPrDefault>
     <w:pPrDefault/>
   </w:docDefaults>
-  <w:latentStyles w:defLockedState="0" w:defUIPriority="0" w:defSemiHidden="0" w:defUnhideWhenUsed="0" w:defQFormat="0" w:count="267">
+  <w:latentStyles w:defLockedState="0" w:defUIPriority="0" w:defSemiHidden="0" w:defUnhideWhenUsed="0" w:defQFormat="0" w:count="372">
     <w:lsdException w:name="Normal" w:qFormat="1"/>
     <w:lsdException w:name="heading 1" w:uiPriority="9" w:qFormat="1"/>
     <w:lsdException w:name="heading 2" w:uiPriority="9" w:qFormat="1"/>
     <w:lsdException w:name="heading 3" w:uiPriority="9" w:qFormat="1"/>
     <w:lsdException w:name="heading 4" w:qFormat="1"/>
     <w:lsdException w:name="heading 5" w:qFormat="1"/>
-    <w:lsdException w:name="heading 6" w:qFormat="1"/>
-    <w:lsdException w:name="heading 7" w:qFormat="1"/>
-    <w:lsdException w:name="heading 8" w:qFormat="1"/>
-    <w:lsdException w:name="heading 9" w:qFormat="1"/>
-    <w:lsdException w:name="index 1" w:uiPriority="99"/>
-    <w:lsdException w:name="toc 1" w:uiPriority="39"/>
-    <w:lsdException w:name="toc 2" w:uiPriority="39"/>
-    <w:lsdException w:name="toc 3" w:uiPriority="39"/>
-    <w:lsdException w:name="toc 4" w:uiPriority="39"/>
-    <w:lsdException w:name="toc 5" w:uiPriority="39"/>
-    <w:lsdException w:name="toc 6" w:uiPriority="39"/>
-    <w:lsdException w:name="toc 7" w:uiPriority="39"/>
-    <w:lsdException w:name="toc 8" w:uiPriority="39"/>
-    <w:lsdException w:name="toc 9" w:uiPriority="39"/>
-    <w:lsdException w:name="header" w:uiPriority="99"/>
-    <w:lsdException w:name="footer" w:uiPriority="99"/>
-    <w:lsdException w:name="index heading" w:uiPriority="99"/>
-    <w:lsdException w:name="caption" w:qFormat="1"/>
+    <w:lsdException w:name="heading 6" w:semiHidden="1" w:unhideWhenUsed="1" w:qFormat="1"/>
+    <w:lsdException w:name="heading 7" w:semiHidden="1" w:unhideWhenUsed="1" w:qFormat="1"/>
+    <w:lsdException w:name="heading 8" w:semiHidden="1" w:unhideWhenUsed="1" w:qFormat="1"/>
+    <w:lsdException w:name="heading 9" w:semiHidden="1" w:unhideWhenUsed="1" w:qFormat="1"/>
+    <w:lsdException w:name="index 1" w:semiHidden="1" w:uiPriority="99" w:unhideWhenUsed="1"/>
+    <w:lsdException w:name="index 2" w:semiHidden="1" w:unhideWhenUsed="1"/>
+    <w:lsdException w:name="index 3" w:semiHidden="1" w:unhideWhenUsed="1"/>
+    <w:lsdException w:name="index 4" w:semiHidden="1" w:unhideWhenUsed="1"/>
+    <w:lsdException w:name="index 5" w:semiHidden="1" w:unhideWhenUsed="1"/>
+    <w:lsdException w:name="index 6" w:semiHidden="1" w:unhideWhenUsed="1"/>
+    <w:lsdException w:name="index 7" w:semiHidden="1" w:unhideWhenUsed="1"/>
+    <w:lsdException w:name="index 8" w:semiHidden="1" w:unhideWhenUsed="1"/>
+    <w:lsdException w:name="index 9" w:semiHidden="1" w:unhideWhenUsed="1"/>
+    <w:lsdException w:name="toc 1" w:semiHidden="1" w:uiPriority="39" w:unhideWhenUsed="1"/>
+    <w:lsdException w:name="toc 2" w:semiHidden="1" w:uiPriority="39" w:unhideWhenUsed="1"/>
+    <w:lsdException w:name="toc 3" w:semiHidden="1" w:uiPriority="39" w:unhideWhenUsed="1"/>
+    <w:lsdException w:name="toc 4" w:semiHidden="1" w:uiPriority="39" w:unhideWhenUsed="1"/>
+    <w:lsdException w:name="toc 5" w:semiHidden="1" w:uiPriority="39" w:unhideWhenUsed="1"/>
+    <w:lsdException w:name="toc 6" w:semiHidden="1" w:uiPriority="39" w:unhideWhenUsed="1"/>
+    <w:lsdException w:name="toc 7" w:semiHidden="1" w:uiPriority="39" w:unhideWhenUsed="1"/>
+    <w:lsdException w:name="toc 8" w:semiHidden="1" w:uiPriority="39" w:unhideWhenUsed="1"/>
+    <w:lsdException w:name="toc 9" w:semiHidden="1" w:uiPriority="39" w:unhideWhenUsed="1"/>
+    <w:lsdException w:name="Normal Indent" w:semiHidden="1" w:unhideWhenUsed="1"/>
+    <w:lsdException w:name="footnote text" w:semiHidden="1" w:unhideWhenUsed="1"/>
+    <w:lsdException w:name="annotation text" w:semiHidden="1" w:unhideWhenUsed="1"/>
+    <w:lsdException w:name="header" w:semiHidden="1" w:uiPriority="99" w:unhideWhenUsed="1"/>
+    <w:lsdException w:name="footer" w:semiHidden="1" w:uiPriority="99" w:unhideWhenUsed="1"/>
+    <w:lsdException w:name="index heading" w:semiHidden="1" w:uiPriority="99" w:unhideWhenUsed="1"/>
+    <w:lsdException w:name="caption" w:semiHidden="1" w:unhideWhenUsed="1" w:qFormat="1"/>
+    <w:lsdException w:name="table of figures" w:semiHidden="1" w:unhideWhenUsed="1"/>
+    <w:lsdException w:name="envelope address" w:semiHidden="1" w:unhideWhenUsed="1"/>
+    <w:lsdException w:name="envelope return" w:semiHidden="1" w:unhideWhenUsed="1"/>
+    <w:lsdException w:name="footnote reference" w:semiHidden="1" w:unhideWhenUsed="1"/>
+    <w:lsdException w:name="annotation reference" w:semiHidden="1" w:unhideWhenUsed="1"/>
+    <w:lsdException w:name="line number" w:semiHidden="1" w:unhideWhenUsed="1"/>
+    <w:lsdException w:name="page number" w:semiHidden="1" w:unhideWhenUsed="1"/>
+    <w:lsdException w:name="endnote reference" w:semiHidden="1" w:unhideWhenUsed="1"/>
+    <w:lsdException w:name="endnote text" w:semiHidden="1" w:unhideWhenUsed="1"/>
+    <w:lsdException w:name="table of authorities" w:semiHidden="1" w:unhideWhenUsed="1"/>
+    <w:lsdException w:name="macro" w:semiHidden="1" w:unhideWhenUsed="1"/>
+    <w:lsdException w:name="toa heading" w:semiHidden="1" w:unhideWhenUsed="1"/>
+    <w:lsdException w:name="List" w:semiHidden="1" w:unhideWhenUsed="1"/>
+    <w:lsdException w:name="List Number" w:semiHidden="1" w:unhideWhenUsed="1"/>
+    <w:lsdException w:name="List 2" w:semiHidden="1" w:unhideWhenUsed="1"/>
+    <w:lsdException w:name="List 5" w:semiHidden="1" w:unhideWhenUsed="1"/>
+    <w:lsdException w:name="List Bullet 2" w:semiHidden="1" w:unhideWhenUsed="1"/>
+    <w:lsdException w:name="List Bullet 3" w:semiHidden="1" w:unhideWhenUsed="1"/>
+    <w:lsdException w:name="List Bullet 4" w:semiHidden="1" w:unhideWhenUsed="1"/>
+    <w:lsdException w:name="List Bullet 5" w:semiHidden="1" w:unhideWhenUsed="1"/>
+    <w:lsdException w:name="List Number 2" w:semiHidden="1" w:unhideWhenUsed="1"/>
+    <w:lsdException w:name="List Number 3" w:semiHidden="1" w:unhideWhenUsed="1"/>
+    <w:lsdException w:name="List Number 4" w:semiHidden="1" w:unhideWhenUsed="1"/>
+    <w:lsdException w:name="List Number 5" w:semiHidden="1" w:unhideWhenUsed="1"/>
     <w:lsdException w:name="Title" w:uiPriority="10" w:qFormat="1"/>
-    <w:lsdException w:name="Body Text" w:qFormat="1"/>
-    <w:lsdException w:name="Hyperlink" w:uiPriority="99"/>
-    <w:lsdException w:name="Normal (Web)" w:uiPriority="99"/>
-    <w:lsdException w:name="HTML Preformatted" w:uiPriority="99"/>
-    <w:lsdException w:name="No List" w:uiPriority="99"/>
-    <w:lsdException w:name="Balloon Text" w:uiPriority="99"/>
+    <w:lsdException w:name="Closing" w:semiHidden="1" w:unhideWhenUsed="1"/>
+    <w:lsdException w:name="Signature" w:semiHidden="1" w:unhideWhenUsed="1"/>
+    <w:lsdException w:name="Default Paragraph Font" w:semiHidden="1" w:unhideWhenUsed="1"/>
+    <w:lsdException w:name="Body Text" w:semiHidden="1" w:unhideWhenUsed="1" w:qFormat="1"/>
+    <w:lsdException w:name="Body Text Indent" w:semiHidden="1" w:unhideWhenUsed="1"/>
+    <w:lsdException w:name="List Continue" w:semiHidden="1" w:unhideWhenUsed="1"/>
+    <w:lsdException w:name="List Continue 2" w:semiHidden="1" w:unhideWhenUsed="1"/>
+    <w:lsdException w:name="List Continue 3" w:semiHidden="1" w:unhideWhenUsed="1"/>
+    <w:lsdException w:name="List Continue 4" w:semiHidden="1" w:unhideWhenUsed="1"/>
+    <w:lsdException w:name="List Continue 5" w:semiHidden="1" w:unhideWhenUsed="1"/>
+    <w:lsdException w:name="Body Text First Indent" w:semiHidden="1" w:unhideWhenUsed="1"/>
+    <w:lsdException w:name="Body Text First Indent 2" w:semiHidden="1" w:unhideWhenUsed="1"/>
+    <w:lsdException w:name="Note Heading" w:semiHidden="1" w:unhideWhenUsed="1"/>
+    <w:lsdException w:name="Body Text 2" w:semiHidden="1" w:unhideWhenUsed="1"/>
+    <w:lsdException w:name="Body Text 3" w:semiHidden="1" w:unhideWhenUsed="1"/>
+    <w:lsdException w:name="Body Text Indent 2" w:semiHidden="1" w:unhideWhenUsed="1"/>
+    <w:lsdException w:name="Body Text Indent 3" w:semiHidden="1" w:unhideWhenUsed="1"/>
+    <w:lsdException w:name="Block Text" w:semiHidden="1" w:unhideWhenUsed="1"/>
+    <w:lsdException w:name="Hyperlink" w:semiHidden="1" w:uiPriority="99" w:unhideWhenUsed="1"/>
+    <w:lsdException w:name="FollowedHyperlink" w:semiHidden="1" w:unhideWhenUsed="1"/>
+    <w:lsdException w:name="Document Map" w:semiHidden="1" w:unhideWhenUsed="1"/>
+    <w:lsdException w:name="Plain Text" w:semiHidden="1" w:unhideWhenUsed="1"/>
+    <w:lsdException w:name="E-mail Signature" w:semiHidden="1" w:unhideWhenUsed="1"/>
+    <w:lsdException w:name="HTML Top of Form" w:semiHidden="1" w:unhideWhenUsed="1"/>
+    <w:lsdException w:name="HTML Bottom of Form" w:semiHidden="1" w:unhideWhenUsed="1"/>
+    <w:lsdException w:name="Normal (Web)" w:semiHidden="1" w:uiPriority="99" w:unhideWhenUsed="1"/>
+    <w:lsdException w:name="HTML Acronym" w:semiHidden="1" w:unhideWhenUsed="1"/>
+    <w:lsdException w:name="HTML Address" w:semiHidden="1" w:unhideWhenUsed="1"/>
+    <w:lsdException w:name="HTML Cite" w:semiHidden="1" w:unhideWhenUsed="1"/>
+    <w:lsdException w:name="HTML Code" w:semiHidden="1" w:unhideWhenUsed="1"/>
+    <w:lsdException w:name="HTML Definition" w:semiHidden="1" w:unhideWhenUsed="1"/>
+    <w:lsdException w:name="HTML Keyboard" w:semiHidden="1" w:unhideWhenUsed="1"/>
+    <w:lsdException w:name="HTML Preformatted" w:semiHidden="1" w:uiPriority="99" w:unhideWhenUsed="1"/>
+    <w:lsdException w:name="HTML Sample" w:semiHidden="1" w:unhideWhenUsed="1"/>
+    <w:lsdException w:name="HTML Typewriter" w:semiHidden="1" w:unhideWhenUsed="1"/>
+    <w:lsdException w:name="HTML Variable" w:semiHidden="1" w:unhideWhenUsed="1"/>
+    <w:lsdException w:name="Normal Table" w:semiHidden="1" w:unhideWhenUsed="1"/>
+    <w:lsdException w:name="annotation subject" w:semiHidden="1" w:unhideWhenUsed="1"/>
+    <w:lsdException w:name="No List" w:semiHidden="1" w:uiPriority="99" w:unhideWhenUsed="1"/>
+    <w:lsdException w:name="Outline List 1" w:semiHidden="1" w:unhideWhenUsed="1"/>
+    <w:lsdException w:name="Outline List 2" w:semiHidden="1" w:unhideWhenUsed="1"/>
+    <w:lsdException w:name="Outline List 3" w:semiHidden="1" w:unhideWhenUsed="1"/>
+    <w:lsdException w:name="Table Simple 1" w:semiHidden="1" w:unhideWhenUsed="1"/>
+    <w:lsdException w:name="Table Simple 2" w:semiHidden="1" w:unhideWhenUsed="1"/>
+    <w:lsdException w:name="Table Simple 3" w:semiHidden="1" w:unhideWhenUsed="1"/>
+    <w:lsdException w:name="Table Classic 1" w:semiHidden="1" w:unhideWhenUsed="1"/>
+    <w:lsdException w:name="Table Classic 2" w:semiHidden="1" w:unhideWhenUsed="1"/>
+    <w:lsdException w:name="Table Classic 3" w:semiHidden="1" w:unhideWhenUsed="1"/>
+    <w:lsdException w:name="Table Classic 4" w:semiHidden="1" w:unhideWhenUsed="1"/>
+    <w:lsdException w:name="Table Colorful 1" w:semiHidden="1" w:unhideWhenUsed="1"/>
+    <w:lsdException w:name="Table Colorful 2" w:semiHidden="1" w:unhideWhenUsed="1"/>
+    <w:lsdException w:name="Table Colorful 3" w:semiHidden="1" w:unhideWhenUsed="1"/>
+    <w:lsdException w:name="Table Columns 1" w:semiHidden="1" w:unhideWhenUsed="1"/>
+    <w:lsdException w:name="Table Columns 2" w:semiHidden="1" w:unhideWhenUsed="1"/>
+    <w:lsdException w:name="Table Columns 3" w:semiHidden="1" w:unhideWhenUsed="1"/>
+    <w:lsdException w:name="Table Columns 4" w:semiHidden="1" w:unhideWhenUsed="1"/>
+    <w:lsdException w:name="Table Columns 5" w:semiHidden="1" w:unhideWhenUsed="1"/>
+    <w:lsdException w:name="Table Grid 1" w:semiHidden="1" w:unhideWhenUsed="1"/>
+    <w:lsdException w:name="Table Grid 2" w:semiHidden="1" w:unhideWhenUsed="1"/>
+    <w:lsdException w:name="Table Grid 3" w:semiHidden="1" w:unhideWhenUsed="1"/>
+    <w:lsdException w:name="Table Grid 4" w:semiHidden="1" w:unhideWhenUsed="1"/>
+    <w:lsdException w:name="Table Grid 5" w:semiHidden="1" w:unhideWhenUsed="1"/>
+    <w:lsdException w:name="Table Grid 6" w:semiHidden="1" w:unhideWhenUsed="1"/>
+    <w:lsdException w:name="Table Grid 7" w:semiHidden="1" w:unhideWhenUsed="1"/>
+    <w:lsdException w:name="Table Grid 8" w:semiHidden="1" w:unhideWhenUsed="1"/>
+    <w:lsdException w:name="Table List 1" w:semiHidden="1" w:unhideWhenUsed="1"/>
+    <w:lsdException w:name="Table List 2" w:semiHidden="1" w:unhideWhenUsed="1"/>
+    <w:lsdException w:name="Table List 3" w:semiHidden="1" w:unhideWhenUsed="1"/>
+    <w:lsdException w:name="Table List 4" w:semiHidden="1" w:unhideWhenUsed="1"/>
+    <w:lsdException w:name="Table List 5" w:semiHidden="1" w:unhideWhenUsed="1"/>
+    <w:lsdException w:name="Table List 6" w:semiHidden="1" w:unhideWhenUsed="1"/>
+    <w:lsdException w:name="Table List 7" w:semiHidden="1" w:unhideWhenUsed="1"/>
+    <w:lsdException w:name="Table List 8" w:semiHidden="1" w:unhideWhenUsed="1"/>
+    <w:lsdException w:name="Table 3D effects 1" w:semiHidden="1" w:unhideWhenUsed="1"/>
+    <w:lsdException w:name="Table 3D effects 2" w:semiHidden="1" w:unhideWhenUsed="1"/>
+    <w:lsdException w:name="Table 3D effects 3" w:semiHidden="1" w:unhideWhenUsed="1"/>
+    <w:lsdException w:name="Table Contemporary" w:semiHidden="1" w:unhideWhenUsed="1"/>
+    <w:lsdException w:name="Table Elegant" w:semiHidden="1" w:unhideWhenUsed="1"/>
+    <w:lsdException w:name="Table Professional" w:semiHidden="1" w:unhideWhenUsed="1"/>
+    <w:lsdException w:name="Table Subtle 1" w:semiHidden="1" w:unhideWhenUsed="1"/>
+    <w:lsdException w:name="Table Subtle 2" w:semiHidden="1" w:unhideWhenUsed="1"/>
+    <w:lsdException w:name="Table Web 1" w:semiHidden="1" w:unhideWhenUsed="1"/>
+    <w:lsdException w:name="Table Web 2" w:semiHidden="1" w:unhideWhenUsed="1"/>
+    <w:lsdException w:name="Table Web 3" w:semiHidden="1" w:unhideWhenUsed="1"/>
+    <w:lsdException w:name="Balloon Text" w:semiHidden="1" w:uiPriority="99" w:unhideWhenUsed="1"/>
     <w:lsdException w:name="Table Grid" w:uiPriority="59"/>
+    <w:lsdException w:name="Table Theme" w:semiHidden="1" w:unhideWhenUsed="1"/>
     <w:lsdException w:name="Placeholder Text" w:semiHidden="1" w:uiPriority="99"/>
     <w:lsdException w:name="No Spacing" w:uiPriority="1"/>
     <w:lsdException w:name="Light Shading" w:uiPriority="60"/>
@@ -13094,6 +13253,111 @@
     <w:lsdException w:name="Book Title" w:uiPriority="33"/>
     <w:lsdException w:name="Bibliography" w:semiHidden="1" w:uiPriority="37" w:unhideWhenUsed="1"/>
     <w:lsdException w:name="TOC Heading" w:semiHidden="1" w:uiPriority="39" w:unhideWhenUsed="1"/>
+    <w:lsdException w:name="Plain Table 1" w:uiPriority="41"/>
+    <w:lsdException w:name="Plain Table 2" w:uiPriority="42"/>
+    <w:lsdException w:name="Plain Table 3" w:uiPriority="43"/>
+    <w:lsdException w:name="Plain Table 4" w:uiPriority="44"/>
+    <w:lsdException w:name="Plain Table 5" w:uiPriority="45"/>
+    <w:lsdException w:name="Grid Table Light" w:uiPriority="40"/>
+    <w:lsdException w:name="Grid Table 1 Light" w:uiPriority="46"/>
+    <w:lsdException w:name="Grid Table 2" w:uiPriority="47"/>
+    <w:lsdException w:name="Grid Table 3" w:uiPriority="48"/>
+    <w:lsdException w:name="Grid Table 4" w:uiPriority="49"/>
+    <w:lsdException w:name="Grid Table 5 Dark" w:uiPriority="50"/>
+    <w:lsdException w:name="Grid Table 6 Colorful" w:uiPriority="51"/>
+    <w:lsdException w:name="Grid Table 7 Colorful" w:uiPriority="52"/>
+    <w:lsdException w:name="Grid Table 1 Light Accent 1" w:uiPriority="46"/>
+    <w:lsdException w:name="Grid Table 2 Accent 1" w:uiPriority="47"/>
+    <w:lsdException w:name="Grid Table 3 Accent 1" w:uiPriority="48"/>
+    <w:lsdException w:name="Grid Table 4 Accent 1" w:uiPriority="49"/>
+    <w:lsdException w:name="Grid Table 5 Dark Accent 1" w:uiPriority="50"/>
+    <w:lsdException w:name="Grid Table 6 Colorful Accent 1" w:uiPriority="51"/>
+    <w:lsdException w:name="Grid Table 7 Colorful Accent 1" w:uiPriority="52"/>
+    <w:lsdException w:name="Grid Table 1 Light Accent 2" w:uiPriority="46"/>
+    <w:lsdException w:name="Grid Table 2 Accent 2" w:uiPriority="47"/>
+    <w:lsdException w:name="Grid Table 3 Accent 2" w:uiPriority="48"/>
+    <w:lsdException w:name="Grid Table 4 Accent 2" w:uiPriority="49"/>
+    <w:lsdException w:name="Grid Table 5 Dark Accent 2" w:uiPriority="50"/>
+    <w:lsdException w:name="Grid Table 6 Colorful Accent 2" w:uiPriority="51"/>
+    <w:lsdException w:name="Grid Table 7 Colorful Accent 2" w:uiPriority="52"/>
+    <w:lsdException w:name="Grid Table 1 Light Accent 3" w:uiPriority="46"/>
+    <w:lsdException w:name="Grid Table 2 Accent 3" w:uiPriority="47"/>
+    <w:lsdException w:name="Grid Table 3 Accent 3" w:uiPriority="48"/>
+    <w:lsdException w:name="Grid Table 4 Accent 3" w:uiPriority="49"/>
+    <w:lsdException w:name="Grid Table 5 Dark Accent 3" w:uiPriority="50"/>
+    <w:lsdException w:name="Grid Table 6 Colorful Accent 3" w:uiPriority="51"/>
+    <w:lsdException w:name="Grid Table 7 Colorful Accent 3" w:uiPriority="52"/>
+    <w:lsdException w:name="Grid Table 1 Light Accent 4" w:uiPriority="46"/>
+    <w:lsdException w:name="Grid Table 2 Accent 4" w:uiPriority="47"/>
+    <w:lsdException w:name="Grid Table 3 Accent 4" w:uiPriority="48"/>
+    <w:lsdException w:name="Grid Table 4 Accent 4" w:uiPriority="49"/>
+    <w:lsdException w:name="Grid Table 5 Dark Accent 4" w:uiPriority="50"/>
+    <w:lsdException w:name="Grid Table 6 Colorful Accent 4" w:uiPriority="51"/>
+    <w:lsdException w:name="Grid Table 7 Colorful Accent 4" w:uiPriority="52"/>
+    <w:lsdException w:name="Grid Table 1 Light Accent 5" w:uiPriority="46"/>
+    <w:lsdException w:name="Grid Table 2 Accent 5" w:uiPriority="47"/>
+    <w:lsdException w:name="Grid Table 3 Accent 5" w:uiPriority="48"/>
+    <w:lsdException w:name="Grid Table 4 Accent 5" w:uiPriority="49"/>
+    <w:lsdException w:name="Grid Table 5 Dark Accent 5" w:uiPriority="50"/>
+    <w:lsdException w:name="Grid Table 6 Colorful Accent 5" w:uiPriority="51"/>
+    <w:lsdException w:name="Grid Table 7 Colorful Accent 5" w:uiPriority="52"/>
+    <w:lsdException w:name="Grid Table 1 Light Accent 6" w:uiPriority="46"/>
+    <w:lsdException w:name="Grid Table 2 Accent 6" w:uiPriority="47"/>
+    <w:lsdException w:name="Grid Table 3 Accent 6" w:uiPriority="48"/>
+    <w:lsdException w:name="Grid Table 4 Accent 6" w:uiPriority="49"/>
+    <w:lsdException w:name="Grid Table 5 Dark Accent 6" w:uiPriority="50"/>
+    <w:lsdException w:name="Grid Table 6 Colorful Accent 6" w:uiPriority="51"/>
+    <w:lsdException w:name="Grid Table 7 Colorful Accent 6" w:uiPriority="52"/>
+    <w:lsdException w:name="List Table 1 Light" w:uiPriority="46"/>
+    <w:lsdException w:name="List Table 2" w:uiPriority="47"/>
+    <w:lsdException w:name="List Table 3" w:uiPriority="48"/>
+    <w:lsdException w:name="List Table 4" w:uiPriority="49"/>
+    <w:lsdException w:name="List Table 5 Dark" w:uiPriority="50"/>
+    <w:lsdException w:name="List Table 6 Colorful" w:uiPriority="51"/>
+    <w:lsdException w:name="List Table 7 Colorful" w:uiPriority="52"/>
+    <w:lsdException w:name="List Table 1 Light Accent 1" w:uiPriority="46"/>
+    <w:lsdException w:name="List Table 2 Accent 1" w:uiPriority="47"/>
+    <w:lsdException w:name="List Table 3 Accent 1" w:uiPriority="48"/>
+    <w:lsdException w:name="List Table 4 Accent 1" w:uiPriority="49"/>
+    <w:lsdException w:name="List Table 5 Dark Accent 1" w:uiPriority="50"/>
+    <w:lsdException w:name="List Table 6 Colorful Accent 1" w:uiPriority="51"/>
+    <w:lsdException w:name="List Table 7 Colorful Accent 1" w:uiPriority="52"/>
+    <w:lsdException w:name="List Table 1 Light Accent 2" w:uiPriority="46"/>
+    <w:lsdException w:name="List Table 2 Accent 2" w:uiPriority="47"/>
+    <w:lsdException w:name="List Table 3 Accent 2" w:uiPriority="48"/>
+    <w:lsdException w:name="List Table 4 Accent 2" w:uiPriority="49"/>
+    <w:lsdException w:name="List Table 5 Dark Accent 2" w:uiPriority="50"/>
+    <w:lsdException w:name="List Table 6 Colorful Accent 2" w:uiPriority="51"/>
+    <w:lsdException w:name="List Table 7 Colorful Accent 2" w:uiPriority="52"/>
+    <w:lsdException w:name="List Table 1 Light Accent 3" w:uiPriority="46"/>
+    <w:lsdException w:name="List Table 2 Accent 3" w:uiPriority="47"/>
+    <w:lsdException w:name="List Table 3 Accent 3" w:uiPriority="48"/>
+    <w:lsdException w:name="List Table 4 Accent 3" w:uiPriority="49"/>
+    <w:lsdException w:name="List Table 5 Dark Accent 3" w:uiPriority="50"/>
+    <w:lsdException w:name="List Table 6 Colorful Accent 3" w:uiPriority="51"/>
+    <w:lsdException w:name="List Table 7 Colorful Accent 3" w:uiPriority="52"/>
+    <w:lsdException w:name="List Table 1 Light Accent 4" w:uiPriority="46"/>
+    <w:lsdException w:name="List Table 2 Accent 4" w:uiPriority="47"/>
+    <w:lsdException w:name="List Table 3 Accent 4" w:uiPriority="48"/>
+    <w:lsdException w:name="List Table 4 Accent 4" w:uiPriority="49"/>
+    <w:lsdException w:name="List Table 5 Dark Accent 4" w:uiPriority="50"/>
+    <w:lsdException w:name="List Table 6 Colorful Accent 4" w:uiPriority="51"/>
+    <w:lsdException w:name="List Table 7 Colorful Accent 4" w:uiPriority="52"/>
+    <w:lsdException w:name="List Table 1 Light Accent 5" w:uiPriority="46"/>
+    <w:lsdException w:name="List Table 2 Accent 5" w:uiPriority="47"/>
+    <w:lsdException w:name="List Table 3 Accent 5" w:uiPriority="48"/>
+    <w:lsdException w:name="List Table 4 Accent 5" w:uiPriority="49"/>
+    <w:lsdException w:name="List Table 5 Dark Accent 5" w:uiPriority="50"/>
+    <w:lsdException w:name="List Table 6 Colorful Accent 5" w:uiPriority="51"/>
+    <w:lsdException w:name="List Table 7 Colorful Accent 5" w:uiPriority="52"/>
+    <w:lsdException w:name="List Table 1 Light Accent 6" w:uiPriority="46"/>
+    <w:lsdException w:name="List Table 2 Accent 6" w:uiPriority="47"/>
+    <w:lsdException w:name="List Table 3 Accent 6" w:uiPriority="48"/>
+    <w:lsdException w:name="List Table 4 Accent 6" w:uiPriority="49"/>
+    <w:lsdException w:name="List Table 5 Dark Accent 6" w:uiPriority="50"/>
+    <w:lsdException w:name="List Table 6 Colorful Accent 6" w:uiPriority="51"/>
+    <w:lsdException w:name="List Table 7 Colorful Accent 6" w:uiPriority="52"/>
+    <w:lsdException w:name="Mention" w:semiHidden="1" w:uiPriority="99" w:unhideWhenUsed="1"/>
   </w:latentStyles>
   <w:style w:type="paragraph" w:default="1" w:styleId="Normal">
     <w:name w:val="Normal"/>
@@ -16515,206 +16779,8 @@
 </w:styles>
 </file>
 
-<file path=word/stylesWithEffects.xml><?xml version="1.0" encoding="utf-8"?>
-<w:styles xmlns:wpc="http://schemas.microsoft.com/office/word/2010/wordprocessingCanvas" xmlns:mc="http://schemas.openxmlformats.org/markup-compatibility/2006" xmlns:o="urn:schemas-microsoft-com:office:office" xmlns:r="http://schemas.openxmlformats.org/officeDocument/2006/relationships" xmlns:m="http://schemas.openxmlformats.org/officeDocument/2006/math" xmlns:v="urn:schemas-microsoft-com:vml" xmlns:wp14="http://schemas.microsoft.com/office/word/2010/wordprocessingDrawing" xmlns:wp="http://schemas.openxmlformats.org/drawingml/2006/wordprocessingDrawing" xmlns:w10="urn:schemas-microsoft-com:office:word" xmlns:w="http://schemas.openxmlformats.org/wordprocessingml/2006/main" xmlns:w14="http://schemas.microsoft.com/office/word/2010/wordml" xmlns:wpg="http://schemas.microsoft.com/office/word/2010/wordprocessingGroup" xmlns:wpi="http://schemas.microsoft.com/office/word/2010/wordprocessingInk" xmlns:wne="http://schemas.microsoft.com/office/word/2006/wordml" xmlns:wps="http://schemas.microsoft.com/office/word/2010/wordprocessingShape" mc:Ignorable="w14 wp14">
-  <w:docDefaults>
-    <w:rPrDefault>
-      <w:rPr>
-        <w:rFonts w:asciiTheme="minorHAnsi" w:eastAsiaTheme="minorEastAsia" w:hAnsiTheme="minorHAnsi" w:cstheme="minorBidi"/>
-        <w:sz w:val="22"/>
-        <w:szCs w:val="22"/>
-        <w:lang w:val="en-US" w:eastAsia="en-US" w:bidi="ar-SA"/>
-      </w:rPr>
-    </w:rPrDefault>
-    <w:pPrDefault>
-      <w:pPr>
-        <w:spacing w:after="200" w:line="276" w:lineRule="auto"/>
-      </w:pPr>
-    </w:pPrDefault>
-  </w:docDefaults>
-  <w:latentStyles w:defLockedState="0" w:defUIPriority="99" w:defSemiHidden="1" w:defUnhideWhenUsed="1" w:defQFormat="0" w:count="267">
-    <w:lsdException w:name="Normal" w:semiHidden="0" w:uiPriority="0" w:unhideWhenUsed="0" w:qFormat="1"/>
-    <w:lsdException w:name="heading 1" w:semiHidden="0" w:uiPriority="9" w:unhideWhenUsed="0" w:qFormat="1"/>
-    <w:lsdException w:name="heading 2" w:uiPriority="9" w:qFormat="1"/>
-    <w:lsdException w:name="heading 3" w:uiPriority="9" w:qFormat="1"/>
-    <w:lsdException w:name="heading 4" w:uiPriority="9" w:qFormat="1"/>
-    <w:lsdException w:name="heading 5" w:uiPriority="9" w:qFormat="1"/>
-    <w:lsdException w:name="heading 6" w:uiPriority="9" w:qFormat="1"/>
-    <w:lsdException w:name="heading 7" w:uiPriority="9" w:qFormat="1"/>
-    <w:lsdException w:name="heading 8" w:uiPriority="9" w:qFormat="1"/>
-    <w:lsdException w:name="heading 9" w:uiPriority="9" w:qFormat="1"/>
-    <w:lsdException w:name="toc 1" w:uiPriority="39"/>
-    <w:lsdException w:name="toc 2" w:uiPriority="39"/>
-    <w:lsdException w:name="toc 3" w:uiPriority="39"/>
-    <w:lsdException w:name="toc 4" w:uiPriority="39"/>
-    <w:lsdException w:name="toc 5" w:uiPriority="39"/>
-    <w:lsdException w:name="toc 6" w:uiPriority="39"/>
-    <w:lsdException w:name="toc 7" w:uiPriority="39"/>
-    <w:lsdException w:name="toc 8" w:uiPriority="39"/>
-    <w:lsdException w:name="toc 9" w:uiPriority="39"/>
-    <w:lsdException w:name="caption" w:uiPriority="35" w:qFormat="1"/>
-    <w:lsdException w:name="Title" w:semiHidden="0" w:uiPriority="10" w:unhideWhenUsed="0" w:qFormat="1"/>
-    <w:lsdException w:name="Default Paragraph Font" w:uiPriority="1"/>
-    <w:lsdException w:name="Subtitle" w:semiHidden="0" w:uiPriority="11" w:unhideWhenUsed="0" w:qFormat="1"/>
-    <w:lsdException w:name="Strong" w:semiHidden="0" w:uiPriority="22" w:unhideWhenUsed="0" w:qFormat="1"/>
-    <w:lsdException w:name="Emphasis" w:semiHidden="0" w:uiPriority="20" w:unhideWhenUsed="0" w:qFormat="1"/>
-    <w:lsdException w:name="Table Grid" w:semiHidden="0" w:uiPriority="59" w:unhideWhenUsed="0"/>
-    <w:lsdException w:name="Placeholder Text" w:unhideWhenUsed="0"/>
-    <w:lsdException w:name="No Spacing" w:semiHidden="0" w:uiPriority="1" w:unhideWhenUsed="0" w:qFormat="1"/>
-    <w:lsdException w:name="Light Shading" w:semiHidden="0" w:uiPriority="60" w:unhideWhenUsed="0"/>
-    <w:lsdException w:name="Light List" w:semiHidden="0" w:uiPriority="61" w:unhideWhenUsed="0"/>
-    <w:lsdException w:name="Light Grid" w:semiHidden="0" w:uiPriority="62" w:unhideWhenUsed="0"/>
-    <w:lsdException w:name="Medium Shading 1" w:semiHidden="0" w:uiPriority="63" w:unhideWhenUsed="0"/>
-    <w:lsdException w:name="Medium Shading 2" w:semiHidden="0" w:uiPriority="64" w:unhideWhenUsed="0"/>
-    <w:lsdException w:name="Medium List 1" w:semiHidden="0" w:uiPriority="65" w:unhideWhenUsed="0"/>
-    <w:lsdException w:name="Medium List 2" w:semiHidden="0" w:uiPriority="66" w:unhideWhenUsed="0"/>
-    <w:lsdException w:name="Medium Grid 1" w:semiHidden="0" w:uiPriority="67" w:unhideWhenUsed="0"/>
-    <w:lsdException w:name="Medium Grid 2" w:semiHidden="0" w:uiPriority="68" w:unhideWhenUsed="0"/>
-    <w:lsdException w:name="Medium Grid 3" w:semiHidden="0" w:uiPriority="69" w:unhideWhenUsed="0"/>
-    <w:lsdException w:name="Dark List" w:semiHidden="0" w:uiPriority="70" w:unhideWhenUsed="0"/>
-    <w:lsdException w:name="Colorful Shading" w:semiHidden="0" w:uiPriority="71" w:unhideWhenUsed="0"/>
-    <w:lsdException w:name="Colorful List" w:semiHidden="0" w:uiPriority="72" w:unhideWhenUsed="0"/>
-    <w:lsdException w:name="Colorful Grid" w:semiHidden="0" w:uiPriority="73" w:unhideWhenUsed="0"/>
-    <w:lsdException w:name="Light Shading Accent 1" w:semiHidden="0" w:uiPriority="60" w:unhideWhenUsed="0"/>
-    <w:lsdException w:name="Light List Accent 1" w:semiHidden="0" w:uiPriority="61" w:unhideWhenUsed="0"/>
-    <w:lsdException w:name="Light Grid Accent 1" w:semiHidden="0" w:uiPriority="62" w:unhideWhenUsed="0"/>
-    <w:lsdException w:name="Medium Shading 1 Accent 1" w:semiHidden="0" w:uiPriority="63" w:unhideWhenUsed="0"/>
-    <w:lsdException w:name="Medium Shading 2 Accent 1" w:semiHidden="0" w:uiPriority="64" w:unhideWhenUsed="0"/>
-    <w:lsdException w:name="Medium List 1 Accent 1" w:semiHidden="0" w:uiPriority="65" w:unhideWhenUsed="0"/>
-    <w:lsdException w:name="Revision" w:unhideWhenUsed="0"/>
-    <w:lsdException w:name="List Paragraph" w:semiHidden="0" w:uiPriority="34" w:unhideWhenUsed="0" w:qFormat="1"/>
-    <w:lsdException w:name="Quote" w:semiHidden="0" w:uiPriority="29" w:unhideWhenUsed="0" w:qFormat="1"/>
-    <w:lsdException w:name="Intense Quote" w:semiHidden="0" w:uiPriority="30" w:unhideWhenUsed="0" w:qFormat="1"/>
-    <w:lsdException w:name="Medium List 2 Accent 1" w:semiHidden="0" w:uiPriority="66" w:unhideWhenUsed="0"/>
-    <w:lsdException w:name="Medium Grid 1 Accent 1" w:semiHidden="0" w:uiPriority="67" w:unhideWhenUsed="0"/>
-    <w:lsdException w:name="Medium Grid 2 Accent 1" w:semiHidden="0" w:uiPriority="68" w:unhideWhenUsed="0"/>
-    <w:lsdException w:name="Medium Grid 3 Accent 1" w:semiHidden="0" w:uiPriority="69" w:unhideWhenUsed="0"/>
-    <w:lsdException w:name="Dark List Accent 1" w:semiHidden="0" w:uiPriority="70" w:unhideWhenUsed="0"/>
-    <w:lsdException w:name="Colorful Shading Accent 1" w:semiHidden="0" w:uiPriority="71" w:unhideWhenUsed="0"/>
-    <w:lsdException w:name="Colorful List Accent 1" w:semiHidden="0" w:uiPriority="72" w:unhideWhenUsed="0"/>
-    <w:lsdException w:name="Colorful Grid Accent 1" w:semiHidden="0" w:uiPriority="73" w:unhideWhenUsed="0"/>
-    <w:lsdException w:name="Light Shading Accent 2" w:semiHidden="0" w:uiPriority="60" w:unhideWhenUsed="0"/>
-    <w:lsdException w:name="Light List Accent 2" w:semiHidden="0" w:uiPriority="61" w:unhideWhenUsed="0"/>
-    <w:lsdException w:name="Light Grid Accent 2" w:semiHidden="0" w:uiPriority="62" w:unhideWhenUsed="0"/>
-    <w:lsdException w:name="Medium Shading 1 Accent 2" w:semiHidden="0" w:uiPriority="63" w:unhideWhenUsed="0"/>
-    <w:lsdException w:name="Medium Shading 2 Accent 2" w:semiHidden="0" w:uiPriority="64" w:unhideWhenUsed="0"/>
-    <w:lsdException w:name="Medium List 1 Accent 2" w:semiHidden="0" w:uiPriority="65" w:unhideWhenUsed="0"/>
-    <w:lsdException w:name="Medium List 2 Accent 2" w:semiHidden="0" w:uiPriority="66" w:unhideWhenUsed="0"/>
-    <w:lsdException w:name="Medium Grid 1 Accent 2" w:semiHidden="0" w:uiPriority="67" w:unhideWhenUsed="0"/>
-    <w:lsdException w:name="Medium Grid 2 Accent 2" w:semiHidden="0" w:uiPriority="68" w:unhideWhenUsed="0"/>
-    <w:lsdException w:name="Medium Grid 3 Accent 2" w:semiHidden="0" w:uiPriority="69" w:unhideWhenUsed="0"/>
-    <w:lsdException w:name="Dark List Accent 2" w:semiHidden="0" w:uiPriority="70" w:unhideWhenUsed="0"/>
-    <w:lsdException w:name="Colorful Shading Accent 2" w:semiHidden="0" w:uiPriority="71" w:unhideWhenUsed="0"/>
-    <w:lsdException w:name="Colorful List Accent 2" w:semiHidden="0" w:uiPriority="72" w:unhideWhenUsed="0"/>
-    <w:lsdException w:name="Colorful Grid Accent 2" w:semiHidden="0" w:uiPriority="73" w:unhideWhenUsed="0"/>
-    <w:lsdException w:name="Light Shading Accent 3" w:semiHidden="0" w:uiPriority="60" w:unhideWhenUsed="0"/>
-    <w:lsdException w:name="Light List Accent 3" w:semiHidden="0" w:uiPriority="61" w:unhideWhenUsed="0"/>
-    <w:lsdException w:name="Light Grid Accent 3" w:semiHidden="0" w:uiPriority="62" w:unhideWhenUsed="0"/>
-    <w:lsdException w:name="Medium Shading 1 Accent 3" w:semiHidden="0" w:uiPriority="63" w:unhideWhenUsed="0"/>
-    <w:lsdException w:name="Medium Shading 2 Accent 3" w:semiHidden="0" w:uiPriority="64" w:unhideWhenUsed="0"/>
-    <w:lsdException w:name="Medium List 1 Accent 3" w:semiHidden="0" w:uiPriority="65" w:unhideWhenUsed="0"/>
-    <w:lsdException w:name="Medium List 2 Accent 3" w:semiHidden="0" w:uiPriority="66" w:unhideWhenUsed="0"/>
-    <w:lsdException w:name="Medium Grid 1 Accent 3" w:semiHidden="0" w:uiPriority="67" w:unhideWhenUsed="0"/>
-    <w:lsdException w:name="Medium Grid 2 Accent 3" w:semiHidden="0" w:uiPriority="68" w:unhideWhenUsed="0"/>
-    <w:lsdException w:name="Medium Grid 3 Accent 3" w:semiHidden="0" w:uiPriority="69" w:unhideWhenUsed="0"/>
-    <w:lsdException w:name="Dark List Accent 3" w:semiHidden="0" w:uiPriority="70" w:unhideWhenUsed="0"/>
-    <w:lsdException w:name="Colorful Shading Accent 3" w:semiHidden="0" w:uiPriority="71" w:unhideWhenUsed="0"/>
-    <w:lsdException w:name="Colorful List Accent 3" w:semiHidden="0" w:uiPriority="72" w:unhideWhenUsed="0"/>
-    <w:lsdException w:name="Colorful Grid Accent 3" w:semiHidden="0" w:uiPriority="73" w:unhideWhenUsed="0"/>
-    <w:lsdException w:name="Light Shading Accent 4" w:semiHidden="0" w:uiPriority="60" w:unhideWhenUsed="0"/>
-    <w:lsdException w:name="Light List Accent 4" w:semiHidden="0" w:uiPriority="61" w:unhideWhenUsed="0"/>
-    <w:lsdException w:name="Light Grid Accent 4" w:semiHidden="0" w:uiPriority="62" w:unhideWhenUsed="0"/>
-    <w:lsdException w:name="Medium Shading 1 Accent 4" w:semiHidden="0" w:uiPriority="63" w:unhideWhenUsed="0"/>
-    <w:lsdException w:name="Medium Shading 2 Accent 4" w:semiHidden="0" w:uiPriority="64" w:unhideWhenUsed="0"/>
-    <w:lsdException w:name="Medium List 1 Accent 4" w:semiHidden="0" w:uiPriority="65" w:unhideWhenUsed="0"/>
-    <w:lsdException w:name="Medium List 2 Accent 4" w:semiHidden="0" w:uiPriority="66" w:unhideWhenUsed="0"/>
-    <w:lsdException w:name="Medium Grid 1 Accent 4" w:semiHidden="0" w:uiPriority="67" w:unhideWhenUsed="0"/>
-    <w:lsdException w:name="Medium Grid 2 Accent 4" w:semiHidden="0" w:uiPriority="68" w:unhideWhenUsed="0"/>
-    <w:lsdException w:name="Medium Grid 3 Accent 4" w:semiHidden="0" w:uiPriority="69" w:unhideWhenUsed="0"/>
-    <w:lsdException w:name="Dark List Accent 4" w:semiHidden="0" w:uiPriority="70" w:unhideWhenUsed="0"/>
-    <w:lsdException w:name="Colorful Shading Accent 4" w:semiHidden="0" w:uiPriority="71" w:unhideWhenUsed="0"/>
-    <w:lsdException w:name="Colorful List Accent 4" w:semiHidden="0" w:uiPriority="72" w:unhideWhenUsed="0"/>
-    <w:lsdException w:name="Colorful Grid Accent 4" w:semiHidden="0" w:uiPriority="73" w:unhideWhenUsed="0"/>
-    <w:lsdException w:name="Light Shading Accent 5" w:semiHidden="0" w:uiPriority="60" w:unhideWhenUsed="0"/>
-    <w:lsdException w:name="Light List Accent 5" w:semiHidden="0" w:uiPriority="61" w:unhideWhenUsed="0"/>
-    <w:lsdException w:name="Light Grid Accent 5" w:semiHidden="0" w:uiPriority="62" w:unhideWhenUsed="0"/>
-    <w:lsdException w:name="Medium Shading 1 Accent 5" w:semiHidden="0" w:uiPriority="63" w:unhideWhenUsed="0"/>
-    <w:lsdException w:name="Medium Shading 2 Accent 5" w:semiHidden="0" w:uiPriority="64" w:unhideWhenUsed="0"/>
-    <w:lsdException w:name="Medium List 1 Accent 5" w:semiHidden="0" w:uiPriority="65" w:unhideWhenUsed="0"/>
-    <w:lsdException w:name="Medium List 2 Accent 5" w:semiHidden="0" w:uiPriority="66" w:unhideWhenUsed="0"/>
-    <w:lsdException w:name="Medium Grid 1 Accent 5" w:semiHidden="0" w:uiPriority="67" w:unhideWhenUsed="0"/>
-    <w:lsdException w:name="Medium Grid 2 Accent 5" w:semiHidden="0" w:uiPriority="68" w:unhideWhenUsed="0"/>
-    <w:lsdException w:name="Medium Grid 3 Accent 5" w:semiHidden="0" w:uiPriority="69" w:unhideWhenUsed="0"/>
-    <w:lsdException w:name="Dark List Accent 5" w:semiHidden="0" w:uiPriority="70" w:unhideWhenUsed="0"/>
-    <w:lsdException w:name="Colorful Shading Accent 5" w:semiHidden="0" w:uiPriority="71" w:unhideWhenUsed="0"/>
-    <w:lsdException w:name="Colorful List Accent 5" w:semiHidden="0" w:uiPriority="72" w:unhideWhenUsed="0"/>
-    <w:lsdException w:name="Colorful Grid Accent 5" w:semiHidden="0" w:uiPriority="73" w:unhideWhenUsed="0"/>
-    <w:lsdException w:name="Light Shading Accent 6" w:semiHidden="0" w:uiPriority="60" w:unhideWhenUsed="0"/>
-    <w:lsdException w:name="Light List Accent 6" w:semiHidden="0" w:uiPriority="61" w:unhideWhenUsed="0"/>
-    <w:lsdException w:name="Light Grid Accent 6" w:semiHidden="0" w:uiPriority="62" w:unhideWhenUsed="0"/>
-    <w:lsdException w:name="Medium Shading 1 Accent 6" w:semiHidden="0" w:uiPriority="63" w:unhideWhenUsed="0"/>
-    <w:lsdException w:name="Medium Shading 2 Accent 6" w:semiHidden="0" w:uiPriority="64" w:unhideWhenUsed="0"/>
-    <w:lsdException w:name="Medium List 1 Accent 6" w:semiHidden="0" w:uiPriority="65" w:unhideWhenUsed="0"/>
-    <w:lsdException w:name="Medium List 2 Accent 6" w:semiHidden="0" w:uiPriority="66" w:unhideWhenUsed="0"/>
-    <w:lsdException w:name="Medium Grid 1 Accent 6" w:semiHidden="0" w:uiPriority="67" w:unhideWhenUsed="0"/>
-    <w:lsdException w:name="Medium Grid 2 Accent 6" w:semiHidden="0" w:uiPriority="68" w:unhideWhenUsed="0"/>
-    <w:lsdException w:name="Medium Grid 3 Accent 6" w:semiHidden="0" w:uiPriority="69" w:unhideWhenUsed="0"/>
-    <w:lsdException w:name="Dark List Accent 6" w:semiHidden="0" w:uiPriority="70" w:unhideWhenUsed="0"/>
-    <w:lsdException w:name="Colorful Shading Accent 6" w:semiHidden="0" w:uiPriority="71" w:unhideWhenUsed="0"/>
-    <w:lsdException w:name="Colorful List Accent 6" w:semiHidden="0" w:uiPriority="72" w:unhideWhenUsed="0"/>
-    <w:lsdException w:name="Colorful Grid Accent 6" w:semiHidden="0" w:uiPriority="73" w:unhideWhenUsed="0"/>
-    <w:lsdException w:name="Subtle Emphasis" w:semiHidden="0" w:uiPriority="19" w:unhideWhenUsed="0" w:qFormat="1"/>
-    <w:lsdException w:name="Intense Emphasis" w:semiHidden="0" w:uiPriority="21" w:unhideWhenUsed="0" w:qFormat="1"/>
-    <w:lsdException w:name="Subtle Reference" w:semiHidden="0" w:uiPriority="31" w:unhideWhenUsed="0" w:qFormat="1"/>
-    <w:lsdException w:name="Intense Reference" w:semiHidden="0" w:uiPriority="32" w:unhideWhenUsed="0" w:qFormat="1"/>
-    <w:lsdException w:name="Book Title" w:semiHidden="0" w:uiPriority="33" w:unhideWhenUsed="0" w:qFormat="1"/>
-    <w:lsdException w:name="Bibliography" w:uiPriority="37"/>
-    <w:lsdException w:name="TOC Heading" w:uiPriority="39" w:qFormat="1"/>
-  </w:latentStyles>
-  <w:style w:type="paragraph" w:default="1" w:styleId="Normal">
-    <w:name w:val="Normal"/>
-    <w:qFormat/>
-  </w:style>
-  <w:style w:type="character" w:default="1" w:styleId="DefaultParagraphFont">
-    <w:name w:val="Default Paragraph Font"/>
-    <w:uiPriority w:val="1"/>
-    <w:semiHidden/>
-    <w:unhideWhenUsed/>
-  </w:style>
-  <w:style w:type="table" w:default="1" w:styleId="TableNormal">
-    <w:name w:val="Normal Table"/>
-    <w:uiPriority w:val="99"/>
-    <w:semiHidden/>
-    <w:unhideWhenUsed/>
-    <w:tblPr>
-      <w:tblInd w:w="0" w:type="dxa"/>
-      <w:tblCellMar>
-        <w:top w:w="0" w:type="dxa"/>
-        <w:left w:w="108" w:type="dxa"/>
-        <w:bottom w:w="0" w:type="dxa"/>
-        <w:right w:w="108" w:type="dxa"/>
-      </w:tblCellMar>
-    </w:tblPr>
-  </w:style>
-  <w:style w:type="numbering" w:default="1" w:styleId="NoList">
-    <w:name w:val="No List"/>
-    <w:uiPriority w:val="99"/>
-    <w:semiHidden/>
-    <w:unhideWhenUsed/>
-  </w:style>
-  <w:style w:type="numbering" w:customStyle="1" w:styleId="BodyText">
-    <w:name w:val="StyleBulletedSymbolsymbol12ptLeft025Hanging02"/>
-    <w:pPr>
-      <w:numPr>
-        <w:numId w:val="10"/>
-      </w:numPr>
-    </w:pPr>
-  </w:style>
-</w:styles>
-</file>
-
 <file path=word/glossary/document.xml><?xml version="1.0" encoding="utf-8"?>
-<w:glossaryDocument xmlns:wpc="http://schemas.microsoft.com/office/word/2010/wordprocessingCanvas" xmlns:mc="http://schemas.openxmlformats.org/markup-compatibility/2006" xmlns:o="urn:schemas-microsoft-com:office:office" xmlns:r="http://schemas.openxmlformats.org/officeDocument/2006/relationships" xmlns:m="http://schemas.openxmlformats.org/officeDocument/2006/math" xmlns:v="urn:schemas-microsoft-com:vml" xmlns:wp14="http://schemas.microsoft.com/office/word/2010/wordprocessingDrawing" xmlns:wp="http://schemas.openxmlformats.org/drawingml/2006/wordprocessingDrawing" xmlns:w10="urn:schemas-microsoft-com:office:word" xmlns:w="http://schemas.openxmlformats.org/wordprocessingml/2006/main" xmlns:w14="http://schemas.microsoft.com/office/word/2010/wordml" xmlns:wpg="http://schemas.microsoft.com/office/word/2010/wordprocessingGroup" xmlns:wpi="http://schemas.microsoft.com/office/word/2010/wordprocessingInk" xmlns:wne="http://schemas.microsoft.com/office/word/2006/wordml" xmlns:wps="http://schemas.microsoft.com/office/word/2010/wordprocessingShape" mc:Ignorable="w14 wp14">
+<w:glossaryDocument xmlns:wpc="http://schemas.microsoft.com/office/word/2010/wordprocessingCanvas" xmlns:cx="http://schemas.microsoft.com/office/drawing/2014/chartex" xmlns:cx1="http://schemas.microsoft.com/office/drawing/2015/9/8/chartex" xmlns:cx2="http://schemas.microsoft.com/office/drawing/2015/10/21/chartex" xmlns:mc="http://schemas.openxmlformats.org/markup-compatibility/2006" xmlns:o="urn:schemas-microsoft-com:office:office" xmlns:r="http://schemas.openxmlformats.org/officeDocument/2006/relationships" xmlns:m="http://schemas.openxmlformats.org/officeDocument/2006/math" xmlns:v="urn:schemas-microsoft-com:vml" xmlns:wp14="http://schemas.microsoft.com/office/word/2010/wordprocessingDrawing" xmlns:wp="http://schemas.openxmlformats.org/drawingml/2006/wordprocessingDrawing" xmlns:w10="urn:schemas-microsoft-com:office:word" xmlns:w="http://schemas.openxmlformats.org/wordprocessingml/2006/main" xmlns:w14="http://schemas.microsoft.com/office/word/2010/wordml" xmlns:w15="http://schemas.microsoft.com/office/word/2012/wordml" xmlns:w16se="http://schemas.microsoft.com/office/word/2015/wordml/symex" xmlns:wpg="http://schemas.microsoft.com/office/word/2010/wordprocessingGroup" xmlns:wpi="http://schemas.microsoft.com/office/word/2010/wordprocessingInk" xmlns:wne="http://schemas.microsoft.com/office/word/2006/wordml" xmlns:wps="http://schemas.microsoft.com/office/word/2010/wordprocessingShape" mc:Ignorable="w14 w15 w16se wp14">
   <w:docParts>
     <w:docPart>
       <w:docPartPr>
@@ -16831,7 +16897,7 @@
 </file>
 
 <file path=word/glossary/fontTable.xml><?xml version="1.0" encoding="utf-8"?>
-<w:fonts xmlns:mc="http://schemas.openxmlformats.org/markup-compatibility/2006" xmlns:r="http://schemas.openxmlformats.org/officeDocument/2006/relationships" xmlns:w="http://schemas.openxmlformats.org/wordprocessingml/2006/main" xmlns:w14="http://schemas.microsoft.com/office/word/2010/wordml" mc:Ignorable="w14">
+<w:fonts xmlns:mc="http://schemas.openxmlformats.org/markup-compatibility/2006" xmlns:r="http://schemas.openxmlformats.org/officeDocument/2006/relationships" xmlns:w="http://schemas.openxmlformats.org/wordprocessingml/2006/main" xmlns:w14="http://schemas.microsoft.com/office/word/2010/wordml" xmlns:w15="http://schemas.microsoft.com/office/word/2012/wordml" xmlns:w16se="http://schemas.microsoft.com/office/word/2015/wordml/symex" mc:Ignorable="w14 w15 w16se">
   <w:font w:name="Symbol">
     <w:panose1 w:val="05050102010706020507"/>
     <w:charset w:val="02"/>
@@ -16886,7 +16952,7 @@
     <w:charset w:val="00"/>
     <w:family w:val="swiss"/>
     <w:pitch w:val="variable"/>
-    <w:sig w:usb0="E00002FF" w:usb1="4000ACFF" w:usb2="00000001" w:usb3="00000000" w:csb0="0000019F" w:csb1="00000000"/>
+    <w:sig w:usb0="E10002FF" w:usb1="4000ACFF" w:usb2="00000009" w:usb3="00000000" w:csb0="0000019F" w:csb1="00000000"/>
   </w:font>
   <w:font w:name="Garamond">
     <w:panose1 w:val="02020404030301010803"/>
@@ -16902,11 +16968,18 @@
     <w:pitch w:val="variable"/>
     <w:sig w:usb0="E00002FF" w:usb1="400004FF" w:usb2="00000000" w:usb3="00000000" w:csb0="0000019F" w:csb1="00000000"/>
   </w:font>
+  <w:font w:name="Calibri Light">
+    <w:panose1 w:val="020F0302020204030204"/>
+    <w:charset w:val="00"/>
+    <w:family w:val="swiss"/>
+    <w:pitch w:val="variable"/>
+    <w:sig w:usb0="A00002EF" w:usb1="4000207B" w:usb2="00000000" w:usb3="00000000" w:csb0="0000019F" w:csb1="00000000"/>
+  </w:font>
 </w:fonts>
 </file>
 
 <file path=word/glossary/settings.xml><?xml version="1.0" encoding="utf-8"?>
-<w:settings xmlns:mc="http://schemas.openxmlformats.org/markup-compatibility/2006" xmlns:o="urn:schemas-microsoft-com:office:office" xmlns:r="http://schemas.openxmlformats.org/officeDocument/2006/relationships" xmlns:m="http://schemas.openxmlformats.org/officeDocument/2006/math" xmlns:v="urn:schemas-microsoft-com:vml" xmlns:w10="urn:schemas-microsoft-com:office:word" xmlns:w="http://schemas.openxmlformats.org/wordprocessingml/2006/main" xmlns:w14="http://schemas.microsoft.com/office/word/2010/wordml" xmlns:sl="http://schemas.openxmlformats.org/schemaLibrary/2006/main" mc:Ignorable="w14">
+<w:settings xmlns:mc="http://schemas.openxmlformats.org/markup-compatibility/2006" xmlns:o="urn:schemas-microsoft-com:office:office" xmlns:r="http://schemas.openxmlformats.org/officeDocument/2006/relationships" xmlns:m="http://schemas.openxmlformats.org/officeDocument/2006/math" xmlns:v="urn:schemas-microsoft-com:vml" xmlns:w10="urn:schemas-microsoft-com:office:word" xmlns:w="http://schemas.openxmlformats.org/wordprocessingml/2006/main" xmlns:w14="http://schemas.microsoft.com/office/word/2010/wordml" xmlns:w15="http://schemas.microsoft.com/office/word/2012/wordml" xmlns:w16se="http://schemas.microsoft.com/office/word/2015/wordml/symex" xmlns:sl="http://schemas.openxmlformats.org/schemaLibrary/2006/main" mc:Ignorable="w14 w15 w16se">
   <w:view w:val="normal"/>
   <w:defaultTabStop w:val="720"/>
   <w:characterSpacingControl w:val="doNotCompress"/>
@@ -17079,6 +17152,7 @@
     <w:rsid w:val="00CB7B6C"/>
     <w:rsid w:val="00CC18BF"/>
     <w:rsid w:val="00CE4DC4"/>
+    <w:rsid w:val="00D13700"/>
     <w:rsid w:val="00D30109"/>
     <w:rsid w:val="00D34976"/>
     <w:rsid w:val="00D451EB"/>
@@ -17104,6 +17178,7 @@
     <w:rsid w:val="00F40444"/>
     <w:rsid w:val="00F40F48"/>
     <w:rsid w:val="00F413E5"/>
+    <w:rsid w:val="00F44B5E"/>
     <w:rsid w:val="00F458BD"/>
     <w:rsid w:val="00F51DFE"/>
     <w:rsid w:val="00F5749B"/>
@@ -17140,7 +17215,7 @@
 </file>
 
 <file path=word/glossary/styles.xml><?xml version="1.0" encoding="utf-8"?>
-<w:styles xmlns:mc="http://schemas.openxmlformats.org/markup-compatibility/2006" xmlns:r="http://schemas.openxmlformats.org/officeDocument/2006/relationships" xmlns:w="http://schemas.openxmlformats.org/wordprocessingml/2006/main" xmlns:w14="http://schemas.microsoft.com/office/word/2010/wordml" mc:Ignorable="w14">
+<w:styles xmlns:mc="http://schemas.openxmlformats.org/markup-compatibility/2006" xmlns:r="http://schemas.openxmlformats.org/officeDocument/2006/relationships" xmlns:w="http://schemas.openxmlformats.org/wordprocessingml/2006/main" xmlns:w14="http://schemas.microsoft.com/office/word/2010/wordml" xmlns:w15="http://schemas.microsoft.com/office/word/2012/wordml" xmlns:w16se="http://schemas.microsoft.com/office/word/2015/wordml/symex" mc:Ignorable="w14 w15 w16se">
   <w:docDefaults>
     <w:rPrDefault>
       <w:rPr>
@@ -17156,149 +17231,383 @@
       </w:pPr>
     </w:pPrDefault>
   </w:docDefaults>
-  <w:latentStyles w:defLockedState="0" w:defUIPriority="99" w:defSemiHidden="1" w:defUnhideWhenUsed="1" w:defQFormat="0" w:count="267">
-    <w:lsdException w:name="Normal" w:semiHidden="0" w:uiPriority="0" w:unhideWhenUsed="0" w:qFormat="1"/>
-    <w:lsdException w:name="heading 1" w:semiHidden="0" w:uiPriority="9" w:unhideWhenUsed="0" w:qFormat="1"/>
-    <w:lsdException w:name="heading 2" w:uiPriority="9" w:qFormat="1"/>
-    <w:lsdException w:name="heading 3" w:uiPriority="9" w:qFormat="1"/>
-    <w:lsdException w:name="heading 4" w:uiPriority="9" w:qFormat="1"/>
-    <w:lsdException w:name="heading 5" w:uiPriority="9" w:qFormat="1"/>
-    <w:lsdException w:name="heading 6" w:uiPriority="9" w:qFormat="1"/>
-    <w:lsdException w:name="heading 7" w:uiPriority="9" w:qFormat="1"/>
-    <w:lsdException w:name="heading 8" w:uiPriority="9" w:qFormat="1"/>
-    <w:lsdException w:name="heading 9" w:uiPriority="9" w:qFormat="1"/>
-    <w:lsdException w:name="toc 1" w:uiPriority="39"/>
-    <w:lsdException w:name="toc 2" w:uiPriority="39"/>
-    <w:lsdException w:name="toc 3" w:uiPriority="39"/>
-    <w:lsdException w:name="toc 4" w:uiPriority="39"/>
-    <w:lsdException w:name="toc 5" w:uiPriority="39"/>
-    <w:lsdException w:name="toc 6" w:uiPriority="39"/>
-    <w:lsdException w:name="toc 7" w:uiPriority="39"/>
-    <w:lsdException w:name="toc 8" w:uiPriority="39"/>
-    <w:lsdException w:name="toc 9" w:uiPriority="39"/>
-    <w:lsdException w:name="caption" w:uiPriority="35" w:qFormat="1"/>
-    <w:lsdException w:name="Title" w:semiHidden="0" w:uiPriority="10" w:unhideWhenUsed="0" w:qFormat="1"/>
-    <w:lsdException w:name="Default Paragraph Font" w:uiPriority="1"/>
-    <w:lsdException w:name="Subtitle" w:semiHidden="0" w:uiPriority="11" w:unhideWhenUsed="0" w:qFormat="1"/>
-    <w:lsdException w:name="Strong" w:semiHidden="0" w:uiPriority="22" w:unhideWhenUsed="0" w:qFormat="1"/>
-    <w:lsdException w:name="Emphasis" w:semiHidden="0" w:uiPriority="20" w:unhideWhenUsed="0" w:qFormat="1"/>
-    <w:lsdException w:name="Table Grid" w:semiHidden="0" w:uiPriority="59" w:unhideWhenUsed="0"/>
-    <w:lsdException w:name="Placeholder Text" w:unhideWhenUsed="0"/>
-    <w:lsdException w:name="No Spacing" w:semiHidden="0" w:uiPriority="1" w:unhideWhenUsed="0" w:qFormat="1"/>
-    <w:lsdException w:name="Light Shading" w:semiHidden="0" w:uiPriority="60" w:unhideWhenUsed="0"/>
-    <w:lsdException w:name="Light List" w:semiHidden="0" w:uiPriority="61" w:unhideWhenUsed="0"/>
-    <w:lsdException w:name="Light Grid" w:semiHidden="0" w:uiPriority="62" w:unhideWhenUsed="0"/>
-    <w:lsdException w:name="Medium Shading 1" w:semiHidden="0" w:uiPriority="63" w:unhideWhenUsed="0"/>
-    <w:lsdException w:name="Medium Shading 2" w:semiHidden="0" w:uiPriority="64" w:unhideWhenUsed="0"/>
-    <w:lsdException w:name="Medium List 1" w:semiHidden="0" w:uiPriority="65" w:unhideWhenUsed="0"/>
-    <w:lsdException w:name="Medium List 2" w:semiHidden="0" w:uiPriority="66" w:unhideWhenUsed="0"/>
-    <w:lsdException w:name="Medium Grid 1" w:semiHidden="0" w:uiPriority="67" w:unhideWhenUsed="0"/>
-    <w:lsdException w:name="Medium Grid 2" w:semiHidden="0" w:uiPriority="68" w:unhideWhenUsed="0"/>
-    <w:lsdException w:name="Medium Grid 3" w:semiHidden="0" w:uiPriority="69" w:unhideWhenUsed="0"/>
-    <w:lsdException w:name="Dark List" w:semiHidden="0" w:uiPriority="70" w:unhideWhenUsed="0"/>
-    <w:lsdException w:name="Colorful Shading" w:semiHidden="0" w:uiPriority="71" w:unhideWhenUsed="0"/>
-    <w:lsdException w:name="Colorful List" w:semiHidden="0" w:uiPriority="72" w:unhideWhenUsed="0"/>
-    <w:lsdException w:name="Colorful Grid" w:semiHidden="0" w:uiPriority="73" w:unhideWhenUsed="0"/>
-    <w:lsdException w:name="Light Shading Accent 1" w:semiHidden="0" w:uiPriority="60" w:unhideWhenUsed="0"/>
-    <w:lsdException w:name="Light List Accent 1" w:semiHidden="0" w:uiPriority="61" w:unhideWhenUsed="0"/>
-    <w:lsdException w:name="Light Grid Accent 1" w:semiHidden="0" w:uiPriority="62" w:unhideWhenUsed="0"/>
-    <w:lsdException w:name="Medium Shading 1 Accent 1" w:semiHidden="0" w:uiPriority="63" w:unhideWhenUsed="0"/>
-    <w:lsdException w:name="Medium Shading 2 Accent 1" w:semiHidden="0" w:uiPriority="64" w:unhideWhenUsed="0"/>
-    <w:lsdException w:name="Medium List 1 Accent 1" w:semiHidden="0" w:uiPriority="65" w:unhideWhenUsed="0"/>
-    <w:lsdException w:name="Revision" w:unhideWhenUsed="0"/>
-    <w:lsdException w:name="List Paragraph" w:semiHidden="0" w:uiPriority="34" w:unhideWhenUsed="0" w:qFormat="1"/>
-    <w:lsdException w:name="Quote" w:semiHidden="0" w:uiPriority="29" w:unhideWhenUsed="0" w:qFormat="1"/>
-    <w:lsdException w:name="Intense Quote" w:semiHidden="0" w:uiPriority="30" w:unhideWhenUsed="0" w:qFormat="1"/>
-    <w:lsdException w:name="Medium List 2 Accent 1" w:semiHidden="0" w:uiPriority="66" w:unhideWhenUsed="0"/>
-    <w:lsdException w:name="Medium Grid 1 Accent 1" w:semiHidden="0" w:uiPriority="67" w:unhideWhenUsed="0"/>
-    <w:lsdException w:name="Medium Grid 2 Accent 1" w:semiHidden="0" w:uiPriority="68" w:unhideWhenUsed="0"/>
-    <w:lsdException w:name="Medium Grid 3 Accent 1" w:semiHidden="0" w:uiPriority="69" w:unhideWhenUsed="0"/>
-    <w:lsdException w:name="Dark List Accent 1" w:semiHidden="0" w:uiPriority="70" w:unhideWhenUsed="0"/>
-    <w:lsdException w:name="Colorful Shading Accent 1" w:semiHidden="0" w:uiPriority="71" w:unhideWhenUsed="0"/>
-    <w:lsdException w:name="Colorful List Accent 1" w:semiHidden="0" w:uiPriority="72" w:unhideWhenUsed="0"/>
-    <w:lsdException w:name="Colorful Grid Accent 1" w:semiHidden="0" w:uiPriority="73" w:unhideWhenUsed="0"/>
-    <w:lsdException w:name="Light Shading Accent 2" w:semiHidden="0" w:uiPriority="60" w:unhideWhenUsed="0"/>
-    <w:lsdException w:name="Light List Accent 2" w:semiHidden="0" w:uiPriority="61" w:unhideWhenUsed="0"/>
-    <w:lsdException w:name="Light Grid Accent 2" w:semiHidden="0" w:uiPriority="62" w:unhideWhenUsed="0"/>
-    <w:lsdException w:name="Medium Shading 1 Accent 2" w:semiHidden="0" w:uiPriority="63" w:unhideWhenUsed="0"/>
-    <w:lsdException w:name="Medium Shading 2 Accent 2" w:semiHidden="0" w:uiPriority="64" w:unhideWhenUsed="0"/>
-    <w:lsdException w:name="Medium List 1 Accent 2" w:semiHidden="0" w:uiPriority="65" w:unhideWhenUsed="0"/>
-    <w:lsdException w:name="Medium List 2 Accent 2" w:semiHidden="0" w:uiPriority="66" w:unhideWhenUsed="0"/>
-    <w:lsdException w:name="Medium Grid 1 Accent 2" w:semiHidden="0" w:uiPriority="67" w:unhideWhenUsed="0"/>
-    <w:lsdException w:name="Medium Grid 2 Accent 2" w:semiHidden="0" w:uiPriority="68" w:unhideWhenUsed="0"/>
-    <w:lsdException w:name="Medium Grid 3 Accent 2" w:semiHidden="0" w:uiPriority="69" w:unhideWhenUsed="0"/>
-    <w:lsdException w:name="Dark List Accent 2" w:semiHidden="0" w:uiPriority="70" w:unhideWhenUsed="0"/>
-    <w:lsdException w:name="Colorful Shading Accent 2" w:semiHidden="0" w:uiPriority="71" w:unhideWhenUsed="0"/>
-    <w:lsdException w:name="Colorful List Accent 2" w:semiHidden="0" w:uiPriority="72" w:unhideWhenUsed="0"/>
-    <w:lsdException w:name="Colorful Grid Accent 2" w:semiHidden="0" w:uiPriority="73" w:unhideWhenUsed="0"/>
-    <w:lsdException w:name="Light Shading Accent 3" w:semiHidden="0" w:uiPriority="60" w:unhideWhenUsed="0"/>
-    <w:lsdException w:name="Light List Accent 3" w:semiHidden="0" w:uiPriority="61" w:unhideWhenUsed="0"/>
-    <w:lsdException w:name="Light Grid Accent 3" w:semiHidden="0" w:uiPriority="62" w:unhideWhenUsed="0"/>
-    <w:lsdException w:name="Medium Shading 1 Accent 3" w:semiHidden="0" w:uiPriority="63" w:unhideWhenUsed="0"/>
-    <w:lsdException w:name="Medium Shading 2 Accent 3" w:semiHidden="0" w:uiPriority="64" w:unhideWhenUsed="0"/>
-    <w:lsdException w:name="Medium List 1 Accent 3" w:semiHidden="0" w:uiPriority="65" w:unhideWhenUsed="0"/>
-    <w:lsdException w:name="Medium List 2 Accent 3" w:semiHidden="0" w:uiPriority="66" w:unhideWhenUsed="0"/>
-    <w:lsdException w:name="Medium Grid 1 Accent 3" w:semiHidden="0" w:uiPriority="67" w:unhideWhenUsed="0"/>
-    <w:lsdException w:name="Medium Grid 2 Accent 3" w:semiHidden="0" w:uiPriority="68" w:unhideWhenUsed="0"/>
-    <w:lsdException w:name="Medium Grid 3 Accent 3" w:semiHidden="0" w:uiPriority="69" w:unhideWhenUsed="0"/>
-    <w:lsdException w:name="Dark List Accent 3" w:semiHidden="0" w:uiPriority="70" w:unhideWhenUsed="0"/>
-    <w:lsdException w:name="Colorful Shading Accent 3" w:semiHidden="0" w:uiPriority="71" w:unhideWhenUsed="0"/>
-    <w:lsdException w:name="Colorful List Accent 3" w:semiHidden="0" w:uiPriority="72" w:unhideWhenUsed="0"/>
-    <w:lsdException w:name="Colorful Grid Accent 3" w:semiHidden="0" w:uiPriority="73" w:unhideWhenUsed="0"/>
-    <w:lsdException w:name="Light Shading Accent 4" w:semiHidden="0" w:uiPriority="60" w:unhideWhenUsed="0"/>
-    <w:lsdException w:name="Light List Accent 4" w:semiHidden="0" w:uiPriority="61" w:unhideWhenUsed="0"/>
-    <w:lsdException w:name="Light Grid Accent 4" w:semiHidden="0" w:uiPriority="62" w:unhideWhenUsed="0"/>
-    <w:lsdException w:name="Medium Shading 1 Accent 4" w:semiHidden="0" w:uiPriority="63" w:unhideWhenUsed="0"/>
-    <w:lsdException w:name="Medium Shading 2 Accent 4" w:semiHidden="0" w:uiPriority="64" w:unhideWhenUsed="0"/>
-    <w:lsdException w:name="Medium List 1 Accent 4" w:semiHidden="0" w:uiPriority="65" w:unhideWhenUsed="0"/>
-    <w:lsdException w:name="Medium List 2 Accent 4" w:semiHidden="0" w:uiPriority="66" w:unhideWhenUsed="0"/>
-    <w:lsdException w:name="Medium Grid 1 Accent 4" w:semiHidden="0" w:uiPriority="67" w:unhideWhenUsed="0"/>
-    <w:lsdException w:name="Medium Grid 2 Accent 4" w:semiHidden="0" w:uiPriority="68" w:unhideWhenUsed="0"/>
-    <w:lsdException w:name="Medium Grid 3 Accent 4" w:semiHidden="0" w:uiPriority="69" w:unhideWhenUsed="0"/>
-    <w:lsdException w:name="Dark List Accent 4" w:semiHidden="0" w:uiPriority="70" w:unhideWhenUsed="0"/>
-    <w:lsdException w:name="Colorful Shading Accent 4" w:semiHidden="0" w:uiPriority="71" w:unhideWhenUsed="0"/>
-    <w:lsdException w:name="Colorful List Accent 4" w:semiHidden="0" w:uiPriority="72" w:unhideWhenUsed="0"/>
-    <w:lsdException w:name="Colorful Grid Accent 4" w:semiHidden="0" w:uiPriority="73" w:unhideWhenUsed="0"/>
-    <w:lsdException w:name="Light Shading Accent 5" w:semiHidden="0" w:uiPriority="60" w:unhideWhenUsed="0"/>
-    <w:lsdException w:name="Light List Accent 5" w:semiHidden="0" w:uiPriority="61" w:unhideWhenUsed="0"/>
-    <w:lsdException w:name="Light Grid Accent 5" w:semiHidden="0" w:uiPriority="62" w:unhideWhenUsed="0"/>
-    <w:lsdException w:name="Medium Shading 1 Accent 5" w:semiHidden="0" w:uiPriority="63" w:unhideWhenUsed="0"/>
-    <w:lsdException w:name="Medium Shading 2 Accent 5" w:semiHidden="0" w:uiPriority="64" w:unhideWhenUsed="0"/>
-    <w:lsdException w:name="Medium List 1 Accent 5" w:semiHidden="0" w:uiPriority="65" w:unhideWhenUsed="0"/>
-    <w:lsdException w:name="Medium List 2 Accent 5" w:semiHidden="0" w:uiPriority="66" w:unhideWhenUsed="0"/>
-    <w:lsdException w:name="Medium Grid 1 Accent 5" w:semiHidden="0" w:uiPriority="67" w:unhideWhenUsed="0"/>
-    <w:lsdException w:name="Medium Grid 2 Accent 5" w:semiHidden="0" w:uiPriority="68" w:unhideWhenUsed="0"/>
-    <w:lsdException w:name="Medium Grid 3 Accent 5" w:semiHidden="0" w:uiPriority="69" w:unhideWhenUsed="0"/>
-    <w:lsdException w:name="Dark List Accent 5" w:semiHidden="0" w:uiPriority="70" w:unhideWhenUsed="0"/>
-    <w:lsdException w:name="Colorful Shading Accent 5" w:semiHidden="0" w:uiPriority="71" w:unhideWhenUsed="0"/>
-    <w:lsdException w:name="Colorful List Accent 5" w:semiHidden="0" w:uiPriority="72" w:unhideWhenUsed="0"/>
-    <w:lsdException w:name="Colorful Grid Accent 5" w:semiHidden="0" w:uiPriority="73" w:unhideWhenUsed="0"/>
-    <w:lsdException w:name="Light Shading Accent 6" w:semiHidden="0" w:uiPriority="60" w:unhideWhenUsed="0"/>
-    <w:lsdException w:name="Light List Accent 6" w:semiHidden="0" w:uiPriority="61" w:unhideWhenUsed="0"/>
-    <w:lsdException w:name="Light Grid Accent 6" w:semiHidden="0" w:uiPriority="62" w:unhideWhenUsed="0"/>
-    <w:lsdException w:name="Medium Shading 1 Accent 6" w:semiHidden="0" w:uiPriority="63" w:unhideWhenUsed="0"/>
-    <w:lsdException w:name="Medium Shading 2 Accent 6" w:semiHidden="0" w:uiPriority="64" w:unhideWhenUsed="0"/>
-    <w:lsdException w:name="Medium List 1 Accent 6" w:semiHidden="0" w:uiPriority="65" w:unhideWhenUsed="0"/>
-    <w:lsdException w:name="Medium List 2 Accent 6" w:semiHidden="0" w:uiPriority="66" w:unhideWhenUsed="0"/>
-    <w:lsdException w:name="Medium Grid 1 Accent 6" w:semiHidden="0" w:uiPriority="67" w:unhideWhenUsed="0"/>
-    <w:lsdException w:name="Medium Grid 2 Accent 6" w:semiHidden="0" w:uiPriority="68" w:unhideWhenUsed="0"/>
-    <w:lsdException w:name="Medium Grid 3 Accent 6" w:semiHidden="0" w:uiPriority="69" w:unhideWhenUsed="0"/>
-    <w:lsdException w:name="Dark List Accent 6" w:semiHidden="0" w:uiPriority="70" w:unhideWhenUsed="0"/>
-    <w:lsdException w:name="Colorful Shading Accent 6" w:semiHidden="0" w:uiPriority="71" w:unhideWhenUsed="0"/>
-    <w:lsdException w:name="Colorful List Accent 6" w:semiHidden="0" w:uiPriority="72" w:unhideWhenUsed="0"/>
-    <w:lsdException w:name="Colorful Grid Accent 6" w:semiHidden="0" w:uiPriority="73" w:unhideWhenUsed="0"/>
-    <w:lsdException w:name="Subtle Emphasis" w:semiHidden="0" w:uiPriority="19" w:unhideWhenUsed="0" w:qFormat="1"/>
-    <w:lsdException w:name="Intense Emphasis" w:semiHidden="0" w:uiPriority="21" w:unhideWhenUsed="0" w:qFormat="1"/>
-    <w:lsdException w:name="Subtle Reference" w:semiHidden="0" w:uiPriority="31" w:unhideWhenUsed="0" w:qFormat="1"/>
-    <w:lsdException w:name="Intense Reference" w:semiHidden="0" w:uiPriority="32" w:unhideWhenUsed="0" w:qFormat="1"/>
-    <w:lsdException w:name="Book Title" w:semiHidden="0" w:uiPriority="33" w:unhideWhenUsed="0" w:qFormat="1"/>
-    <w:lsdException w:name="Bibliography" w:uiPriority="37"/>
-    <w:lsdException w:name="TOC Heading" w:uiPriority="39" w:qFormat="1"/>
+  <w:latentStyles w:defLockedState="0" w:defUIPriority="99" w:defSemiHidden="0" w:defUnhideWhenUsed="0" w:defQFormat="0" w:count="372">
+    <w:lsdException w:name="Normal" w:uiPriority="0" w:qFormat="1"/>
+    <w:lsdException w:name="heading 1" w:uiPriority="9" w:qFormat="1"/>
+    <w:lsdException w:name="heading 2" w:semiHidden="1" w:uiPriority="9" w:unhideWhenUsed="1" w:qFormat="1"/>
+    <w:lsdException w:name="heading 3" w:semiHidden="1" w:uiPriority="9" w:unhideWhenUsed="1" w:qFormat="1"/>
+    <w:lsdException w:name="heading 4" w:semiHidden="1" w:uiPriority="9" w:unhideWhenUsed="1" w:qFormat="1"/>
+    <w:lsdException w:name="heading 5" w:semiHidden="1" w:uiPriority="9" w:unhideWhenUsed="1" w:qFormat="1"/>
+    <w:lsdException w:name="heading 6" w:semiHidden="1" w:uiPriority="9" w:unhideWhenUsed="1" w:qFormat="1"/>
+    <w:lsdException w:name="heading 7" w:semiHidden="1" w:uiPriority="9" w:unhideWhenUsed="1" w:qFormat="1"/>
+    <w:lsdException w:name="heading 8" w:semiHidden="1" w:uiPriority="9" w:unhideWhenUsed="1" w:qFormat="1"/>
+    <w:lsdException w:name="heading 9" w:semiHidden="1" w:uiPriority="9" w:unhideWhenUsed="1" w:qFormat="1"/>
+    <w:lsdException w:name="index 1" w:semiHidden="1" w:unhideWhenUsed="1"/>
+    <w:lsdException w:name="index 2" w:semiHidden="1" w:unhideWhenUsed="1"/>
+    <w:lsdException w:name="index 3" w:semiHidden="1" w:unhideWhenUsed="1"/>
+    <w:lsdException w:name="index 4" w:semiHidden="1" w:unhideWhenUsed="1"/>
+    <w:lsdException w:name="index 5" w:semiHidden="1" w:unhideWhenUsed="1"/>
+    <w:lsdException w:name="index 6" w:semiHidden="1" w:unhideWhenUsed="1"/>
+    <w:lsdException w:name="index 7" w:semiHidden="1" w:unhideWhenUsed="1"/>
+    <w:lsdException w:name="index 8" w:semiHidden="1" w:unhideWhenUsed="1"/>
+    <w:lsdException w:name="index 9" w:semiHidden="1" w:unhideWhenUsed="1"/>
+    <w:lsdException w:name="toc 1" w:semiHidden="1" w:uiPriority="39" w:unhideWhenUsed="1"/>
+    <w:lsdException w:name="toc 2" w:semiHidden="1" w:uiPriority="39" w:unhideWhenUsed="1"/>
+    <w:lsdException w:name="toc 3" w:semiHidden="1" w:uiPriority="39" w:unhideWhenUsed="1"/>
+    <w:lsdException w:name="toc 4" w:semiHidden="1" w:uiPriority="39" w:unhideWhenUsed="1"/>
+    <w:lsdException w:name="toc 5" w:semiHidden="1" w:uiPriority="39" w:unhideWhenUsed="1"/>
+    <w:lsdException w:name="toc 6" w:semiHidden="1" w:uiPriority="39" w:unhideWhenUsed="1"/>
+    <w:lsdException w:name="toc 7" w:semiHidden="1" w:uiPriority="39" w:unhideWhenUsed="1"/>
+    <w:lsdException w:name="toc 8" w:semiHidden="1" w:uiPriority="39" w:unhideWhenUsed="1"/>
+    <w:lsdException w:name="toc 9" w:semiHidden="1" w:uiPriority="39" w:unhideWhenUsed="1"/>
+    <w:lsdException w:name="Normal Indent" w:semiHidden="1" w:unhideWhenUsed="1"/>
+    <w:lsdException w:name="footnote text" w:semiHidden="1" w:unhideWhenUsed="1"/>
+    <w:lsdException w:name="annotation text" w:semiHidden="1" w:unhideWhenUsed="1"/>
+    <w:lsdException w:name="header" w:semiHidden="1" w:unhideWhenUsed="1"/>
+    <w:lsdException w:name="footer" w:semiHidden="1" w:unhideWhenUsed="1"/>
+    <w:lsdException w:name="index heading" w:semiHidden="1" w:unhideWhenUsed="1"/>
+    <w:lsdException w:name="caption" w:semiHidden="1" w:uiPriority="35" w:unhideWhenUsed="1" w:qFormat="1"/>
+    <w:lsdException w:name="table of figures" w:semiHidden="1" w:unhideWhenUsed="1"/>
+    <w:lsdException w:name="envelope address" w:semiHidden="1" w:unhideWhenUsed="1"/>
+    <w:lsdException w:name="envelope return" w:semiHidden="1" w:unhideWhenUsed="1"/>
+    <w:lsdException w:name="footnote reference" w:semiHidden="1" w:unhideWhenUsed="1"/>
+    <w:lsdException w:name="annotation reference" w:semiHidden="1" w:unhideWhenUsed="1"/>
+    <w:lsdException w:name="line number" w:semiHidden="1" w:unhideWhenUsed="1"/>
+    <w:lsdException w:name="page number" w:semiHidden="1" w:unhideWhenUsed="1"/>
+    <w:lsdException w:name="endnote reference" w:semiHidden="1" w:unhideWhenUsed="1"/>
+    <w:lsdException w:name="endnote text" w:semiHidden="1" w:unhideWhenUsed="1"/>
+    <w:lsdException w:name="table of authorities" w:semiHidden="1" w:unhideWhenUsed="1"/>
+    <w:lsdException w:name="macro" w:semiHidden="1" w:unhideWhenUsed="1"/>
+    <w:lsdException w:name="toa heading" w:semiHidden="1" w:unhideWhenUsed="1"/>
+    <w:lsdException w:name="List" w:semiHidden="1" w:unhideWhenUsed="1"/>
+    <w:lsdException w:name="List Bullet" w:semiHidden="1" w:unhideWhenUsed="1"/>
+    <w:lsdException w:name="List Number" w:semiHidden="1" w:unhideWhenUsed="1"/>
+    <w:lsdException w:name="List 2" w:semiHidden="1" w:unhideWhenUsed="1"/>
+    <w:lsdException w:name="List 3" w:semiHidden="1" w:unhideWhenUsed="1"/>
+    <w:lsdException w:name="List 4" w:semiHidden="1" w:unhideWhenUsed="1"/>
+    <w:lsdException w:name="List 5" w:semiHidden="1" w:unhideWhenUsed="1"/>
+    <w:lsdException w:name="List Bullet 2" w:semiHidden="1" w:unhideWhenUsed="1"/>
+    <w:lsdException w:name="List Bullet 3" w:semiHidden="1" w:unhideWhenUsed="1"/>
+    <w:lsdException w:name="List Bullet 4" w:semiHidden="1" w:unhideWhenUsed="1"/>
+    <w:lsdException w:name="List Bullet 5" w:semiHidden="1" w:unhideWhenUsed="1"/>
+    <w:lsdException w:name="List Number 2" w:semiHidden="1" w:unhideWhenUsed="1"/>
+    <w:lsdException w:name="List Number 3" w:semiHidden="1" w:unhideWhenUsed="1"/>
+    <w:lsdException w:name="List Number 4" w:semiHidden="1" w:unhideWhenUsed="1"/>
+    <w:lsdException w:name="List Number 5" w:semiHidden="1" w:unhideWhenUsed="1"/>
+    <w:lsdException w:name="Title" w:uiPriority="10" w:qFormat="1"/>
+    <w:lsdException w:name="Closing" w:semiHidden="1" w:unhideWhenUsed="1"/>
+    <w:lsdException w:name="Signature" w:semiHidden="1" w:unhideWhenUsed="1"/>
+    <w:lsdException w:name="Default Paragraph Font" w:semiHidden="1" w:uiPriority="1" w:unhideWhenUsed="1"/>
+    <w:lsdException w:name="Body Text" w:semiHidden="1" w:unhideWhenUsed="1"/>
+    <w:lsdException w:name="Body Text Indent" w:semiHidden="1" w:unhideWhenUsed="1"/>
+    <w:lsdException w:name="List Continue" w:semiHidden="1" w:unhideWhenUsed="1"/>
+    <w:lsdException w:name="List Continue 2" w:semiHidden="1" w:unhideWhenUsed="1"/>
+    <w:lsdException w:name="List Continue 3" w:semiHidden="1" w:unhideWhenUsed="1"/>
+    <w:lsdException w:name="List Continue 4" w:semiHidden="1" w:unhideWhenUsed="1"/>
+    <w:lsdException w:name="List Continue 5" w:semiHidden="1" w:unhideWhenUsed="1"/>
+    <w:lsdException w:name="Message Header" w:semiHidden="1" w:unhideWhenUsed="1"/>
+    <w:lsdException w:name="Subtitle" w:uiPriority="11" w:qFormat="1"/>
+    <w:lsdException w:name="Salutation" w:semiHidden="1" w:unhideWhenUsed="1"/>
+    <w:lsdException w:name="Date" w:semiHidden="1" w:unhideWhenUsed="1"/>
+    <w:lsdException w:name="Body Text First Indent" w:semiHidden="1" w:unhideWhenUsed="1"/>
+    <w:lsdException w:name="Body Text First Indent 2" w:semiHidden="1" w:unhideWhenUsed="1"/>
+    <w:lsdException w:name="Note Heading" w:semiHidden="1" w:unhideWhenUsed="1"/>
+    <w:lsdException w:name="Body Text 2" w:semiHidden="1" w:unhideWhenUsed="1"/>
+    <w:lsdException w:name="Body Text 3" w:semiHidden="1" w:unhideWhenUsed="1"/>
+    <w:lsdException w:name="Body Text Indent 2" w:semiHidden="1" w:unhideWhenUsed="1"/>
+    <w:lsdException w:name="Body Text Indent 3" w:semiHidden="1" w:unhideWhenUsed="1"/>
+    <w:lsdException w:name="Block Text" w:semiHidden="1" w:unhideWhenUsed="1"/>
+    <w:lsdException w:name="Hyperlink" w:semiHidden="1" w:unhideWhenUsed="1"/>
+    <w:lsdException w:name="FollowedHyperlink" w:semiHidden="1" w:unhideWhenUsed="1"/>
+    <w:lsdException w:name="Strong" w:uiPriority="22" w:qFormat="1"/>
+    <w:lsdException w:name="Emphasis" w:uiPriority="20" w:qFormat="1"/>
+    <w:lsdException w:name="Document Map" w:semiHidden="1" w:unhideWhenUsed="1"/>
+    <w:lsdException w:name="Plain Text" w:semiHidden="1" w:unhideWhenUsed="1"/>
+    <w:lsdException w:name="E-mail Signature" w:semiHidden="1" w:unhideWhenUsed="1"/>
+    <w:lsdException w:name="HTML Top of Form" w:semiHidden="1" w:unhideWhenUsed="1"/>
+    <w:lsdException w:name="HTML Bottom of Form" w:semiHidden="1" w:unhideWhenUsed="1"/>
+    <w:lsdException w:name="Normal (Web)" w:semiHidden="1" w:unhideWhenUsed="1"/>
+    <w:lsdException w:name="HTML Acronym" w:semiHidden="1" w:unhideWhenUsed="1"/>
+    <w:lsdException w:name="HTML Address" w:semiHidden="1" w:unhideWhenUsed="1"/>
+    <w:lsdException w:name="HTML Cite" w:semiHidden="1" w:unhideWhenUsed="1"/>
+    <w:lsdException w:name="HTML Code" w:semiHidden="1" w:unhideWhenUsed="1"/>
+    <w:lsdException w:name="HTML Definition" w:semiHidden="1" w:unhideWhenUsed="1"/>
+    <w:lsdException w:name="HTML Keyboard" w:semiHidden="1" w:unhideWhenUsed="1"/>
+    <w:lsdException w:name="HTML Preformatted" w:semiHidden="1" w:unhideWhenUsed="1"/>
+    <w:lsdException w:name="HTML Sample" w:semiHidden="1" w:unhideWhenUsed="1"/>
+    <w:lsdException w:name="HTML Typewriter" w:semiHidden="1" w:unhideWhenUsed="1"/>
+    <w:lsdException w:name="HTML Variable" w:semiHidden="1" w:unhideWhenUsed="1"/>
+    <w:lsdException w:name="Normal Table" w:semiHidden="1" w:unhideWhenUsed="1"/>
+    <w:lsdException w:name="annotation subject" w:semiHidden="1" w:unhideWhenUsed="1"/>
+    <w:lsdException w:name="No List" w:semiHidden="1" w:unhideWhenUsed="1"/>
+    <w:lsdException w:name="Outline List 1" w:semiHidden="1" w:unhideWhenUsed="1"/>
+    <w:lsdException w:name="Outline List 2" w:semiHidden="1" w:unhideWhenUsed="1"/>
+    <w:lsdException w:name="Outline List 3" w:semiHidden="1" w:unhideWhenUsed="1"/>
+    <w:lsdException w:name="Table Simple 1" w:semiHidden="1" w:unhideWhenUsed="1"/>
+    <w:lsdException w:name="Table Simple 2" w:semiHidden="1" w:unhideWhenUsed="1"/>
+    <w:lsdException w:name="Table Simple 3" w:semiHidden="1" w:unhideWhenUsed="1"/>
+    <w:lsdException w:name="Table Classic 1" w:semiHidden="1" w:unhideWhenUsed="1"/>
+    <w:lsdException w:name="Table Classic 2" w:semiHidden="1" w:unhideWhenUsed="1"/>
+    <w:lsdException w:name="Table Classic 3" w:semiHidden="1" w:unhideWhenUsed="1"/>
+    <w:lsdException w:name="Table Classic 4" w:semiHidden="1" w:unhideWhenUsed="1"/>
+    <w:lsdException w:name="Table Colorful 1" w:semiHidden="1" w:unhideWhenUsed="1"/>
+    <w:lsdException w:name="Table Colorful 2" w:semiHidden="1" w:unhideWhenUsed="1"/>
+    <w:lsdException w:name="Table Colorful 3" w:semiHidden="1" w:unhideWhenUsed="1"/>
+    <w:lsdException w:name="Table Columns 1" w:semiHidden="1" w:unhideWhenUsed="1"/>
+    <w:lsdException w:name="Table Columns 2" w:semiHidden="1" w:unhideWhenUsed="1"/>
+    <w:lsdException w:name="Table Columns 3" w:semiHidden="1" w:unhideWhenUsed="1"/>
+    <w:lsdException w:name="Table Columns 4" w:semiHidden="1" w:unhideWhenUsed="1"/>
+    <w:lsdException w:name="Table Columns 5" w:semiHidden="1" w:unhideWhenUsed="1"/>
+    <w:lsdException w:name="Table Grid 1" w:semiHidden="1" w:unhideWhenUsed="1"/>
+    <w:lsdException w:name="Table Grid 2" w:semiHidden="1" w:unhideWhenUsed="1"/>
+    <w:lsdException w:name="Table Grid 3" w:semiHidden="1" w:unhideWhenUsed="1"/>
+    <w:lsdException w:name="Table Grid 4" w:semiHidden="1" w:unhideWhenUsed="1"/>
+    <w:lsdException w:name="Table Grid 5" w:semiHidden="1" w:unhideWhenUsed="1"/>
+    <w:lsdException w:name="Table Grid 6" w:semiHidden="1" w:unhideWhenUsed="1"/>
+    <w:lsdException w:name="Table Grid 7" w:semiHidden="1" w:unhideWhenUsed="1"/>
+    <w:lsdException w:name="Table Grid 8" w:semiHidden="1" w:unhideWhenUsed="1"/>
+    <w:lsdException w:name="Table List 1" w:semiHidden="1" w:unhideWhenUsed="1"/>
+    <w:lsdException w:name="Table List 2" w:semiHidden="1" w:unhideWhenUsed="1"/>
+    <w:lsdException w:name="Table List 3" w:semiHidden="1" w:unhideWhenUsed="1"/>
+    <w:lsdException w:name="Table List 4" w:semiHidden="1" w:unhideWhenUsed="1"/>
+    <w:lsdException w:name="Table List 5" w:semiHidden="1" w:unhideWhenUsed="1"/>
+    <w:lsdException w:name="Table List 6" w:semiHidden="1" w:unhideWhenUsed="1"/>
+    <w:lsdException w:name="Table List 7" w:semiHidden="1" w:unhideWhenUsed="1"/>
+    <w:lsdException w:name="Table List 8" w:semiHidden="1" w:unhideWhenUsed="1"/>
+    <w:lsdException w:name="Table 3D effects 1" w:semiHidden="1" w:unhideWhenUsed="1"/>
+    <w:lsdException w:name="Table 3D effects 2" w:semiHidden="1" w:unhideWhenUsed="1"/>
+    <w:lsdException w:name="Table 3D effects 3" w:semiHidden="1" w:unhideWhenUsed="1"/>
+    <w:lsdException w:name="Table Contemporary" w:semiHidden="1" w:unhideWhenUsed="1"/>
+    <w:lsdException w:name="Table Elegant" w:semiHidden="1" w:unhideWhenUsed="1"/>
+    <w:lsdException w:name="Table Professional" w:semiHidden="1" w:unhideWhenUsed="1"/>
+    <w:lsdException w:name="Table Subtle 1" w:semiHidden="1" w:unhideWhenUsed="1"/>
+    <w:lsdException w:name="Table Subtle 2" w:semiHidden="1" w:unhideWhenUsed="1"/>
+    <w:lsdException w:name="Table Web 1" w:semiHidden="1" w:unhideWhenUsed="1"/>
+    <w:lsdException w:name="Table Web 2" w:semiHidden="1" w:unhideWhenUsed="1"/>
+    <w:lsdException w:name="Table Web 3" w:semiHidden="1" w:unhideWhenUsed="1"/>
+    <w:lsdException w:name="Balloon Text" w:semiHidden="1" w:unhideWhenUsed="1"/>
+    <w:lsdException w:name="Table Grid" w:uiPriority="59"/>
+    <w:lsdException w:name="Table Theme" w:semiHidden="1" w:unhideWhenUsed="1"/>
+    <w:lsdException w:name="Placeholder Text" w:semiHidden="1"/>
+    <w:lsdException w:name="No Spacing" w:uiPriority="1" w:qFormat="1"/>
+    <w:lsdException w:name="Light Shading" w:uiPriority="60"/>
+    <w:lsdException w:name="Light List" w:uiPriority="61"/>
+    <w:lsdException w:name="Light Grid" w:uiPriority="62"/>
+    <w:lsdException w:name="Medium Shading 1" w:uiPriority="63"/>
+    <w:lsdException w:name="Medium Shading 2" w:uiPriority="64"/>
+    <w:lsdException w:name="Medium List 1" w:uiPriority="65"/>
+    <w:lsdException w:name="Medium List 2" w:uiPriority="66"/>
+    <w:lsdException w:name="Medium Grid 1" w:uiPriority="67"/>
+    <w:lsdException w:name="Medium Grid 2" w:uiPriority="68"/>
+    <w:lsdException w:name="Medium Grid 3" w:uiPriority="69"/>
+    <w:lsdException w:name="Dark List" w:uiPriority="70"/>
+    <w:lsdException w:name="Colorful Shading" w:uiPriority="71"/>
+    <w:lsdException w:name="Colorful List" w:uiPriority="72"/>
+    <w:lsdException w:name="Colorful Grid" w:uiPriority="73"/>
+    <w:lsdException w:name="Light Shading Accent 1" w:uiPriority="60"/>
+    <w:lsdException w:name="Light List Accent 1" w:uiPriority="61"/>
+    <w:lsdException w:name="Light Grid Accent 1" w:uiPriority="62"/>
+    <w:lsdException w:name="Medium Shading 1 Accent 1" w:uiPriority="63"/>
+    <w:lsdException w:name="Medium Shading 2 Accent 1" w:uiPriority="64"/>
+    <w:lsdException w:name="Medium List 1 Accent 1" w:uiPriority="65"/>
+    <w:lsdException w:name="Revision" w:semiHidden="1"/>
+    <w:lsdException w:name="List Paragraph" w:uiPriority="34" w:qFormat="1"/>
+    <w:lsdException w:name="Quote" w:uiPriority="29" w:qFormat="1"/>
+    <w:lsdException w:name="Intense Quote" w:uiPriority="30" w:qFormat="1"/>
+    <w:lsdException w:name="Medium List 2 Accent 1" w:uiPriority="66"/>
+    <w:lsdException w:name="Medium Grid 1 Accent 1" w:uiPriority="67"/>
+    <w:lsdException w:name="Medium Grid 2 Accent 1" w:uiPriority="68"/>
+    <w:lsdException w:name="Medium Grid 3 Accent 1" w:uiPriority="69"/>
+    <w:lsdException w:name="Dark List Accent 1" w:uiPriority="70"/>
+    <w:lsdException w:name="Colorful Shading Accent 1" w:uiPriority="71"/>
+    <w:lsdException w:name="Colorful List Accent 1" w:uiPriority="72"/>
+    <w:lsdException w:name="Colorful Grid Accent 1" w:uiPriority="73"/>
+    <w:lsdException w:name="Light Shading Accent 2" w:uiPriority="60"/>
+    <w:lsdException w:name="Light List Accent 2" w:uiPriority="61"/>
+    <w:lsdException w:name="Light Grid Accent 2" w:uiPriority="62"/>
+    <w:lsdException w:name="Medium Shading 1 Accent 2" w:uiPriority="63"/>
+    <w:lsdException w:name="Medium Shading 2 Accent 2" w:uiPriority="64"/>
+    <w:lsdException w:name="Medium List 1 Accent 2" w:uiPriority="65"/>
+    <w:lsdException w:name="Medium List 2 Accent 2" w:uiPriority="66"/>
+    <w:lsdException w:name="Medium Grid 1 Accent 2" w:uiPriority="67"/>
+    <w:lsdException w:name="Medium Grid 2 Accent 2" w:uiPriority="68"/>
+    <w:lsdException w:name="Medium Grid 3 Accent 2" w:uiPriority="69"/>
+    <w:lsdException w:name="Dark List Accent 2" w:uiPriority="70"/>
+    <w:lsdException w:name="Colorful Shading Accent 2" w:uiPriority="71"/>
+    <w:lsdException w:name="Colorful List Accent 2" w:uiPriority="72"/>
+    <w:lsdException w:name="Colorful Grid Accent 2" w:uiPriority="73"/>
+    <w:lsdException w:name="Light Shading Accent 3" w:uiPriority="60"/>
+    <w:lsdException w:name="Light List Accent 3" w:uiPriority="61"/>
+    <w:lsdException w:name="Light Grid Accent 3" w:uiPriority="62"/>
+    <w:lsdException w:name="Medium Shading 1 Accent 3" w:uiPriority="63"/>
+    <w:lsdException w:name="Medium Shading 2 Accent 3" w:uiPriority="64"/>
+    <w:lsdException w:name="Medium List 1 Accent 3" w:uiPriority="65"/>
+    <w:lsdException w:name="Medium List 2 Accent 3" w:uiPriority="66"/>
+    <w:lsdException w:name="Medium Grid 1 Accent 3" w:uiPriority="67"/>
+    <w:lsdException w:name="Medium Grid 2 Accent 3" w:uiPriority="68"/>
+    <w:lsdException w:name="Medium Grid 3 Accent 3" w:uiPriority="69"/>
+    <w:lsdException w:name="Dark List Accent 3" w:uiPriority="70"/>
+    <w:lsdException w:name="Colorful Shading Accent 3" w:uiPriority="71"/>
+    <w:lsdException w:name="Colorful List Accent 3" w:uiPriority="72"/>
+    <w:lsdException w:name="Colorful Grid Accent 3" w:uiPriority="73"/>
+    <w:lsdException w:name="Light Shading Accent 4" w:uiPriority="60"/>
+    <w:lsdException w:name="Light List Accent 4" w:uiPriority="61"/>
+    <w:lsdException w:name="Light Grid Accent 4" w:uiPriority="62"/>
+    <w:lsdException w:name="Medium Shading 1 Accent 4" w:uiPriority="63"/>
+    <w:lsdException w:name="Medium Shading 2 Accent 4" w:uiPriority="64"/>
+    <w:lsdException w:name="Medium List 1 Accent 4" w:uiPriority="65"/>
+    <w:lsdException w:name="Medium List 2 Accent 4" w:uiPriority="66"/>
+    <w:lsdException w:name="Medium Grid 1 Accent 4" w:uiPriority="67"/>
+    <w:lsdException w:name="Medium Grid 2 Accent 4" w:uiPriority="68"/>
+    <w:lsdException w:name="Medium Grid 3 Accent 4" w:uiPriority="69"/>
+    <w:lsdException w:name="Dark List Accent 4" w:uiPriority="70"/>
+    <w:lsdException w:name="Colorful Shading Accent 4" w:uiPriority="71"/>
+    <w:lsdException w:name="Colorful List Accent 4" w:uiPriority="72"/>
+    <w:lsdException w:name="Colorful Grid Accent 4" w:uiPriority="73"/>
+    <w:lsdException w:name="Light Shading Accent 5" w:uiPriority="60"/>
+    <w:lsdException w:name="Light List Accent 5" w:uiPriority="61"/>
+    <w:lsdException w:name="Light Grid Accent 5" w:uiPriority="62"/>
+    <w:lsdException w:name="Medium Shading 1 Accent 5" w:uiPriority="63"/>
+    <w:lsdException w:name="Medium Shading 2 Accent 5" w:uiPriority="64"/>
+    <w:lsdException w:name="Medium List 1 Accent 5" w:uiPriority="65"/>
+    <w:lsdException w:name="Medium List 2 Accent 5" w:uiPriority="66"/>
+    <w:lsdException w:name="Medium Grid 1 Accent 5" w:uiPriority="67"/>
+    <w:lsdException w:name="Medium Grid 2 Accent 5" w:uiPriority="68"/>
+    <w:lsdException w:name="Medium Grid 3 Accent 5" w:uiPriority="69"/>
+    <w:lsdException w:name="Dark List Accent 5" w:uiPriority="70"/>
+    <w:lsdException w:name="Colorful Shading Accent 5" w:uiPriority="71"/>
+    <w:lsdException w:name="Colorful List Accent 5" w:uiPriority="72"/>
+    <w:lsdException w:name="Colorful Grid Accent 5" w:uiPriority="73"/>
+    <w:lsdException w:name="Light Shading Accent 6" w:uiPriority="60"/>
+    <w:lsdException w:name="Light List Accent 6" w:uiPriority="61"/>
+    <w:lsdException w:name="Light Grid Accent 6" w:uiPriority="62"/>
+    <w:lsdException w:name="Medium Shading 1 Accent 6" w:uiPriority="63"/>
+    <w:lsdException w:name="Medium Shading 2 Accent 6" w:uiPriority="64"/>
+    <w:lsdException w:name="Medium List 1 Accent 6" w:uiPriority="65"/>
+    <w:lsdException w:name="Medium List 2 Accent 6" w:uiPriority="66"/>
+    <w:lsdException w:name="Medium Grid 1 Accent 6" w:uiPriority="67"/>
+    <w:lsdException w:name="Medium Grid 2 Accent 6" w:uiPriority="68"/>
+    <w:lsdException w:name="Medium Grid 3 Accent 6" w:uiPriority="69"/>
+    <w:lsdException w:name="Dark List Accent 6" w:uiPriority="70"/>
+    <w:lsdException w:name="Colorful Shading Accent 6" w:uiPriority="71"/>
+    <w:lsdException w:name="Colorful List Accent 6" w:uiPriority="72"/>
+    <w:lsdException w:name="Colorful Grid Accent 6" w:uiPriority="73"/>
+    <w:lsdException w:name="Subtle Emphasis" w:uiPriority="19" w:qFormat="1"/>
+    <w:lsdException w:name="Intense Emphasis" w:uiPriority="21" w:qFormat="1"/>
+    <w:lsdException w:name="Subtle Reference" w:uiPriority="31" w:qFormat="1"/>
+    <w:lsdException w:name="Intense Reference" w:uiPriority="32" w:qFormat="1"/>
+    <w:lsdException w:name="Book Title" w:uiPriority="33" w:qFormat="1"/>
+    <w:lsdException w:name="Bibliography" w:semiHidden="1" w:uiPriority="37" w:unhideWhenUsed="1"/>
+    <w:lsdException w:name="TOC Heading" w:semiHidden="1" w:uiPriority="39" w:unhideWhenUsed="1" w:qFormat="1"/>
+    <w:lsdException w:name="Plain Table 1" w:uiPriority="41"/>
+    <w:lsdException w:name="Plain Table 2" w:uiPriority="42"/>
+    <w:lsdException w:name="Plain Table 3" w:uiPriority="43"/>
+    <w:lsdException w:name="Plain Table 4" w:uiPriority="44"/>
+    <w:lsdException w:name="Plain Table 5" w:uiPriority="45"/>
+    <w:lsdException w:name="Grid Table Light" w:uiPriority="40"/>
+    <w:lsdException w:name="Grid Table 1 Light" w:uiPriority="46"/>
+    <w:lsdException w:name="Grid Table 2" w:uiPriority="47"/>
+    <w:lsdException w:name="Grid Table 3" w:uiPriority="48"/>
+    <w:lsdException w:name="Grid Table 4" w:uiPriority="49"/>
+    <w:lsdException w:name="Grid Table 5 Dark" w:uiPriority="50"/>
+    <w:lsdException w:name="Grid Table 6 Colorful" w:uiPriority="51"/>
+    <w:lsdException w:name="Grid Table 7 Colorful" w:uiPriority="52"/>
+    <w:lsdException w:name="Grid Table 1 Light Accent 1" w:uiPriority="46"/>
+    <w:lsdException w:name="Grid Table 2 Accent 1" w:uiPriority="47"/>
+    <w:lsdException w:name="Grid Table 3 Accent 1" w:uiPriority="48"/>
+    <w:lsdException w:name="Grid Table 4 Accent 1" w:uiPriority="49"/>
+    <w:lsdException w:name="Grid Table 5 Dark Accent 1" w:uiPriority="50"/>
+    <w:lsdException w:name="Grid Table 6 Colorful Accent 1" w:uiPriority="51"/>
+    <w:lsdException w:name="Grid Table 7 Colorful Accent 1" w:uiPriority="52"/>
+    <w:lsdException w:name="Grid Table 1 Light Accent 2" w:uiPriority="46"/>
+    <w:lsdException w:name="Grid Table 2 Accent 2" w:uiPriority="47"/>
+    <w:lsdException w:name="Grid Table 3 Accent 2" w:uiPriority="48"/>
+    <w:lsdException w:name="Grid Table 4 Accent 2" w:uiPriority="49"/>
+    <w:lsdException w:name="Grid Table 5 Dark Accent 2" w:uiPriority="50"/>
+    <w:lsdException w:name="Grid Table 6 Colorful Accent 2" w:uiPriority="51"/>
+    <w:lsdException w:name="Grid Table 7 Colorful Accent 2" w:uiPriority="52"/>
+    <w:lsdException w:name="Grid Table 1 Light Accent 3" w:uiPriority="46"/>
+    <w:lsdException w:name="Grid Table 2 Accent 3" w:uiPriority="47"/>
+    <w:lsdException w:name="Grid Table 3 Accent 3" w:uiPriority="48"/>
+    <w:lsdException w:name="Grid Table 4 Accent 3" w:uiPriority="49"/>
+    <w:lsdException w:name="Grid Table 5 Dark Accent 3" w:uiPriority="50"/>
+    <w:lsdException w:name="Grid Table 6 Colorful Accent 3" w:uiPriority="51"/>
+    <w:lsdException w:name="Grid Table 7 Colorful Accent 3" w:uiPriority="52"/>
+    <w:lsdException w:name="Grid Table 1 Light Accent 4" w:uiPriority="46"/>
+    <w:lsdException w:name="Grid Table 2 Accent 4" w:uiPriority="47"/>
+    <w:lsdException w:name="Grid Table 3 Accent 4" w:uiPriority="48"/>
+    <w:lsdException w:name="Grid Table 4 Accent 4" w:uiPriority="49"/>
+    <w:lsdException w:name="Grid Table 5 Dark Accent 4" w:uiPriority="50"/>
+    <w:lsdException w:name="Grid Table 6 Colorful Accent 4" w:uiPriority="51"/>
+    <w:lsdException w:name="Grid Table 7 Colorful Accent 4" w:uiPriority="52"/>
+    <w:lsdException w:name="Grid Table 1 Light Accent 5" w:uiPriority="46"/>
+    <w:lsdException w:name="Grid Table 2 Accent 5" w:uiPriority="47"/>
+    <w:lsdException w:name="Grid Table 3 Accent 5" w:uiPriority="48"/>
+    <w:lsdException w:name="Grid Table 4 Accent 5" w:uiPriority="49"/>
+    <w:lsdException w:name="Grid Table 5 Dark Accent 5" w:uiPriority="50"/>
+    <w:lsdException w:name="Grid Table 6 Colorful Accent 5" w:uiPriority="51"/>
+    <w:lsdException w:name="Grid Table 7 Colorful Accent 5" w:uiPriority="52"/>
+    <w:lsdException w:name="Grid Table 1 Light Accent 6" w:uiPriority="46"/>
+    <w:lsdException w:name="Grid Table 2 Accent 6" w:uiPriority="47"/>
+    <w:lsdException w:name="Grid Table 3 Accent 6" w:uiPriority="48"/>
+    <w:lsdException w:name="Grid Table 4 Accent 6" w:uiPriority="49"/>
+    <w:lsdException w:name="Grid Table 5 Dark Accent 6" w:uiPriority="50"/>
+    <w:lsdException w:name="Grid Table 6 Colorful Accent 6" w:uiPriority="51"/>
+    <w:lsdException w:name="Grid Table 7 Colorful Accent 6" w:uiPriority="52"/>
+    <w:lsdException w:name="List Table 1 Light" w:uiPriority="46"/>
+    <w:lsdException w:name="List Table 2" w:uiPriority="47"/>
+    <w:lsdException w:name="List Table 3" w:uiPriority="48"/>
+    <w:lsdException w:name="List Table 4" w:uiPriority="49"/>
+    <w:lsdException w:name="List Table 5 Dark" w:uiPriority="50"/>
+    <w:lsdException w:name="List Table 6 Colorful" w:uiPriority="51"/>
+    <w:lsdException w:name="List Table 7 Colorful" w:uiPriority="52"/>
+    <w:lsdException w:name="List Table 1 Light Accent 1" w:uiPriority="46"/>
+    <w:lsdException w:name="List Table 2 Accent 1" w:uiPriority="47"/>
+    <w:lsdException w:name="List Table 3 Accent 1" w:uiPriority="48"/>
+    <w:lsdException w:name="List Table 4 Accent 1" w:uiPriority="49"/>
+    <w:lsdException w:name="List Table 5 Dark Accent 1" w:uiPriority="50"/>
+    <w:lsdException w:name="List Table 6 Colorful Accent 1" w:uiPriority="51"/>
+    <w:lsdException w:name="List Table 7 Colorful Accent 1" w:uiPriority="52"/>
+    <w:lsdException w:name="List Table 1 Light Accent 2" w:uiPriority="46"/>
+    <w:lsdException w:name="List Table 2 Accent 2" w:uiPriority="47"/>
+    <w:lsdException w:name="List Table 3 Accent 2" w:uiPriority="48"/>
+    <w:lsdException w:name="List Table 4 Accent 2" w:uiPriority="49"/>
+    <w:lsdException w:name="List Table 5 Dark Accent 2" w:uiPriority="50"/>
+    <w:lsdException w:name="List Table 6 Colorful Accent 2" w:uiPriority="51"/>
+    <w:lsdException w:name="List Table 7 Colorful Accent 2" w:uiPriority="52"/>
+    <w:lsdException w:name="List Table 1 Light Accent 3" w:uiPriority="46"/>
+    <w:lsdException w:name="List Table 2 Accent 3" w:uiPriority="47"/>
+    <w:lsdException w:name="List Table 3 Accent 3" w:uiPriority="48"/>
+    <w:lsdException w:name="List Table 4 Accent 3" w:uiPriority="49"/>
+    <w:lsdException w:name="List Table 5 Dark Accent 3" w:uiPriority="50"/>
+    <w:lsdException w:name="List Table 6 Colorful Accent 3" w:uiPriority="51"/>
+    <w:lsdException w:name="List Table 7 Colorful Accent 3" w:uiPriority="52"/>
+    <w:lsdException w:name="List Table 1 Light Accent 4" w:uiPriority="46"/>
+    <w:lsdException w:name="List Table 2 Accent 4" w:uiPriority="47"/>
+    <w:lsdException w:name="List Table 3 Accent 4" w:uiPriority="48"/>
+    <w:lsdException w:name="List Table 4 Accent 4" w:uiPriority="49"/>
+    <w:lsdException w:name="List Table 5 Dark Accent 4" w:uiPriority="50"/>
+    <w:lsdException w:name="List Table 6 Colorful Accent 4" w:uiPriority="51"/>
+    <w:lsdException w:name="List Table 7 Colorful Accent 4" w:uiPriority="52"/>
+    <w:lsdException w:name="List Table 1 Light Accent 5" w:uiPriority="46"/>
+    <w:lsdException w:name="List Table 2 Accent 5" w:uiPriority="47"/>
+    <w:lsdException w:name="List Table 3 Accent 5" w:uiPriority="48"/>
+    <w:lsdException w:name="List Table 4 Accent 5" w:uiPriority="49"/>
+    <w:lsdException w:name="List Table 5 Dark Accent 5" w:uiPriority="50"/>
+    <w:lsdException w:name="List Table 6 Colorful Accent 5" w:uiPriority="51"/>
+    <w:lsdException w:name="List Table 7 Colorful Accent 5" w:uiPriority="52"/>
+    <w:lsdException w:name="List Table 1 Light Accent 6" w:uiPriority="46"/>
+    <w:lsdException w:name="List Table 2 Accent 6" w:uiPriority="47"/>
+    <w:lsdException w:name="List Table 3 Accent 6" w:uiPriority="48"/>
+    <w:lsdException w:name="List Table 4 Accent 6" w:uiPriority="49"/>
+    <w:lsdException w:name="List Table 5 Dark Accent 6" w:uiPriority="50"/>
+    <w:lsdException w:name="List Table 6 Colorful Accent 6" w:uiPriority="51"/>
+    <w:lsdException w:name="List Table 7 Colorful Accent 6" w:uiPriority="52"/>
+    <w:lsdException w:name="Mention" w:semiHidden="1" w:unhideWhenUsed="1"/>
   </w:latentStyles>
   <w:style w:type="paragraph" w:default="1" w:styleId="Normal">
     <w:name w:val="Normal"/>
     <w:qFormat/>
-    <w:rsid w:val="00F930FD"/>
   </w:style>
   <w:style w:type="character" w:default="1" w:styleId="DefaultParagraphFont">
     <w:name w:val="Default Paragraph Font"/>
@@ -17352,198 +17661,8 @@
 </w:styles>
 </file>
 
-<file path=word/glossary/stylesWithEffects.xml><?xml version="1.0" encoding="utf-8"?>
-<w:styles xmlns:wpc="http://schemas.microsoft.com/office/word/2010/wordprocessingCanvas" xmlns:mc="http://schemas.openxmlformats.org/markup-compatibility/2006" xmlns:o="urn:schemas-microsoft-com:office:office" xmlns:r="http://schemas.openxmlformats.org/officeDocument/2006/relationships" xmlns:m="http://schemas.openxmlformats.org/officeDocument/2006/math" xmlns:v="urn:schemas-microsoft-com:vml" xmlns:wp14="http://schemas.microsoft.com/office/word/2010/wordprocessingDrawing" xmlns:wp="http://schemas.openxmlformats.org/drawingml/2006/wordprocessingDrawing" xmlns:w10="urn:schemas-microsoft-com:office:word" xmlns:w="http://schemas.openxmlformats.org/wordprocessingml/2006/main" xmlns:w14="http://schemas.microsoft.com/office/word/2010/wordml" xmlns:wpg="http://schemas.microsoft.com/office/word/2010/wordprocessingGroup" xmlns:wpi="http://schemas.microsoft.com/office/word/2010/wordprocessingInk" xmlns:wne="http://schemas.microsoft.com/office/word/2006/wordml" xmlns:wps="http://schemas.microsoft.com/office/word/2010/wordprocessingShape" mc:Ignorable="w14 wp14">
-  <w:docDefaults>
-    <w:rPrDefault>
-      <w:rPr>
-        <w:rFonts w:asciiTheme="minorHAnsi" w:eastAsiaTheme="minorEastAsia" w:hAnsiTheme="minorHAnsi" w:cstheme="minorBidi"/>
-        <w:sz w:val="22"/>
-        <w:szCs w:val="22"/>
-        <w:lang w:val="en-US" w:eastAsia="en-US" w:bidi="ar-SA"/>
-      </w:rPr>
-    </w:rPrDefault>
-    <w:pPrDefault>
-      <w:pPr>
-        <w:spacing w:after="200" w:line="276" w:lineRule="auto"/>
-      </w:pPr>
-    </w:pPrDefault>
-  </w:docDefaults>
-  <w:latentStyles w:defLockedState="0" w:defUIPriority="99" w:defSemiHidden="1" w:defUnhideWhenUsed="1" w:defQFormat="0" w:count="267">
-    <w:lsdException w:name="Normal" w:semiHidden="0" w:uiPriority="0" w:unhideWhenUsed="0" w:qFormat="1"/>
-    <w:lsdException w:name="heading 1" w:semiHidden="0" w:uiPriority="9" w:unhideWhenUsed="0" w:qFormat="1"/>
-    <w:lsdException w:name="heading 2" w:uiPriority="9" w:qFormat="1"/>
-    <w:lsdException w:name="heading 3" w:uiPriority="9" w:qFormat="1"/>
-    <w:lsdException w:name="heading 4" w:uiPriority="9" w:qFormat="1"/>
-    <w:lsdException w:name="heading 5" w:uiPriority="9" w:qFormat="1"/>
-    <w:lsdException w:name="heading 6" w:uiPriority="9" w:qFormat="1"/>
-    <w:lsdException w:name="heading 7" w:uiPriority="9" w:qFormat="1"/>
-    <w:lsdException w:name="heading 8" w:uiPriority="9" w:qFormat="1"/>
-    <w:lsdException w:name="heading 9" w:uiPriority="9" w:qFormat="1"/>
-    <w:lsdException w:name="toc 1" w:uiPriority="39"/>
-    <w:lsdException w:name="toc 2" w:uiPriority="39"/>
-    <w:lsdException w:name="toc 3" w:uiPriority="39"/>
-    <w:lsdException w:name="toc 4" w:uiPriority="39"/>
-    <w:lsdException w:name="toc 5" w:uiPriority="39"/>
-    <w:lsdException w:name="toc 6" w:uiPriority="39"/>
-    <w:lsdException w:name="toc 7" w:uiPriority="39"/>
-    <w:lsdException w:name="toc 8" w:uiPriority="39"/>
-    <w:lsdException w:name="toc 9" w:uiPriority="39"/>
-    <w:lsdException w:name="caption" w:uiPriority="35" w:qFormat="1"/>
-    <w:lsdException w:name="Title" w:semiHidden="0" w:uiPriority="10" w:unhideWhenUsed="0" w:qFormat="1"/>
-    <w:lsdException w:name="Default Paragraph Font" w:uiPriority="1"/>
-    <w:lsdException w:name="Subtitle" w:semiHidden="0" w:uiPriority="11" w:unhideWhenUsed="0" w:qFormat="1"/>
-    <w:lsdException w:name="Strong" w:semiHidden="0" w:uiPriority="22" w:unhideWhenUsed="0" w:qFormat="1"/>
-    <w:lsdException w:name="Emphasis" w:semiHidden="0" w:uiPriority="20" w:unhideWhenUsed="0" w:qFormat="1"/>
-    <w:lsdException w:name="Table Grid" w:semiHidden="0" w:uiPriority="59" w:unhideWhenUsed="0"/>
-    <w:lsdException w:name="Placeholder Text" w:unhideWhenUsed="0"/>
-    <w:lsdException w:name="No Spacing" w:semiHidden="0" w:uiPriority="1" w:unhideWhenUsed="0" w:qFormat="1"/>
-    <w:lsdException w:name="Light Shading" w:semiHidden="0" w:uiPriority="60" w:unhideWhenUsed="0"/>
-    <w:lsdException w:name="Light List" w:semiHidden="0" w:uiPriority="61" w:unhideWhenUsed="0"/>
-    <w:lsdException w:name="Light Grid" w:semiHidden="0" w:uiPriority="62" w:unhideWhenUsed="0"/>
-    <w:lsdException w:name="Medium Shading 1" w:semiHidden="0" w:uiPriority="63" w:unhideWhenUsed="0"/>
-    <w:lsdException w:name="Medium Shading 2" w:semiHidden="0" w:uiPriority="64" w:unhideWhenUsed="0"/>
-    <w:lsdException w:name="Medium List 1" w:semiHidden="0" w:uiPriority="65" w:unhideWhenUsed="0"/>
-    <w:lsdException w:name="Medium List 2" w:semiHidden="0" w:uiPriority="66" w:unhideWhenUsed="0"/>
-    <w:lsdException w:name="Medium Grid 1" w:semiHidden="0" w:uiPriority="67" w:unhideWhenUsed="0"/>
-    <w:lsdException w:name="Medium Grid 2" w:semiHidden="0" w:uiPriority="68" w:unhideWhenUsed="0"/>
-    <w:lsdException w:name="Medium Grid 3" w:semiHidden="0" w:uiPriority="69" w:unhideWhenUsed="0"/>
-    <w:lsdException w:name="Dark List" w:semiHidden="0" w:uiPriority="70" w:unhideWhenUsed="0"/>
-    <w:lsdException w:name="Colorful Shading" w:semiHidden="0" w:uiPriority="71" w:unhideWhenUsed="0"/>
-    <w:lsdException w:name="Colorful List" w:semiHidden="0" w:uiPriority="72" w:unhideWhenUsed="0"/>
-    <w:lsdException w:name="Colorful Grid" w:semiHidden="0" w:uiPriority="73" w:unhideWhenUsed="0"/>
-    <w:lsdException w:name="Light Shading Accent 1" w:semiHidden="0" w:uiPriority="60" w:unhideWhenUsed="0"/>
-    <w:lsdException w:name="Light List Accent 1" w:semiHidden="0" w:uiPriority="61" w:unhideWhenUsed="0"/>
-    <w:lsdException w:name="Light Grid Accent 1" w:semiHidden="0" w:uiPriority="62" w:unhideWhenUsed="0"/>
-    <w:lsdException w:name="Medium Shading 1 Accent 1" w:semiHidden="0" w:uiPriority="63" w:unhideWhenUsed="0"/>
-    <w:lsdException w:name="Medium Shading 2 Accent 1" w:semiHidden="0" w:uiPriority="64" w:unhideWhenUsed="0"/>
-    <w:lsdException w:name="Medium List 1 Accent 1" w:semiHidden="0" w:uiPriority="65" w:unhideWhenUsed="0"/>
-    <w:lsdException w:name="Revision" w:unhideWhenUsed="0"/>
-    <w:lsdException w:name="List Paragraph" w:semiHidden="0" w:uiPriority="34" w:unhideWhenUsed="0" w:qFormat="1"/>
-    <w:lsdException w:name="Quote" w:semiHidden="0" w:uiPriority="29" w:unhideWhenUsed="0" w:qFormat="1"/>
-    <w:lsdException w:name="Intense Quote" w:semiHidden="0" w:uiPriority="30" w:unhideWhenUsed="0" w:qFormat="1"/>
-    <w:lsdException w:name="Medium List 2 Accent 1" w:semiHidden="0" w:uiPriority="66" w:unhideWhenUsed="0"/>
-    <w:lsdException w:name="Medium Grid 1 Accent 1" w:semiHidden="0" w:uiPriority="67" w:unhideWhenUsed="0"/>
-    <w:lsdException w:name="Medium Grid 2 Accent 1" w:semiHidden="0" w:uiPriority="68" w:unhideWhenUsed="0"/>
-    <w:lsdException w:name="Medium Grid 3 Accent 1" w:semiHidden="0" w:uiPriority="69" w:unhideWhenUsed="0"/>
-    <w:lsdException w:name="Dark List Accent 1" w:semiHidden="0" w:uiPriority="70" w:unhideWhenUsed="0"/>
-    <w:lsdException w:name="Colorful Shading Accent 1" w:semiHidden="0" w:uiPriority="71" w:unhideWhenUsed="0"/>
-    <w:lsdException w:name="Colorful List Accent 1" w:semiHidden="0" w:uiPriority="72" w:unhideWhenUsed="0"/>
-    <w:lsdException w:name="Colorful Grid Accent 1" w:semiHidden="0" w:uiPriority="73" w:unhideWhenUsed="0"/>
-    <w:lsdException w:name="Light Shading Accent 2" w:semiHidden="0" w:uiPriority="60" w:unhideWhenUsed="0"/>
-    <w:lsdException w:name="Light List Accent 2" w:semiHidden="0" w:uiPriority="61" w:unhideWhenUsed="0"/>
-    <w:lsdException w:name="Light Grid Accent 2" w:semiHidden="0" w:uiPriority="62" w:unhideWhenUsed="0"/>
-    <w:lsdException w:name="Medium Shading 1 Accent 2" w:semiHidden="0" w:uiPriority="63" w:unhideWhenUsed="0"/>
-    <w:lsdException w:name="Medium Shading 2 Accent 2" w:semiHidden="0" w:uiPriority="64" w:unhideWhenUsed="0"/>
-    <w:lsdException w:name="Medium List 1 Accent 2" w:semiHidden="0" w:uiPriority="65" w:unhideWhenUsed="0"/>
-    <w:lsdException w:name="Medium List 2 Accent 2" w:semiHidden="0" w:uiPriority="66" w:unhideWhenUsed="0"/>
-    <w:lsdException w:name="Medium Grid 1 Accent 2" w:semiHidden="0" w:uiPriority="67" w:unhideWhenUsed="0"/>
-    <w:lsdException w:name="Medium Grid 2 Accent 2" w:semiHidden="0" w:uiPriority="68" w:unhideWhenUsed="0"/>
-    <w:lsdException w:name="Medium Grid 3 Accent 2" w:semiHidden="0" w:uiPriority="69" w:unhideWhenUsed="0"/>
-    <w:lsdException w:name="Dark List Accent 2" w:semiHidden="0" w:uiPriority="70" w:unhideWhenUsed="0"/>
-    <w:lsdException w:name="Colorful Shading Accent 2" w:semiHidden="0" w:uiPriority="71" w:unhideWhenUsed="0"/>
-    <w:lsdException w:name="Colorful List Accent 2" w:semiHidden="0" w:uiPriority="72" w:unhideWhenUsed="0"/>
-    <w:lsdException w:name="Colorful Grid Accent 2" w:semiHidden="0" w:uiPriority="73" w:unhideWhenUsed="0"/>
-    <w:lsdException w:name="Light Shading Accent 3" w:semiHidden="0" w:uiPriority="60" w:unhideWhenUsed="0"/>
-    <w:lsdException w:name="Light List Accent 3" w:semiHidden="0" w:uiPriority="61" w:unhideWhenUsed="0"/>
-    <w:lsdException w:name="Light Grid Accent 3" w:semiHidden="0" w:uiPriority="62" w:unhideWhenUsed="0"/>
-    <w:lsdException w:name="Medium Shading 1 Accent 3" w:semiHidden="0" w:uiPriority="63" w:unhideWhenUsed="0"/>
-    <w:lsdException w:name="Medium Shading 2 Accent 3" w:semiHidden="0" w:uiPriority="64" w:unhideWhenUsed="0"/>
-    <w:lsdException w:name="Medium List 1 Accent 3" w:semiHidden="0" w:uiPriority="65" w:unhideWhenUsed="0"/>
-    <w:lsdException w:name="Medium List 2 Accent 3" w:semiHidden="0" w:uiPriority="66" w:unhideWhenUsed="0"/>
-    <w:lsdException w:name="Medium Grid 1 Accent 3" w:semiHidden="0" w:uiPriority="67" w:unhideWhenUsed="0"/>
-    <w:lsdException w:name="Medium Grid 2 Accent 3" w:semiHidden="0" w:uiPriority="68" w:unhideWhenUsed="0"/>
-    <w:lsdException w:name="Medium Grid 3 Accent 3" w:semiHidden="0" w:uiPriority="69" w:unhideWhenUsed="0"/>
-    <w:lsdException w:name="Dark List Accent 3" w:semiHidden="0" w:uiPriority="70" w:unhideWhenUsed="0"/>
-    <w:lsdException w:name="Colorful Shading Accent 3" w:semiHidden="0" w:uiPriority="71" w:unhideWhenUsed="0"/>
-    <w:lsdException w:name="Colorful List Accent 3" w:semiHidden="0" w:uiPriority="72" w:unhideWhenUsed="0"/>
-    <w:lsdException w:name="Colorful Grid Accent 3" w:semiHidden="0" w:uiPriority="73" w:unhideWhenUsed="0"/>
-    <w:lsdException w:name="Light Shading Accent 4" w:semiHidden="0" w:uiPriority="60" w:unhideWhenUsed="0"/>
-    <w:lsdException w:name="Light List Accent 4" w:semiHidden="0" w:uiPriority="61" w:unhideWhenUsed="0"/>
-    <w:lsdException w:name="Light Grid Accent 4" w:semiHidden="0" w:uiPriority="62" w:unhideWhenUsed="0"/>
-    <w:lsdException w:name="Medium Shading 1 Accent 4" w:semiHidden="0" w:uiPriority="63" w:unhideWhenUsed="0"/>
-    <w:lsdException w:name="Medium Shading 2 Accent 4" w:semiHidden="0" w:uiPriority="64" w:unhideWhenUsed="0"/>
-    <w:lsdException w:name="Medium List 1 Accent 4" w:semiHidden="0" w:uiPriority="65" w:unhideWhenUsed="0"/>
-    <w:lsdException w:name="Medium List 2 Accent 4" w:semiHidden="0" w:uiPriority="66" w:unhideWhenUsed="0"/>
-    <w:lsdException w:name="Medium Grid 1 Accent 4" w:semiHidden="0" w:uiPriority="67" w:unhideWhenUsed="0"/>
-    <w:lsdException w:name="Medium Grid 2 Accent 4" w:semiHidden="0" w:uiPriority="68" w:unhideWhenUsed="0"/>
-    <w:lsdException w:name="Medium Grid 3 Accent 4" w:semiHidden="0" w:uiPriority="69" w:unhideWhenUsed="0"/>
-    <w:lsdException w:name="Dark List Accent 4" w:semiHidden="0" w:uiPriority="70" w:unhideWhenUsed="0"/>
-    <w:lsdException w:name="Colorful Shading Accent 4" w:semiHidden="0" w:uiPriority="71" w:unhideWhenUsed="0"/>
-    <w:lsdException w:name="Colorful List Accent 4" w:semiHidden="0" w:uiPriority="72" w:unhideWhenUsed="0"/>
-    <w:lsdException w:name="Colorful Grid Accent 4" w:semiHidden="0" w:uiPriority="73" w:unhideWhenUsed="0"/>
-    <w:lsdException w:name="Light Shading Accent 5" w:semiHidden="0" w:uiPriority="60" w:unhideWhenUsed="0"/>
-    <w:lsdException w:name="Light List Accent 5" w:semiHidden="0" w:uiPriority="61" w:unhideWhenUsed="0"/>
-    <w:lsdException w:name="Light Grid Accent 5" w:semiHidden="0" w:uiPriority="62" w:unhideWhenUsed="0"/>
-    <w:lsdException w:name="Medium Shading 1 Accent 5" w:semiHidden="0" w:uiPriority="63" w:unhideWhenUsed="0"/>
-    <w:lsdException w:name="Medium Shading 2 Accent 5" w:semiHidden="0" w:uiPriority="64" w:unhideWhenUsed="0"/>
-    <w:lsdException w:name="Medium List 1 Accent 5" w:semiHidden="0" w:uiPriority="65" w:unhideWhenUsed="0"/>
-    <w:lsdException w:name="Medium List 2 Accent 5" w:semiHidden="0" w:uiPriority="66" w:unhideWhenUsed="0"/>
-    <w:lsdException w:name="Medium Grid 1 Accent 5" w:semiHidden="0" w:uiPriority="67" w:unhideWhenUsed="0"/>
-    <w:lsdException w:name="Medium Grid 2 Accent 5" w:semiHidden="0" w:uiPriority="68" w:unhideWhenUsed="0"/>
-    <w:lsdException w:name="Medium Grid 3 Accent 5" w:semiHidden="0" w:uiPriority="69" w:unhideWhenUsed="0"/>
-    <w:lsdException w:name="Dark List Accent 5" w:semiHidden="0" w:uiPriority="70" w:unhideWhenUsed="0"/>
-    <w:lsdException w:name="Colorful Shading Accent 5" w:semiHidden="0" w:uiPriority="71" w:unhideWhenUsed="0"/>
-    <w:lsdException w:name="Colorful List Accent 5" w:semiHidden="0" w:uiPriority="72" w:unhideWhenUsed="0"/>
-    <w:lsdException w:name="Colorful Grid Accent 5" w:semiHidden="0" w:uiPriority="73" w:unhideWhenUsed="0"/>
-    <w:lsdException w:name="Light Shading Accent 6" w:semiHidden="0" w:uiPriority="60" w:unhideWhenUsed="0"/>
-    <w:lsdException w:name="Light List Accent 6" w:semiHidden="0" w:uiPriority="61" w:unhideWhenUsed="0"/>
-    <w:lsdException w:name="Light Grid Accent 6" w:semiHidden="0" w:uiPriority="62" w:unhideWhenUsed="0"/>
-    <w:lsdException w:name="Medium Shading 1 Accent 6" w:semiHidden="0" w:uiPriority="63" w:unhideWhenUsed="0"/>
-    <w:lsdException w:name="Medium Shading 2 Accent 6" w:semiHidden="0" w:uiPriority="64" w:unhideWhenUsed="0"/>
-    <w:lsdException w:name="Medium List 1 Accent 6" w:semiHidden="0" w:uiPriority="65" w:unhideWhenUsed="0"/>
-    <w:lsdException w:name="Medium List 2 Accent 6" w:semiHidden="0" w:uiPriority="66" w:unhideWhenUsed="0"/>
-    <w:lsdException w:name="Medium Grid 1 Accent 6" w:semiHidden="0" w:uiPriority="67" w:unhideWhenUsed="0"/>
-    <w:lsdException w:name="Medium Grid 2 Accent 6" w:semiHidden="0" w:uiPriority="68" w:unhideWhenUsed="0"/>
-    <w:lsdException w:name="Medium Grid 3 Accent 6" w:semiHidden="0" w:uiPriority="69" w:unhideWhenUsed="0"/>
-    <w:lsdException w:name="Dark List Accent 6" w:semiHidden="0" w:uiPriority="70" w:unhideWhenUsed="0"/>
-    <w:lsdException w:name="Colorful Shading Accent 6" w:semiHidden="0" w:uiPriority="71" w:unhideWhenUsed="0"/>
-    <w:lsdException w:name="Colorful List Accent 6" w:semiHidden="0" w:uiPriority="72" w:unhideWhenUsed="0"/>
-    <w:lsdException w:name="Colorful Grid Accent 6" w:semiHidden="0" w:uiPriority="73" w:unhideWhenUsed="0"/>
-    <w:lsdException w:name="Subtle Emphasis" w:semiHidden="0" w:uiPriority="19" w:unhideWhenUsed="0" w:qFormat="1"/>
-    <w:lsdException w:name="Intense Emphasis" w:semiHidden="0" w:uiPriority="21" w:unhideWhenUsed="0" w:qFormat="1"/>
-    <w:lsdException w:name="Subtle Reference" w:semiHidden="0" w:uiPriority="31" w:unhideWhenUsed="0" w:qFormat="1"/>
-    <w:lsdException w:name="Intense Reference" w:semiHidden="0" w:uiPriority="32" w:unhideWhenUsed="0" w:qFormat="1"/>
-    <w:lsdException w:name="Book Title" w:semiHidden="0" w:uiPriority="33" w:unhideWhenUsed="0" w:qFormat="1"/>
-    <w:lsdException w:name="Bibliography" w:uiPriority="37"/>
-    <w:lsdException w:name="TOC Heading" w:uiPriority="39" w:qFormat="1"/>
-  </w:latentStyles>
-  <w:style w:type="paragraph" w:default="1" w:styleId="Normal">
-    <w:name w:val="Normal"/>
-    <w:qFormat/>
-  </w:style>
-  <w:style w:type="character" w:default="1" w:styleId="DefaultParagraphFont">
-    <w:name w:val="Default Paragraph Font"/>
-    <w:uiPriority w:val="1"/>
-    <w:semiHidden/>
-    <w:unhideWhenUsed/>
-  </w:style>
-  <w:style w:type="table" w:default="1" w:styleId="TableNormal">
-    <w:name w:val="Normal Table"/>
-    <w:uiPriority w:val="99"/>
-    <w:semiHidden/>
-    <w:unhideWhenUsed/>
-    <w:tblPr>
-      <w:tblInd w:w="0" w:type="dxa"/>
-      <w:tblCellMar>
-        <w:top w:w="0" w:type="dxa"/>
-        <w:left w:w="108" w:type="dxa"/>
-        <w:bottom w:w="0" w:type="dxa"/>
-        <w:right w:w="108" w:type="dxa"/>
-      </w:tblCellMar>
-    </w:tblPr>
-  </w:style>
-  <w:style w:type="numbering" w:default="1" w:styleId="NoList">
-    <w:name w:val="No List"/>
-    <w:uiPriority w:val="99"/>
-    <w:semiHidden/>
-    <w:unhideWhenUsed/>
-  </w:style>
-</w:styles>
-</file>
-
 <file path=word/glossary/webSettings.xml><?xml version="1.0" encoding="utf-8"?>
-<w:webSettings xmlns:mc="http://schemas.openxmlformats.org/markup-compatibility/2006" xmlns:r="http://schemas.openxmlformats.org/officeDocument/2006/relationships" xmlns:w="http://schemas.openxmlformats.org/wordprocessingml/2006/main" xmlns:w14="http://schemas.microsoft.com/office/word/2010/wordml" mc:Ignorable="w14">
+<w:webSettings xmlns:mc="http://schemas.openxmlformats.org/markup-compatibility/2006" xmlns:r="http://schemas.openxmlformats.org/officeDocument/2006/relationships" xmlns:w="http://schemas.openxmlformats.org/wordprocessingml/2006/main" xmlns:w14="http://schemas.microsoft.com/office/word/2010/wordml" xmlns:w15="http://schemas.microsoft.com/office/word/2012/wordml" xmlns:w16se="http://schemas.microsoft.com/office/word/2015/wordml/symex" mc:Ignorable="w14 w15 w16se">
   <w:optimizeForBrowser/>
 </w:webSettings>
 </file>
@@ -17855,7 +17974,7 @@
 </file>
 
 <file path=customXml/itemProps2.xml><?xml version="1.0" encoding="utf-8"?>
-<ds:datastoreItem xmlns:ds="http://schemas.openxmlformats.org/officeDocument/2006/customXml" ds:itemID="{D49DA927-46D6-4C96-A22D-51AD3E435CB5}">
+<ds:datastoreItem xmlns:ds="http://schemas.openxmlformats.org/officeDocument/2006/customXml" ds:itemID="{4EBADCDB-49E5-450B-82E3-95A55E0CCE4D}">
   <ds:schemaRefs>
     <ds:schemaRef ds:uri="http://schemas.openxmlformats.org/officeDocument/2006/bibliography"/>
   </ds:schemaRefs>

</xml_diff>